<commit_message>
Enhanced ABMsAsAlgebraic.pptx and ABMsAsAlgebraic.docx
</commit_message>
<xml_diff>
--- a/docs/ABMsAsAlgebraic.docx
+++ b/docs/ABMsAsAlgebraic.docx
@@ -76,84 +76,76 @@
         <w:t xml:space="preserve">: </w:t>
       </w:r>
       <w:r>
-        <w:t xml:space="preserve">closure, associativity, identity and </w:t>
-      </w:r>
-      <w:proofErr w:type="spellStart"/>
-      <w:r>
-        <w:t>invertibility</w:t>
-      </w:r>
-      <w:proofErr w:type="spellEnd"/>
+        <w:t>closure, associativity, identity and invertibility.</w:t>
+      </w:r>
+      <w:r>
+        <w:t xml:space="preserve"> There is an operator </w:t>
+      </w:r>
+      <w:r>
+        <w:sym w:font="Symbol" w:char="F0C5"/>
+      </w:r>
+      <w:r>
+        <w:t xml:space="preserve"> </w:t>
+      </w:r>
+      <w:r>
+        <w:t>which takes two elements of the g</w:t>
+      </w:r>
+      <w:r>
+        <w:t>roup and yields an</w:t>
+      </w:r>
+      <w:r>
+        <w:t xml:space="preserve"> element</w:t>
+      </w:r>
+      <w:r>
+        <w:t>,</w:t>
+      </w:r>
+      <w:r>
+        <w:t xml:space="preserve"> and its op</w:t>
+      </w:r>
+      <w:r>
+        <w:t>eration satisfies these axioms.</w:t>
+      </w:r>
+    </w:p>
+    <w:p>
+      <w:r>
+        <w:t>In ad</w:t>
+      </w:r>
+      <w:r>
+        <w:t>dition, a module</w:t>
+      </w:r>
+      <w:r>
+        <w:t xml:space="preserve"> contains a secondary set, R, a ring of coefficients, with a second operation, </w:t>
+      </w:r>
+      <w:r>
+        <w:sym w:font="Symbol" w:char="F0C4"/>
+      </w:r>
+      <w:r>
+        <w:t>,</w:t>
+      </w:r>
+      <w:r>
+        <w:t xml:space="preserve"> which</w:t>
+      </w:r>
+      <w:r>
+        <w:t xml:space="preserve"> takes a</w:t>
+      </w:r>
+      <w:r>
+        <w:t>n element of R</w:t>
+      </w:r>
+      <w:r>
+        <w:t xml:space="preserve"> and an element of </w:t>
+      </w:r>
+      <w:r>
+        <w:t>G</w:t>
+      </w:r>
+      <w:r>
+        <w:t xml:space="preserve"> and p</w:t>
+      </w:r>
+      <w:r>
+        <w:t>roduces and element of G</w:t>
+      </w:r>
       <w:r>
         <w:t>.</w:t>
       </w:r>
-      <w:r>
-        <w:t xml:space="preserve"> There is an operator </w:t>
-      </w:r>
-      <w:r>
-        <w:sym w:font="Symbol" w:char="F0C5"/>
-      </w:r>
-      <w:r>
-        <w:t xml:space="preserve"> </w:t>
-      </w:r>
-      <w:r>
-        <w:t>which takes two elements of the g</w:t>
-      </w:r>
-      <w:r>
-        <w:t>roup and yields an</w:t>
-      </w:r>
-      <w:r>
-        <w:t xml:space="preserve"> element</w:t>
-      </w:r>
-      <w:r>
-        <w:t>,</w:t>
-      </w:r>
-      <w:r>
-        <w:t xml:space="preserve"> and its op</w:t>
-      </w:r>
-      <w:r>
-        <w:t>eration satisfies these axioms.</w:t>
-      </w:r>
-    </w:p>
-    <w:p>
-      <w:r>
-        <w:t>In ad</w:t>
-      </w:r>
-      <w:r>
-        <w:t>dition, a module</w:t>
-      </w:r>
-      <w:r>
-        <w:t xml:space="preserve"> contains a secondary set, R, a ring of coefficients, with a second operation, </w:t>
-      </w:r>
-      <w:r>
-        <w:sym w:font="Symbol" w:char="F0C4"/>
-      </w:r>
-      <w:r>
-        <w:t>,</w:t>
-      </w:r>
-      <w:r>
-        <w:t xml:space="preserve"> which</w:t>
-      </w:r>
-      <w:r>
-        <w:t xml:space="preserve"> takes a</w:t>
-      </w:r>
-      <w:r>
-        <w:t>n element of R</w:t>
-      </w:r>
-      <w:r>
-        <w:t xml:space="preserve"> and an element of </w:t>
-      </w:r>
-      <w:r>
-        <w:t>G</w:t>
-      </w:r>
-      <w:r>
-        <w:t xml:space="preserve"> and p</w:t>
-      </w:r>
-      <w:r>
-        <w:t>roduces and element of G</w:t>
-      </w:r>
-      <w:r>
-        <w:t>.</w:t>
-      </w:r>
     </w:p>
     <w:p>
       <w:pPr>
@@ -191,24 +183,14 @@
       <w:r>
         <w:t xml:space="preserve">G </w:t>
       </w:r>
-      <w:proofErr w:type="spellStart"/>
       <w:r>
         <w:rPr>
           <w:i/>
         </w:rPr>
         <w:t>prehensions</w:t>
       </w:r>
-      <w:proofErr w:type="spellEnd"/>
-      <w:r>
-        <w:t xml:space="preserve">. A </w:t>
-      </w:r>
-      <w:proofErr w:type="spellStart"/>
-      <w:r>
-        <w:t>prehension</w:t>
-      </w:r>
-      <w:proofErr w:type="spellEnd"/>
-      <w:r>
-        <w:t xml:space="preserve"> can be roughly understood as a state of affairs </w:t>
+      <w:r>
+        <w:t xml:space="preserve">. A prehension can be roughly understood as a state of affairs </w:t>
       </w:r>
       <w:r>
         <w:t xml:space="preserve">in the world </w:t>
@@ -249,31 +231,10 @@
         <w:t>, which we will c</w:t>
       </w:r>
       <w:r>
-        <w:t>all “</w:t>
-      </w:r>
-      <w:proofErr w:type="spellStart"/>
-      <w:r>
-        <w:t>prehend</w:t>
-      </w:r>
-      <w:proofErr w:type="spellEnd"/>
-      <w:r>
-        <w:t xml:space="preserve">”, accepts two </w:t>
-      </w:r>
-      <w:proofErr w:type="spellStart"/>
-      <w:r>
-        <w:t>prehensions</w:t>
-      </w:r>
-      <w:proofErr w:type="spellEnd"/>
-      <w:r>
-        <w:t xml:space="preserve"> as arguments and produces a third </w:t>
-      </w:r>
-      <w:proofErr w:type="spellStart"/>
-      <w:r>
-        <w:t>prehension</w:t>
-      </w:r>
-      <w:proofErr w:type="spellEnd"/>
-      <w:r>
-        <w:t>.</w:t>
+        <w:t>all “prehend</w:t>
+      </w:r>
+      <w:r>
+        <w:t>”, accepts two prehensions as arguments and produces a third prehension.</w:t>
       </w:r>
     </w:p>
     <w:p>
@@ -295,29 +256,16 @@
         <w:t>Closure:</w:t>
       </w:r>
       <w:r>
-        <w:t xml:space="preserve"> Every </w:t>
-      </w:r>
-      <w:proofErr w:type="spellStart"/>
-      <w:r>
-        <w:t>prehend</w:t>
+        <w:t xml:space="preserve"> Every prehend</w:t>
       </w:r>
       <w:r>
         <w:t>ing</w:t>
       </w:r>
-      <w:proofErr w:type="spellEnd"/>
       <w:r>
         <w:t xml:space="preserve"> involvin</w:t>
       </w:r>
       <w:r>
-        <w:t xml:space="preserve">g two </w:t>
-      </w:r>
-      <w:proofErr w:type="spellStart"/>
-      <w:r>
-        <w:t>prehensions</w:t>
-      </w:r>
-      <w:proofErr w:type="spellEnd"/>
-      <w:r>
-        <w:t xml:space="preserve"> will produce</w:t>
+        <w:t>g two prehensions will produce</w:t>
       </w:r>
       <w:r>
         <w:t xml:space="preserve"> </w:t>
@@ -326,15 +274,7 @@
         <w:t>a</w:t>
       </w:r>
       <w:r>
-        <w:t xml:space="preserve"> </w:t>
-      </w:r>
-      <w:proofErr w:type="spellStart"/>
-      <w:r>
-        <w:t>prehension</w:t>
-      </w:r>
-      <w:proofErr w:type="spellEnd"/>
-      <w:r>
-        <w:t>.</w:t>
+        <w:t xml:space="preserve"> prehension.</w:t>
       </w:r>
     </w:p>
     <w:p>
@@ -389,7 +329,6 @@
       <w:r>
         <w:br/>
       </w:r>
-      <w:bookmarkStart w:id="0" w:name="_GoBack"/>
       <w:r>
         <w:t>In a typical agent model, this will mean that we must ensure that, say, a neighborhood can interact with a neighborhood (</w:t>
       </w:r>
@@ -421,15 +360,7 @@
         <w:t xml:space="preserve"> c)</w:t>
       </w:r>
       <w:r>
-        <w:t xml:space="preserve">). Furthermore, this must produce an identical </w:t>
-      </w:r>
-      <w:proofErr w:type="spellStart"/>
-      <w:r>
-        <w:t>prehension</w:t>
-      </w:r>
-      <w:proofErr w:type="spellEnd"/>
-      <w:r>
-        <w:t xml:space="preserve"> to that produced by an agent interacting with one neighborhood and then another one (</w:t>
+        <w:t>). Furthermore, this must produce an identical prehension to that produced by an agent interacting with one neighborhood and then another one (</w:t>
       </w:r>
       <w:r>
         <w:t xml:space="preserve">(a </w:t>
@@ -450,7 +381,6 @@
         <w:t>).</w:t>
       </w:r>
     </w:p>
-    <w:bookmarkEnd w:id="0"/>
     <w:p>
       <w:pPr>
         <w:pStyle w:val="Heading5"/>
@@ -468,31 +398,13 @@
         <w:t xml:space="preserve"> </w:t>
       </w:r>
       <w:r>
-        <w:t xml:space="preserve">Any </w:t>
-      </w:r>
-      <w:proofErr w:type="spellStart"/>
-      <w:r>
-        <w:t>prehension</w:t>
-      </w:r>
-      <w:proofErr w:type="spellEnd"/>
-      <w:r>
-        <w:t xml:space="preserve"> </w:t>
-      </w:r>
-      <w:proofErr w:type="spellStart"/>
+        <w:t xml:space="preserve">Any prehension </w:t>
+      </w:r>
       <w:r>
         <w:t>prehending</w:t>
       </w:r>
-      <w:proofErr w:type="spellEnd"/>
-      <w:r>
-        <w:t xml:space="preserve"> the null </w:t>
-      </w:r>
-      <w:proofErr w:type="spellStart"/>
-      <w:r>
-        <w:t>prehension</w:t>
-      </w:r>
-      <w:proofErr w:type="spellEnd"/>
-      <w:r>
-        <w:t xml:space="preserve"> remains unchanged.</w:t>
+      <w:r>
+        <w:t xml:space="preserve"> the null prehension remains unchanged.</w:t>
       </w:r>
     </w:p>
     <w:p>
@@ -502,19 +414,11 @@
           <w:b/>
         </w:rPr>
       </w:pPr>
-      <w:proofErr w:type="spellStart"/>
       <w:r>
         <w:rPr>
           <w:b/>
         </w:rPr>
-        <w:t>Commutativity</w:t>
-      </w:r>
-      <w:proofErr w:type="spellEnd"/>
-      <w:r>
-        <w:rPr>
-          <w:b/>
-        </w:rPr>
-        <w:t>: :</w:t>
+        <w:t>Commutativity: :</w:t>
       </w:r>
       <w:r>
         <w:t xml:space="preserve"> (a </w:t>
@@ -560,50 +464,18 @@
           <w:b/>
         </w:rPr>
       </w:pPr>
-      <w:proofErr w:type="spellStart"/>
       <w:r>
         <w:rPr>
           <w:b/>
         </w:rPr>
         <w:lastRenderedPageBreak/>
-        <w:t>Invertibility</w:t>
-      </w:r>
-      <w:proofErr w:type="spellEnd"/>
-      <w:r>
-        <w:rPr>
-          <w:b/>
-        </w:rPr>
-        <w:t>:</w:t>
+        <w:t>Invertibility:</w:t>
       </w:r>
       <w:r>
         <w:t xml:space="preserve"> </w:t>
       </w:r>
       <w:r>
-        <w:t xml:space="preserve">For any </w:t>
-      </w:r>
-      <w:proofErr w:type="spellStart"/>
-      <w:r>
-        <w:t>prehension</w:t>
-      </w:r>
-      <w:proofErr w:type="spellEnd"/>
-      <w:r>
-        <w:t xml:space="preserve">, there is another </w:t>
-      </w:r>
-      <w:proofErr w:type="spellStart"/>
-      <w:r>
-        <w:t>prehension</w:t>
-      </w:r>
-      <w:proofErr w:type="spellEnd"/>
-      <w:r>
-        <w:t xml:space="preserve"> that combines with it to produce the null </w:t>
-      </w:r>
-      <w:proofErr w:type="spellStart"/>
-      <w:r>
-        <w:t>prehension</w:t>
-      </w:r>
-      <w:proofErr w:type="spellEnd"/>
-      <w:r>
-        <w:t>.</w:t>
+        <w:t>For any prehension, there is another prehension that combines with it to produce the null prehension.</w:t>
       </w:r>
     </w:p>
     <w:p>
@@ -617,15 +489,7 @@
         <w:sym w:font="Symbol" w:char="F0C4"/>
       </w:r>
       <w:r>
-        <w:t xml:space="preserve">, which we will call “intensify” (although it may also de-intensify) accepts an element of R and an element of G (a </w:t>
-      </w:r>
-      <w:proofErr w:type="spellStart"/>
-      <w:r>
-        <w:t>prehension</w:t>
-      </w:r>
-      <w:proofErr w:type="spellEnd"/>
-      <w:r>
-        <w:t>), and produces an element of G.</w:t>
+        <w:t>, which we will call “intensify” (although it may also de-intensify) accepts an element of R and an element of G (a prehension), and produces an element of G.</w:t>
       </w:r>
     </w:p>
     <w:p>
@@ -647,23 +511,27 @@
         <w:sym w:font="Symbol" w:char="F0CE"/>
       </w:r>
       <w:r>
-        <w:t xml:space="preserve"> G and </w:t>
-      </w:r>
-      <w:proofErr w:type="spellStart"/>
-      <w:r>
-        <w:t>x</w:t>
-      </w:r>
-      <w:r>
-        <w:t>,y</w:t>
-      </w:r>
-      <w:proofErr w:type="spellEnd"/>
+        <w:t xml:space="preserve"> G and x</w:t>
+      </w:r>
+      <w:r>
+        <w:t>,</w:t>
+      </w:r>
       <w:r>
         <w:t xml:space="preserve"> </w:t>
       </w:r>
       <w:r>
+        <w:t>y</w:t>
+      </w:r>
+      <w:r>
+        <w:t xml:space="preserve"> </w:t>
+      </w:r>
+      <w:r>
         <w:sym w:font="Symbol" w:char="F0CE"/>
       </w:r>
       <w:r>
+        <w:t xml:space="preserve"> </w:t>
+      </w:r>
+      <w:r>
         <w:t>R</w:t>
       </w:r>
     </w:p>
@@ -693,31 +561,26 @@
         <w:sym w:font="Symbol" w:char="F0C5"/>
       </w:r>
       <w:r>
+        <w:t xml:space="preserve"> bx</w:t>
+      </w:r>
+    </w:p>
+    <w:p>
+      <w:pPr>
+        <w:pStyle w:val="Heading6"/>
+      </w:pPr>
+      <w:r>
+        <w:t>a</w:t>
+      </w:r>
+      <w:r>
         <w:t xml:space="preserve"> </w:t>
       </w:r>
-      <w:proofErr w:type="spellStart"/>
-      <w:r>
-        <w:t>bx</w:t>
-      </w:r>
-      <w:proofErr w:type="spellEnd"/>
-    </w:p>
-    <w:p>
-      <w:pPr>
-        <w:pStyle w:val="Heading6"/>
-      </w:pPr>
-      <w:r>
-        <w:t>a</w:t>
+      <w:r>
+        <w:sym w:font="Symbol" w:char="F0C4"/>
       </w:r>
       <w:r>
         <w:t xml:space="preserve"> </w:t>
       </w:r>
       <w:r>
-        <w:sym w:font="Symbol" w:char="F0C4"/>
-      </w:r>
-      <w:r>
-        <w:t xml:space="preserve"> </w:t>
-      </w:r>
-      <w:r>
         <w:t xml:space="preserve">(x </w:t>
       </w:r>
       <w:r>
@@ -746,15 +609,7 @@
         <w:pStyle w:val="Heading4"/>
       </w:pPr>
       <w:r>
-        <w:t xml:space="preserve">An agent’s </w:t>
-      </w:r>
-      <w:proofErr w:type="spellStart"/>
-      <w:r>
-        <w:t>prehension</w:t>
-      </w:r>
-      <w:proofErr w:type="spellEnd"/>
-      <w:r>
-        <w:t xml:space="preserve"> of itself is its view of its own internal state.</w:t>
+        <w:t>An agent’s prehension of itself is its view of its own internal state.</w:t>
       </w:r>
     </w:p>
     <w:p>
@@ -762,15 +617,7 @@
         <w:pStyle w:val="Heading4"/>
       </w:pPr>
       <w:r>
-        <w:t xml:space="preserve">An agent’s </w:t>
-      </w:r>
-      <w:proofErr w:type="spellStart"/>
-      <w:r>
-        <w:t>prehension</w:t>
-      </w:r>
-      <w:proofErr w:type="spellEnd"/>
-      <w:r>
-        <w:t xml:space="preserve"> of its environment is its view of its surroundings.</w:t>
+        <w:t>An agent’s prehension of its environment is its view of its surroundings.</w:t>
       </w:r>
     </w:p>
     <w:p>
@@ -778,23 +625,7 @@
         <w:pStyle w:val="Heading4"/>
       </w:pPr>
       <w:r>
-        <w:t xml:space="preserve">But from the point of view of the </w:t>
-      </w:r>
-      <w:proofErr w:type="spellStart"/>
-      <w:r>
-        <w:t>prehension</w:t>
-      </w:r>
-      <w:proofErr w:type="spellEnd"/>
-      <w:r>
-        <w:t xml:space="preserve"> module, these </w:t>
-      </w:r>
-      <w:proofErr w:type="spellStart"/>
-      <w:r>
-        <w:t>prehensions</w:t>
-      </w:r>
-      <w:proofErr w:type="spellEnd"/>
-      <w:r>
-        <w:t xml:space="preserve"> are interchangeable.</w:t>
+        <w:t>But from the point of view of the prehension module, these prehensions are interchangeable.</w:t>
       </w:r>
     </w:p>
     <w:p>
@@ -802,61 +633,38 @@
         <w:pStyle w:val="Heading4"/>
       </w:pPr>
       <w:r>
-        <w:t xml:space="preserve">A null </w:t>
-      </w:r>
-      <w:proofErr w:type="spellStart"/>
-      <w:r>
-        <w:t>prehension</w:t>
-      </w:r>
-      <w:proofErr w:type="spellEnd"/>
-      <w:r>
-        <w:t xml:space="preserve"> could arise, e.g., from the environment when an agent has no neighbors. It could arise internally when an agent has “no opinion” on the relevant parameters, e.g., a color-blind agent in our fashion model.</w:t>
+        <w:t>A null prehension could arise, e.g., from the environment when an agent has no neighbors. It could arise internally when an agent has “no opinion” on the relevant parameters, e.g., a color-blind agent in our fashion model.</w:t>
       </w:r>
     </w:p>
     <w:p>
       <w:pPr>
         <w:pStyle w:val="Heading4"/>
       </w:pPr>
-      <w:proofErr w:type="spellStart"/>
-      <w:r>
-        <w:t>Invertibility</w:t>
-      </w:r>
-      <w:proofErr w:type="spellEnd"/>
-      <w:r>
-        <w:t xml:space="preserve"> may occur, for instance, when an agent has some internal </w:t>
-      </w:r>
-      <w:proofErr w:type="gramStart"/>
+      <w:r>
+        <w:t xml:space="preserve">Invertibility may occur, for instance, when an agent has some internal </w:t>
+      </w:r>
       <w:r>
         <w:t>tendency</w:t>
       </w:r>
       <w:r>
-        <w:t>(</w:t>
-      </w:r>
-      <w:proofErr w:type="gramEnd"/>
-      <w:r>
-        <w:t>a self-</w:t>
-      </w:r>
-      <w:proofErr w:type="spellStart"/>
-      <w:r>
-        <w:t>prehension</w:t>
-      </w:r>
-      <w:proofErr w:type="spellEnd"/>
-      <w:r>
-        <w:t>)</w:t>
+        <w:t>(a self-prehension)</w:t>
       </w:r>
       <w:r>
         <w:t xml:space="preserve"> to act in some way (e.g., to move to a new neighborhood or switch fashions) b</w:t>
       </w:r>
       <w:r>
-        <w:t xml:space="preserve">ut some </w:t>
-      </w:r>
-      <w:proofErr w:type="spellStart"/>
-      <w:r>
-        <w:t>prehension</w:t>
-      </w:r>
-      <w:proofErr w:type="spellEnd"/>
-      <w:r>
-        <w:t xml:space="preserve"> in the environment exactly offsets that tendency (e.g., that “authorities” establish come penalty for so acting).</w:t>
+        <w:t>ut some prehension</w:t>
+      </w:r>
+      <w:r>
+        <w:t xml:space="preserve"> in the environment exactly offsets that tendency</w:t>
+      </w:r>
+      <w:r>
+        <w:t xml:space="preserve"> (e.g., the</w:t>
+      </w:r>
+      <w:bookmarkStart w:id="0" w:name="_GoBack"/>
+      <w:bookmarkEnd w:id="0"/>
+      <w:r>
+        <w:t xml:space="preserve"> “authorities” establish come penalty for so acting).</w:t>
       </w:r>
     </w:p>
     <w:p>
@@ -864,31 +672,7 @@
         <w:pStyle w:val="Heading4"/>
       </w:pPr>
       <w:r>
-        <w:t xml:space="preserve">An intensification of a </w:t>
-      </w:r>
-      <w:proofErr w:type="spellStart"/>
-      <w:r>
-        <w:t>prehension</w:t>
-      </w:r>
-      <w:proofErr w:type="spellEnd"/>
-      <w:r>
-        <w:t xml:space="preserve"> leaves the elements of the </w:t>
-      </w:r>
-      <w:proofErr w:type="spellStart"/>
-      <w:r>
-        <w:t>prehension</w:t>
-      </w:r>
-      <w:proofErr w:type="spellEnd"/>
-      <w:r>
-        <w:t xml:space="preserve"> in the same internal relationship, but they are scaled up or down relative to other </w:t>
-      </w:r>
-      <w:proofErr w:type="spellStart"/>
-      <w:r>
-        <w:t>prehensions</w:t>
-      </w:r>
-      <w:proofErr w:type="spellEnd"/>
-      <w:r>
-        <w:t>.</w:t>
+        <w:t>An intensification of a prehension leaves the elements of the prehension in the same internal relationship, but they are scaled up or down relative to other prehensions.</w:t>
       </w:r>
       <w:r>
         <w:t xml:space="preserve"> This is useful for capturing </w:t>
@@ -970,15 +754,7 @@
     </w:p>
     <w:p>
       <w:r>
-        <w:t xml:space="preserve">An agent gathers together a </w:t>
-      </w:r>
-      <w:proofErr w:type="spellStart"/>
-      <w:r>
-        <w:t>prehension</w:t>
-      </w:r>
-      <w:proofErr w:type="spellEnd"/>
-      <w:r>
-        <w:t xml:space="preserve"> of its environment, and then combines that with how it </w:t>
+        <w:t xml:space="preserve">An agent gathers together a prehension of its environment, and then combines that with how it </w:t>
       </w:r>
       <w:r>
         <w:t>views its own state</w:t>
@@ -987,34 +763,13 @@
         <w:t xml:space="preserve"> (</w:t>
       </w:r>
       <w:r>
-        <w:t>its self-</w:t>
-      </w:r>
-      <w:proofErr w:type="spellStart"/>
-      <w:r>
-        <w:t>prehension</w:t>
-      </w:r>
-      <w:proofErr w:type="spellEnd"/>
-      <w:r>
-        <w:t xml:space="preserve">) to produce a new </w:t>
-      </w:r>
-      <w:proofErr w:type="spellStart"/>
-      <w:r>
-        <w:t>prehension</w:t>
-      </w:r>
-      <w:proofErr w:type="spellEnd"/>
-      <w:r>
-        <w:t>, which it adopts as its own.</w:t>
-      </w:r>
-      <w:r>
-        <w:t xml:space="preserve"> The new </w:t>
-      </w:r>
-      <w:proofErr w:type="spellStart"/>
-      <w:r>
-        <w:t>prehension</w:t>
-      </w:r>
-      <w:proofErr w:type="spellEnd"/>
-      <w:r>
-        <w:t xml:space="preserve"> may simply be adopted, or it may trigger some further step, such as a move</w:t>
+        <w:t>its self-prehension</w:t>
+      </w:r>
+      <w:r>
+        <w:t>) to produce a new prehension, which it adopts as its own.</w:t>
+      </w:r>
+      <w:r>
+        <w:t xml:space="preserve"> The new prehension may simply be adopted, or it may trigger some further step, such as a move</w:t>
       </w:r>
       <w:r>
         <w:t>ment in space</w:t>
@@ -1028,26 +783,10 @@
         <w:t xml:space="preserve">However, while the above may be typical, our model allows the reverse: in some models (e.g., Forest Fire), it may be the environment that </w:t>
       </w:r>
       <w:r>
-        <w:t xml:space="preserve">adopts the new </w:t>
-      </w:r>
-      <w:proofErr w:type="spellStart"/>
-      <w:r>
-        <w:t>prehension</w:t>
-      </w:r>
-      <w:proofErr w:type="spellEnd"/>
-      <w:r>
-        <w:t>.</w:t>
-      </w:r>
-      <w:r>
-        <w:t xml:space="preserve"> Furthermore, environmental </w:t>
-      </w:r>
-      <w:proofErr w:type="spellStart"/>
-      <w:r>
-        <w:t>prehensions</w:t>
-      </w:r>
-      <w:proofErr w:type="spellEnd"/>
-      <w:r>
-        <w:t xml:space="preserve"> may interact directly with each other as well.</w:t>
+        <w:t>adopts the new prehension.</w:t>
+      </w:r>
+      <w:r>
+        <w:t xml:space="preserve"> Furthermore, environmental prehensions may interact directly with each other as well.</w:t>
       </w:r>
     </w:p>
     <w:p>
@@ -1103,34 +842,14 @@
         </w:rPr>
         <w:t xml:space="preserve">Schelling, Thomas C. 2006. </w:t>
       </w:r>
-      <w:proofErr w:type="spellStart"/>
       <w:r>
         <w:rPr>
           <w:rFonts w:eastAsia="Times New Roman"/>
           <w:i/>
           <w:iCs/>
         </w:rPr>
-        <w:t>Micromotives</w:t>
-      </w:r>
-      <w:proofErr w:type="spellEnd"/>
-      <w:r>
-        <w:rPr>
-          <w:rFonts w:eastAsia="Times New Roman"/>
-          <w:i/>
-          <w:iCs/>
-        </w:rPr>
-        <w:t xml:space="preserve"> and </w:t>
-      </w:r>
-      <w:proofErr w:type="spellStart"/>
-      <w:r>
-        <w:rPr>
-          <w:rFonts w:eastAsia="Times New Roman"/>
-          <w:i/>
-          <w:iCs/>
-        </w:rPr>
-        <w:t>Macrobehavior</w:t>
-      </w:r>
-      <w:proofErr w:type="spellEnd"/>
+        <w:t>Micromotives and Macrobehavior</w:t>
+      </w:r>
       <w:r>
         <w:rPr>
           <w:rFonts w:eastAsia="Times New Roman"/>
@@ -1147,19 +866,11 @@
           <w:szCs w:val="24"/>
         </w:rPr>
       </w:pPr>
-      <w:proofErr w:type="spellStart"/>
       <w:r>
         <w:rPr>
           <w:rFonts w:eastAsia="Times New Roman"/>
         </w:rPr>
-        <w:t>Stepanov</w:t>
-      </w:r>
-      <w:proofErr w:type="spellEnd"/>
-      <w:r>
-        <w:rPr>
-          <w:rFonts w:eastAsia="Times New Roman"/>
-        </w:rPr>
-        <w:t xml:space="preserve">, Alexander A, and Daniel E Rose. 2015. </w:t>
+        <w:t xml:space="preserve">Stepanov, Alexander A, and Daniel E Rose. 2015. </w:t>
       </w:r>
       <w:r>
         <w:rPr>
@@ -1173,21 +884,7 @@
         <w:rPr>
           <w:rFonts w:eastAsia="Times New Roman"/>
         </w:rPr>
-        <w:t>. Upper Saddle River, NJ [</w:t>
-      </w:r>
-      <w:proofErr w:type="spellStart"/>
-      <w:r>
-        <w:rPr>
-          <w:rFonts w:eastAsia="Times New Roman"/>
-        </w:rPr>
-        <w:t>u.a</w:t>
-      </w:r>
-      <w:proofErr w:type="spellEnd"/>
-      <w:r>
-        <w:rPr>
-          <w:rFonts w:eastAsia="Times New Roman"/>
-        </w:rPr>
-        <w:t>.]: Addison-Wesley.</w:t>
+        <w:t>. Upper Saddle River, NJ [u.a.]: Addison-Wesley.</w:t>
       </w:r>
     </w:p>
     <w:p>
@@ -1217,21 +914,7 @@
         <w:rPr>
           <w:rFonts w:eastAsia="Times New Roman"/>
         </w:rPr>
-        <w:t>. [</w:t>
-      </w:r>
-      <w:proofErr w:type="spellStart"/>
-      <w:r>
-        <w:rPr>
-          <w:rFonts w:eastAsia="Times New Roman"/>
-        </w:rPr>
-        <w:t>S.l</w:t>
-      </w:r>
-      <w:proofErr w:type="spellEnd"/>
-      <w:r>
-        <w:rPr>
-          <w:rFonts w:eastAsia="Times New Roman"/>
-        </w:rPr>
-        <w:t>.]: Free Press. http://rbdigital.oneclickdigital.com.</w:t>
+        <w:t>. [S.l.]: Free Press. http://rbdigital.oneclickdigital.com.</w:t>
       </w:r>
     </w:p>
     <w:p>

</xml_diff>

<commit_message>
Updated ABMs as algebraic structures document and added prehension.py
</commit_message>
<xml_diff>
--- a/docs/ABMsAsAlgebraic.docx
+++ b/docs/ABMsAsAlgebraic.docx
@@ -67,75 +67,67 @@
         <w:t xml:space="preserve">: </w:t>
       </w:r>
       <w:r>
-        <w:t xml:space="preserve">closure, associativity, identity and </w:t>
-      </w:r>
-      <w:proofErr w:type="spellStart"/>
-      <w:r>
-        <w:t>invertibility</w:t>
-      </w:r>
-      <w:proofErr w:type="spellEnd"/>
+        <w:t>closure, associativity, identity and invertibility.</w:t>
+      </w:r>
+      <w:r>
+        <w:t xml:space="preserve"> There is an operator </w:t>
+      </w:r>
+      <w:r>
+        <w:sym w:font="Symbol" w:char="F0C5"/>
+      </w:r>
+      <w:r>
+        <w:t xml:space="preserve"> </w:t>
+      </w:r>
+      <w:r>
+        <w:t>which takes two elements of the g</w:t>
+      </w:r>
+      <w:r>
+        <w:t>roup and yields a third element and its op</w:t>
+      </w:r>
+      <w:r>
+        <w:t>eration satisfies these axioms.</w:t>
+      </w:r>
+    </w:p>
+    <w:p>
+      <w:r>
+        <w:t>In ad</w:t>
+      </w:r>
+      <w:r>
+        <w:t>dition, a module</w:t>
+      </w:r>
+      <w:r>
+        <w:t xml:space="preserve"> contains a secondary set, R, a ring of coefficients, with a second operation, </w:t>
+      </w:r>
+      <w:r>
+        <w:sym w:font="Symbol" w:char="F0C4"/>
+      </w:r>
+      <w:r>
+        <w:t>,</w:t>
+      </w:r>
+      <w:r>
+        <w:t xml:space="preserve"> which</w:t>
+      </w:r>
+      <w:r>
+        <w:t xml:space="preserve"> takes a</w:t>
+      </w:r>
+      <w:r>
+        <w:t>n element of R</w:t>
+      </w:r>
+      <w:r>
+        <w:t xml:space="preserve"> and an element of </w:t>
+      </w:r>
+      <w:r>
+        <w:t>G</w:t>
+      </w:r>
+      <w:r>
+        <w:t xml:space="preserve"> and p</w:t>
+      </w:r>
+      <w:r>
+        <w:t>roduces and element of G</w:t>
+      </w:r>
       <w:r>
         <w:t>.</w:t>
       </w:r>
-      <w:r>
-        <w:t xml:space="preserve"> There is an operator </w:t>
-      </w:r>
-      <w:r>
-        <w:sym w:font="Symbol" w:char="F0C5"/>
-      </w:r>
-      <w:r>
-        <w:t xml:space="preserve"> </w:t>
-      </w:r>
-      <w:r>
-        <w:t>which takes two elements of the g</w:t>
-      </w:r>
-      <w:r>
-        <w:t>roup and yields a third element and its op</w:t>
-      </w:r>
-      <w:r>
-        <w:t>eration satisfies these axioms.</w:t>
-      </w:r>
-    </w:p>
-    <w:p>
-      <w:r>
-        <w:t>In ad</w:t>
-      </w:r>
-      <w:r>
-        <w:t>dition, a module</w:t>
-      </w:r>
-      <w:r>
-        <w:t xml:space="preserve"> contains a secondary set, R, a ring of coefficients, with a second operation, </w:t>
-      </w:r>
-      <w:r>
-        <w:sym w:font="Symbol" w:char="F0C4"/>
-      </w:r>
-      <w:r>
-        <w:t>,</w:t>
-      </w:r>
-      <w:r>
-        <w:t xml:space="preserve"> which</w:t>
-      </w:r>
-      <w:r>
-        <w:t xml:space="preserve"> takes a</w:t>
-      </w:r>
-      <w:r>
-        <w:t>n element of R</w:t>
-      </w:r>
-      <w:r>
-        <w:t xml:space="preserve"> and an element of </w:t>
-      </w:r>
-      <w:r>
-        <w:t>G</w:t>
-      </w:r>
-      <w:r>
-        <w:t xml:space="preserve"> and p</w:t>
-      </w:r>
-      <w:r>
-        <w:t>roduces and element of G</w:t>
-      </w:r>
-      <w:r>
-        <w:t>.</w:t>
-      </w:r>
     </w:p>
     <w:p>
       <w:pPr>
@@ -170,24 +162,14 @@
       <w:r>
         <w:t xml:space="preserve">, we call the elements of our group </w:t>
       </w:r>
-      <w:proofErr w:type="spellStart"/>
       <w:r>
         <w:rPr>
           <w:i/>
         </w:rPr>
         <w:t>prehensions</w:t>
       </w:r>
-      <w:proofErr w:type="spellEnd"/>
-      <w:r>
-        <w:t xml:space="preserve">. A </w:t>
-      </w:r>
-      <w:proofErr w:type="spellStart"/>
-      <w:r>
-        <w:t>prehension</w:t>
-      </w:r>
-      <w:proofErr w:type="spellEnd"/>
-      <w:r>
-        <w:t xml:space="preserve"> can be roughly understood as a state of affairs </w:t>
+      <w:r>
+        <w:t xml:space="preserve">. A prehension can be roughly understood as a state of affairs </w:t>
       </w:r>
       <w:r>
         <w:t xml:space="preserve">in the world </w:t>
@@ -215,7 +197,6 @@
       <w:pPr>
         <w:pStyle w:val="Heading3"/>
       </w:pPr>
-      <w:bookmarkStart w:id="0" w:name="_GoBack"/>
       <w:r>
         <w:t>The operation</w:t>
       </w:r>
@@ -229,31 +210,10 @@
         <w:t>, which we will c</w:t>
       </w:r>
       <w:r>
-        <w:t>all “</w:t>
-      </w:r>
-      <w:proofErr w:type="spellStart"/>
-      <w:r>
-        <w:t>prehend</w:t>
-      </w:r>
-      <w:proofErr w:type="spellEnd"/>
-      <w:r>
-        <w:t xml:space="preserve">”, accepts two </w:t>
-      </w:r>
-      <w:proofErr w:type="spellStart"/>
-      <w:r>
-        <w:t>prehensions</w:t>
-      </w:r>
-      <w:proofErr w:type="spellEnd"/>
-      <w:r>
-        <w:t xml:space="preserve"> as arguments and produces a third </w:t>
-      </w:r>
-      <w:proofErr w:type="spellStart"/>
-      <w:r>
-        <w:t>prehension</w:t>
-      </w:r>
-      <w:proofErr w:type="spellEnd"/>
-      <w:r>
-        <w:t>.</w:t>
+        <w:t>all “prehend</w:t>
+      </w:r>
+      <w:r>
+        <w:t>”, accepts two prehensions as arguments and produces a third prehension.</w:t>
       </w:r>
     </w:p>
     <w:p>
@@ -275,37 +235,19 @@
         <w:t>Closure:</w:t>
       </w:r>
       <w:r>
-        <w:t xml:space="preserve"> Every </w:t>
-      </w:r>
-      <w:proofErr w:type="spellStart"/>
-      <w:r>
-        <w:t>prehend</w:t>
+        <w:t xml:space="preserve"> Every prehend</w:t>
       </w:r>
       <w:r>
         <w:t>ing</w:t>
       </w:r>
-      <w:proofErr w:type="spellEnd"/>
       <w:r>
         <w:t xml:space="preserve"> involving two </w:t>
       </w:r>
-      <w:proofErr w:type="spellStart"/>
-      <w:r>
-        <w:t>prehensions</w:t>
-      </w:r>
-      <w:proofErr w:type="spellEnd"/>
-      <w:r>
-        <w:t xml:space="preserve"> will produce a</w:t>
-      </w:r>
-      <w:r>
-        <w:t xml:space="preserve"> </w:t>
-      </w:r>
-      <w:proofErr w:type="spellStart"/>
-      <w:r>
-        <w:t>prehension</w:t>
-      </w:r>
-      <w:proofErr w:type="spellEnd"/>
-      <w:r>
-        <w:t>.</w:t>
+      <w:r>
+        <w:t>prehensions will produce a</w:t>
+      </w:r>
+      <w:r>
+        <w:t xml:space="preserve"> prehension.</w:t>
       </w:r>
     </w:p>
     <w:p>
@@ -379,15 +321,7 @@
         <w:t xml:space="preserve"> c)</w:t>
       </w:r>
       <w:r>
-        <w:t xml:space="preserve">). Furthermore, this must produce an identical </w:t>
-      </w:r>
-      <w:proofErr w:type="spellStart"/>
-      <w:r>
-        <w:t>prehension</w:t>
-      </w:r>
-      <w:proofErr w:type="spellEnd"/>
-      <w:r>
-        <w:t xml:space="preserve"> to that produced by an agent interacting with one neighborhood and then another one (</w:t>
+        <w:t>). Furthermore, this must produce an identical prehension to that produced by an agent interacting with one neighborhood and then another one (</w:t>
       </w:r>
       <w:r>
         <w:t xml:space="preserve">(a </w:t>
@@ -425,31 +359,21 @@
         <w:t xml:space="preserve"> </w:t>
       </w:r>
       <w:r>
-        <w:t xml:space="preserve">Any </w:t>
-      </w:r>
-      <w:proofErr w:type="spellStart"/>
-      <w:r>
-        <w:t>prehension</w:t>
-      </w:r>
-      <w:proofErr w:type="spellEnd"/>
-      <w:r>
-        <w:t xml:space="preserve"> </w:t>
-      </w:r>
-      <w:proofErr w:type="spellStart"/>
+        <w:t xml:space="preserve">Any prehension </w:t>
+      </w:r>
       <w:r>
         <w:t>prehending</w:t>
       </w:r>
-      <w:proofErr w:type="spellEnd"/>
-      <w:r>
-        <w:t xml:space="preserve"> the null </w:t>
-      </w:r>
-      <w:proofErr w:type="spellStart"/>
-      <w:r>
-        <w:t>prehension</w:t>
-      </w:r>
-      <w:proofErr w:type="spellEnd"/>
-      <w:r>
-        <w:t xml:space="preserve"> remains unchanged.</w:t>
+      <w:r>
+        <w:t xml:space="preserve"> the n</w:t>
+      </w:r>
+      <w:r>
+        <w:t>ull prehension produces itself</w:t>
+      </w:r>
+      <w:bookmarkStart w:id="0" w:name="_GoBack"/>
+      <w:bookmarkEnd w:id="0"/>
+      <w:r>
+        <w:t>.</w:t>
       </w:r>
     </w:p>
     <w:p>
@@ -459,50 +383,18 @@
           <w:b/>
         </w:rPr>
       </w:pPr>
-      <w:proofErr w:type="spellStart"/>
       <w:r>
         <w:rPr>
           <w:b/>
         </w:rPr>
         <w:lastRenderedPageBreak/>
-        <w:t>Invertibility</w:t>
-      </w:r>
-      <w:proofErr w:type="spellEnd"/>
-      <w:r>
-        <w:rPr>
-          <w:b/>
-        </w:rPr>
-        <w:t>:</w:t>
+        <w:t>Invertibility:</w:t>
       </w:r>
       <w:r>
         <w:t xml:space="preserve"> </w:t>
       </w:r>
       <w:r>
-        <w:t xml:space="preserve">For any </w:t>
-      </w:r>
-      <w:proofErr w:type="spellStart"/>
-      <w:r>
-        <w:t>prehension</w:t>
-      </w:r>
-      <w:proofErr w:type="spellEnd"/>
-      <w:r>
-        <w:t xml:space="preserve">, there is another </w:t>
-      </w:r>
-      <w:proofErr w:type="spellStart"/>
-      <w:r>
-        <w:t>prehension</w:t>
-      </w:r>
-      <w:proofErr w:type="spellEnd"/>
-      <w:r>
-        <w:t xml:space="preserve"> that combines with it to produce the null </w:t>
-      </w:r>
-      <w:proofErr w:type="spellStart"/>
-      <w:r>
-        <w:t>prehension</w:t>
-      </w:r>
-      <w:proofErr w:type="spellEnd"/>
-      <w:r>
-        <w:t>.</w:t>
+        <w:t>For any prehension, there is another prehension that combines with it to produce the null prehension.</w:t>
       </w:r>
     </w:p>
     <w:p>
@@ -516,15 +408,7 @@
         <w:sym w:font="Symbol" w:char="F0C4"/>
       </w:r>
       <w:r>
-        <w:t xml:space="preserve">, which we will call “intensify” (although it may also de-intensify) accepts an element of R and an element of G (a </w:t>
-      </w:r>
-      <w:proofErr w:type="spellStart"/>
-      <w:r>
-        <w:t>prehension</w:t>
-      </w:r>
-      <w:proofErr w:type="spellEnd"/>
-      <w:r>
-        <w:t>), and produces an element of G.</w:t>
+        <w:t>, which we will call “intensify” (although it may also de-intensify) accepts an element of R and an element of G (a prehension), and produces an element of G.</w:t>
       </w:r>
     </w:p>
     <w:p>
@@ -566,13 +450,8 @@
         <w:sym w:font="Symbol" w:char="F0C5"/>
       </w:r>
       <w:r>
-        <w:t xml:space="preserve"> </w:t>
-      </w:r>
-      <w:proofErr w:type="spellStart"/>
-      <w:r>
-        <w:t>bx</w:t>
-      </w:r>
-      <w:proofErr w:type="spellEnd"/>
+        <w:t xml:space="preserve"> bx</w:t>
+      </w:r>
     </w:p>
     <w:p>
       <w:pPr>
@@ -594,7 +473,6 @@
         <w:t xml:space="preserve"> ay</w:t>
       </w:r>
     </w:p>
-    <w:bookmarkEnd w:id="0"/>
     <w:p>
       <w:pPr>
         <w:pStyle w:val="Heading3"/>
@@ -608,15 +486,7 @@
         <w:pStyle w:val="Heading4"/>
       </w:pPr>
       <w:r>
-        <w:t xml:space="preserve">An agent’s </w:t>
-      </w:r>
-      <w:proofErr w:type="spellStart"/>
-      <w:r>
-        <w:t>prehension</w:t>
-      </w:r>
-      <w:proofErr w:type="spellEnd"/>
-      <w:r>
-        <w:t xml:space="preserve"> of itself is its view of its own internal state.</w:t>
+        <w:t>An agent’s prehension of itself is its view of its own internal state.</w:t>
       </w:r>
     </w:p>
     <w:p>
@@ -624,15 +494,7 @@
         <w:pStyle w:val="Heading4"/>
       </w:pPr>
       <w:r>
-        <w:t xml:space="preserve">An agent’s </w:t>
-      </w:r>
-      <w:proofErr w:type="spellStart"/>
-      <w:r>
-        <w:t>prehension</w:t>
-      </w:r>
-      <w:proofErr w:type="spellEnd"/>
-      <w:r>
-        <w:t xml:space="preserve"> of its environment is its view of its surroundings.</w:t>
+        <w:t>An agent’s prehension of its environment is its view of its surroundings.</w:t>
       </w:r>
     </w:p>
     <w:p>
@@ -640,23 +502,7 @@
         <w:pStyle w:val="Heading4"/>
       </w:pPr>
       <w:r>
-        <w:t xml:space="preserve">But from the point of view of the </w:t>
-      </w:r>
-      <w:proofErr w:type="spellStart"/>
-      <w:r>
-        <w:t>prehension</w:t>
-      </w:r>
-      <w:proofErr w:type="spellEnd"/>
-      <w:r>
-        <w:t xml:space="preserve"> module, these </w:t>
-      </w:r>
-      <w:proofErr w:type="spellStart"/>
-      <w:r>
-        <w:t>prehensions</w:t>
-      </w:r>
-      <w:proofErr w:type="spellEnd"/>
-      <w:r>
-        <w:t xml:space="preserve"> are interchangeable.</w:t>
+        <w:t>But from the point of view of the prehension module, these prehensions are interchangeable.</w:t>
       </w:r>
     </w:p>
     <w:p>
@@ -664,28 +510,15 @@
         <w:pStyle w:val="Heading4"/>
       </w:pPr>
       <w:r>
-        <w:t xml:space="preserve">A null </w:t>
-      </w:r>
-      <w:proofErr w:type="spellStart"/>
-      <w:r>
-        <w:t>prehension</w:t>
-      </w:r>
-      <w:proofErr w:type="spellEnd"/>
-      <w:r>
-        <w:t xml:space="preserve"> could arise, e.g., from the environment when an agent has no neighbors. It could arise internally when an agent has “no opinion” on the relevant parameters, e.g., a color-blind agent in our fashion model.</w:t>
+        <w:t>A null prehension could arise, e.g., from the environment when an agent has no neighbors. It could arise internally when an agent has “no opinion” on the relevant parameters, e.g., a color-blind agent in our fashion model.</w:t>
       </w:r>
     </w:p>
     <w:p>
       <w:pPr>
         <w:pStyle w:val="Heading4"/>
       </w:pPr>
-      <w:proofErr w:type="spellStart"/>
-      <w:r>
-        <w:t>Invertibility</w:t>
-      </w:r>
-      <w:proofErr w:type="spellEnd"/>
-      <w:r>
-        <w:t xml:space="preserve"> may occur, for instance, when an agent has some internal </w:t>
+      <w:r>
+        <w:t xml:space="preserve">Invertibility may occur, for instance, when an agent has some internal </w:t>
       </w:r>
       <w:r>
         <w:t>tendency to act in some way (e.g., to move to a new neighborhood or switch fashions) but some force in the environment exactly offsets that tendency (e.g., that “authorities” establish come penalty for so acting).</w:t>
@@ -696,31 +529,7 @@
         <w:pStyle w:val="Heading4"/>
       </w:pPr>
       <w:r>
-        <w:t xml:space="preserve">An intensification of a </w:t>
-      </w:r>
-      <w:proofErr w:type="spellStart"/>
-      <w:r>
-        <w:t>prehension</w:t>
-      </w:r>
-      <w:proofErr w:type="spellEnd"/>
-      <w:r>
-        <w:t xml:space="preserve"> leaves the elements of the </w:t>
-      </w:r>
-      <w:proofErr w:type="spellStart"/>
-      <w:r>
-        <w:t>prehension</w:t>
-      </w:r>
-      <w:proofErr w:type="spellEnd"/>
-      <w:r>
-        <w:t xml:space="preserve"> in the same internal relationship, but they are scaled up or down relative to other </w:t>
-      </w:r>
-      <w:proofErr w:type="spellStart"/>
-      <w:r>
-        <w:t>prehensions</w:t>
-      </w:r>
-      <w:proofErr w:type="spellEnd"/>
-      <w:r>
-        <w:t>.</w:t>
+        <w:t>An intensification of a prehension leaves the elements of the prehension in the same internal relationship, but they are scaled up or down relative to other prehensions.</w:t>
       </w:r>
       <w:r>
         <w:t xml:space="preserve"> This is useful for capturing </w:t>
@@ -802,15 +611,7 @@
     </w:p>
     <w:p>
       <w:r>
-        <w:t xml:space="preserve">An agent gathers together a </w:t>
-      </w:r>
-      <w:proofErr w:type="spellStart"/>
-      <w:r>
-        <w:t>prehension</w:t>
-      </w:r>
-      <w:proofErr w:type="spellEnd"/>
-      <w:r>
-        <w:t xml:space="preserve"> of its environment, and then combines that with how it </w:t>
+        <w:t xml:space="preserve">An agent gathers together a prehension of its environment, and then combines that with how it </w:t>
       </w:r>
       <w:r>
         <w:t>views its own state</w:t>
@@ -819,34 +620,13 @@
         <w:t xml:space="preserve"> (</w:t>
       </w:r>
       <w:r>
-        <w:t>its self-</w:t>
-      </w:r>
-      <w:proofErr w:type="spellStart"/>
-      <w:r>
-        <w:t>prehension</w:t>
-      </w:r>
-      <w:proofErr w:type="spellEnd"/>
-      <w:r>
-        <w:t xml:space="preserve">) to produce a new </w:t>
-      </w:r>
-      <w:proofErr w:type="spellStart"/>
-      <w:r>
-        <w:t>prehension</w:t>
-      </w:r>
-      <w:proofErr w:type="spellEnd"/>
-      <w:r>
-        <w:t>, which it adopts as its own.</w:t>
-      </w:r>
-      <w:r>
-        <w:t xml:space="preserve"> The new </w:t>
-      </w:r>
-      <w:proofErr w:type="spellStart"/>
-      <w:r>
-        <w:t>prehension</w:t>
-      </w:r>
-      <w:proofErr w:type="spellEnd"/>
-      <w:r>
-        <w:t xml:space="preserve"> may simply be adopted, or it may trigger some further step, such as a move</w:t>
+        <w:t>its self-prehension</w:t>
+      </w:r>
+      <w:r>
+        <w:t>) to produce a new prehension, which it adopts as its own.</w:t>
+      </w:r>
+      <w:r>
+        <w:t xml:space="preserve"> The new prehension may simply be adopted, or it may trigger some further step, such as a move</w:t>
       </w:r>
       <w:r>
         <w:t>ment in space</w:t>
@@ -860,26 +640,10 @@
         <w:t xml:space="preserve">However, while the above may be typical, our model allows the reverse: in some models (e.g., Forest Fire), it may be the environment that </w:t>
       </w:r>
       <w:r>
-        <w:t xml:space="preserve">adopts the new </w:t>
-      </w:r>
-      <w:proofErr w:type="spellStart"/>
-      <w:r>
-        <w:t>prehension</w:t>
-      </w:r>
-      <w:proofErr w:type="spellEnd"/>
-      <w:r>
-        <w:t>.</w:t>
-      </w:r>
-      <w:r>
-        <w:t xml:space="preserve"> Furthermore, environmental </w:t>
-      </w:r>
-      <w:proofErr w:type="spellStart"/>
-      <w:r>
-        <w:t>prehensions</w:t>
-      </w:r>
-      <w:proofErr w:type="spellEnd"/>
-      <w:r>
-        <w:t xml:space="preserve"> may interact directly with each other as well.</w:t>
+        <w:t>adopts the new prehension.</w:t>
+      </w:r>
+      <w:r>
+        <w:t xml:space="preserve"> Furthermore, environmental prehensions may interact directly with each other as well.</w:t>
       </w:r>
     </w:p>
     <w:p>
@@ -935,34 +699,14 @@
         </w:rPr>
         <w:t xml:space="preserve">Schelling, Thomas C. 2006. </w:t>
       </w:r>
-      <w:proofErr w:type="spellStart"/>
       <w:r>
         <w:rPr>
           <w:rFonts w:eastAsia="Times New Roman"/>
           <w:i/>
           <w:iCs/>
         </w:rPr>
-        <w:t>Micromotives</w:t>
-      </w:r>
-      <w:proofErr w:type="spellEnd"/>
-      <w:r>
-        <w:rPr>
-          <w:rFonts w:eastAsia="Times New Roman"/>
-          <w:i/>
-          <w:iCs/>
-        </w:rPr>
-        <w:t xml:space="preserve"> and </w:t>
-      </w:r>
-      <w:proofErr w:type="spellStart"/>
-      <w:r>
-        <w:rPr>
-          <w:rFonts w:eastAsia="Times New Roman"/>
-          <w:i/>
-          <w:iCs/>
-        </w:rPr>
-        <w:t>Macrobehavior</w:t>
-      </w:r>
-      <w:proofErr w:type="spellEnd"/>
+        <w:t>Micromotives and Macrobehavior</w:t>
+      </w:r>
       <w:r>
         <w:rPr>
           <w:rFonts w:eastAsia="Times New Roman"/>
@@ -979,19 +723,11 @@
           <w:szCs w:val="24"/>
         </w:rPr>
       </w:pPr>
-      <w:proofErr w:type="spellStart"/>
       <w:r>
         <w:rPr>
           <w:rFonts w:eastAsia="Times New Roman"/>
         </w:rPr>
-        <w:t>Stepanov</w:t>
-      </w:r>
-      <w:proofErr w:type="spellEnd"/>
-      <w:r>
-        <w:rPr>
-          <w:rFonts w:eastAsia="Times New Roman"/>
-        </w:rPr>
-        <w:t xml:space="preserve">, Alexander A, and Daniel E Rose. 2015. </w:t>
+        <w:t xml:space="preserve">Stepanov, Alexander A, and Daniel E Rose. 2015. </w:t>
       </w:r>
       <w:r>
         <w:rPr>
@@ -1005,21 +741,7 @@
         <w:rPr>
           <w:rFonts w:eastAsia="Times New Roman"/>
         </w:rPr>
-        <w:t>. Upper Saddle River, NJ [</w:t>
-      </w:r>
-      <w:proofErr w:type="spellStart"/>
-      <w:r>
-        <w:rPr>
-          <w:rFonts w:eastAsia="Times New Roman"/>
-        </w:rPr>
-        <w:t>u.a</w:t>
-      </w:r>
-      <w:proofErr w:type="spellEnd"/>
-      <w:r>
-        <w:rPr>
-          <w:rFonts w:eastAsia="Times New Roman"/>
-        </w:rPr>
-        <w:t>.]: Addison-Wesley.</w:t>
+        <w:t>. Upper Saddle River, NJ [u.a.]: Addison-Wesley.</w:t>
       </w:r>
     </w:p>
     <w:p>
@@ -1049,21 +771,7 @@
         <w:rPr>
           <w:rFonts w:eastAsia="Times New Roman"/>
         </w:rPr>
-        <w:t>. [</w:t>
-      </w:r>
-      <w:proofErr w:type="spellStart"/>
-      <w:r>
-        <w:rPr>
-          <w:rFonts w:eastAsia="Times New Roman"/>
-        </w:rPr>
-        <w:t>S.l</w:t>
-      </w:r>
-      <w:proofErr w:type="spellEnd"/>
-      <w:r>
-        <w:rPr>
-          <w:rFonts w:eastAsia="Times New Roman"/>
-        </w:rPr>
-        <w:t>.]: Free Press. http://rbdigital.oneclickdigital.com.</w:t>
+        <w:t>. [S.l.]: Free Press. http://rbdigital.oneclickdigital.com.</w:t>
       </w:r>
     </w:p>
     <w:p>

</xml_diff>

<commit_message>
Added code section to algebraic document.
</commit_message>
<xml_diff>
--- a/docs/ABMsAsAlgebraic.docx
+++ b/docs/ABMsAsAlgebraic.docx
@@ -67,7 +67,15 @@
         <w:t xml:space="preserve">: </w:t>
       </w:r>
       <w:r>
-        <w:t>closure, associativity, identity and invertibility.</w:t>
+        <w:t xml:space="preserve">closure, associativity, identity and </w:t>
+      </w:r>
+      <w:proofErr w:type="spellStart"/>
+      <w:r>
+        <w:t>invertibility</w:t>
+      </w:r>
+      <w:proofErr w:type="spellEnd"/>
+      <w:r>
+        <w:t>.</w:t>
       </w:r>
       <w:r>
         <w:t xml:space="preserve"> There is an operator </w:t>
@@ -162,14 +170,24 @@
       <w:r>
         <w:t xml:space="preserve">, we call the elements of our group </w:t>
       </w:r>
+      <w:proofErr w:type="spellStart"/>
       <w:r>
         <w:rPr>
           <w:i/>
         </w:rPr>
         <w:t>prehensions</w:t>
       </w:r>
-      <w:r>
-        <w:t xml:space="preserve">. A prehension can be roughly understood as a state of affairs </w:t>
+      <w:proofErr w:type="spellEnd"/>
+      <w:r>
+        <w:t xml:space="preserve">. A </w:t>
+      </w:r>
+      <w:proofErr w:type="spellStart"/>
+      <w:r>
+        <w:t>prehension</w:t>
+      </w:r>
+      <w:proofErr w:type="spellEnd"/>
+      <w:r>
+        <w:t xml:space="preserve"> can be roughly understood as a state of affairs </w:t>
       </w:r>
       <w:r>
         <w:t xml:space="preserve">in the world </w:t>
@@ -210,10 +228,31 @@
         <w:t>, which we will c</w:t>
       </w:r>
       <w:r>
-        <w:t>all “prehend</w:t>
-      </w:r>
-      <w:r>
-        <w:t>”, accepts two prehensions as arguments and produces a third prehension.</w:t>
+        <w:t>all “</w:t>
+      </w:r>
+      <w:proofErr w:type="spellStart"/>
+      <w:r>
+        <w:t>prehend</w:t>
+      </w:r>
+      <w:proofErr w:type="spellEnd"/>
+      <w:r>
+        <w:t xml:space="preserve">”, accepts two </w:t>
+      </w:r>
+      <w:proofErr w:type="spellStart"/>
+      <w:r>
+        <w:t>prehensions</w:t>
+      </w:r>
+      <w:proofErr w:type="spellEnd"/>
+      <w:r>
+        <w:t xml:space="preserve"> as arguments and produces a third </w:t>
+      </w:r>
+      <w:proofErr w:type="spellStart"/>
+      <w:r>
+        <w:t>prehension</w:t>
+      </w:r>
+      <w:proofErr w:type="spellEnd"/>
+      <w:r>
+        <w:t>.</w:t>
       </w:r>
     </w:p>
     <w:p>
@@ -235,19 +274,37 @@
         <w:t>Closure:</w:t>
       </w:r>
       <w:r>
-        <w:t xml:space="preserve"> Every prehend</w:t>
+        <w:t xml:space="preserve"> Every </w:t>
+      </w:r>
+      <w:proofErr w:type="spellStart"/>
+      <w:r>
+        <w:t>prehend</w:t>
       </w:r>
       <w:r>
         <w:t>ing</w:t>
       </w:r>
+      <w:proofErr w:type="spellEnd"/>
       <w:r>
         <w:t xml:space="preserve"> involving two </w:t>
       </w:r>
-      <w:r>
-        <w:t>prehensions will produce a</w:t>
-      </w:r>
-      <w:r>
-        <w:t xml:space="preserve"> prehension.</w:t>
+      <w:proofErr w:type="spellStart"/>
+      <w:r>
+        <w:t>prehensions</w:t>
+      </w:r>
+      <w:proofErr w:type="spellEnd"/>
+      <w:r>
+        <w:t xml:space="preserve"> will produce a</w:t>
+      </w:r>
+      <w:r>
+        <w:t xml:space="preserve"> </w:t>
+      </w:r>
+      <w:proofErr w:type="spellStart"/>
+      <w:r>
+        <w:t>prehension</w:t>
+      </w:r>
+      <w:proofErr w:type="spellEnd"/>
+      <w:r>
+        <w:t>.</w:t>
       </w:r>
     </w:p>
     <w:p>
@@ -321,7 +378,15 @@
         <w:t xml:space="preserve"> c)</w:t>
       </w:r>
       <w:r>
-        <w:t>). Furthermore, this must produce an identical prehension to that produced by an agent interacting with one neighborhood and then another one (</w:t>
+        <w:t xml:space="preserve">). Furthermore, this must produce an identical </w:t>
+      </w:r>
+      <w:proofErr w:type="spellStart"/>
+      <w:r>
+        <w:t>prehension</w:t>
+      </w:r>
+      <w:proofErr w:type="spellEnd"/>
+      <w:r>
+        <w:t xml:space="preserve"> to that produced by an agent interacting with one neighborhood and then another one (</w:t>
       </w:r>
       <w:r>
         <w:t xml:space="preserve">(a </w:t>
@@ -359,19 +424,35 @@
         <w:t xml:space="preserve"> </w:t>
       </w:r>
       <w:r>
-        <w:t xml:space="preserve">Any prehension </w:t>
-      </w:r>
+        <w:t xml:space="preserve">Any </w:t>
+      </w:r>
+      <w:proofErr w:type="spellStart"/>
+      <w:r>
+        <w:t>prehension</w:t>
+      </w:r>
+      <w:proofErr w:type="spellEnd"/>
+      <w:r>
+        <w:t xml:space="preserve"> </w:t>
+      </w:r>
+      <w:proofErr w:type="spellStart"/>
       <w:r>
         <w:t>prehending</w:t>
       </w:r>
+      <w:proofErr w:type="spellEnd"/>
       <w:r>
         <w:t xml:space="preserve"> the n</w:t>
       </w:r>
       <w:r>
-        <w:t>ull prehension produces itself</w:t>
-      </w:r>
-      <w:bookmarkStart w:id="0" w:name="_GoBack"/>
-      <w:bookmarkEnd w:id="0"/>
+        <w:t xml:space="preserve">ull </w:t>
+      </w:r>
+      <w:proofErr w:type="spellStart"/>
+      <w:r>
+        <w:t>prehension</w:t>
+      </w:r>
+      <w:proofErr w:type="spellEnd"/>
+      <w:r>
+        <w:t xml:space="preserve"> produces itself</w:t>
+      </w:r>
       <w:r>
         <w:t>.</w:t>
       </w:r>
@@ -383,18 +464,50 @@
           <w:b/>
         </w:rPr>
       </w:pPr>
+      <w:proofErr w:type="spellStart"/>
       <w:r>
         <w:rPr>
           <w:b/>
         </w:rPr>
         <w:lastRenderedPageBreak/>
-        <w:t>Invertibility:</w:t>
+        <w:t>Invertibility</w:t>
+      </w:r>
+      <w:proofErr w:type="spellEnd"/>
+      <w:r>
+        <w:rPr>
+          <w:b/>
+        </w:rPr>
+        <w:t>:</w:t>
       </w:r>
       <w:r>
         <w:t xml:space="preserve"> </w:t>
       </w:r>
       <w:r>
-        <w:t>For any prehension, there is another prehension that combines with it to produce the null prehension.</w:t>
+        <w:t xml:space="preserve">For any </w:t>
+      </w:r>
+      <w:proofErr w:type="spellStart"/>
+      <w:r>
+        <w:t>prehension</w:t>
+      </w:r>
+      <w:proofErr w:type="spellEnd"/>
+      <w:r>
+        <w:t xml:space="preserve">, there is another </w:t>
+      </w:r>
+      <w:proofErr w:type="spellStart"/>
+      <w:r>
+        <w:t>prehension</w:t>
+      </w:r>
+      <w:proofErr w:type="spellEnd"/>
+      <w:r>
+        <w:t xml:space="preserve"> that combines with it to produce the null </w:t>
+      </w:r>
+      <w:proofErr w:type="spellStart"/>
+      <w:r>
+        <w:t>prehension</w:t>
+      </w:r>
+      <w:proofErr w:type="spellEnd"/>
+      <w:r>
+        <w:t>.</w:t>
       </w:r>
     </w:p>
     <w:p>
@@ -408,7 +521,15 @@
         <w:sym w:font="Symbol" w:char="F0C4"/>
       </w:r>
       <w:r>
-        <w:t>, which we will call “intensify” (although it may also de-intensify) accepts an element of R and an element of G (a prehension), and produces an element of G.</w:t>
+        <w:t xml:space="preserve">, which we will call “intensify” (although it may also de-intensify) accepts an element of R and an element of G (a </w:t>
+      </w:r>
+      <w:proofErr w:type="spellStart"/>
+      <w:r>
+        <w:t>prehension</w:t>
+      </w:r>
+      <w:proofErr w:type="spellEnd"/>
+      <w:r>
+        <w:t>), and produces an element of G.</w:t>
       </w:r>
     </w:p>
     <w:p>
@@ -450,8 +571,13 @@
         <w:sym w:font="Symbol" w:char="F0C5"/>
       </w:r>
       <w:r>
-        <w:t xml:space="preserve"> bx</w:t>
-      </w:r>
+        <w:t xml:space="preserve"> </w:t>
+      </w:r>
+      <w:proofErr w:type="spellStart"/>
+      <w:r>
+        <w:t>bx</w:t>
+      </w:r>
+      <w:proofErr w:type="spellEnd"/>
     </w:p>
     <w:p>
       <w:pPr>
@@ -486,7 +612,15 @@
         <w:pStyle w:val="Heading4"/>
       </w:pPr>
       <w:r>
-        <w:t>An agent’s prehension of itself is its view of its own internal state.</w:t>
+        <w:t xml:space="preserve">An agent’s </w:t>
+      </w:r>
+      <w:proofErr w:type="spellStart"/>
+      <w:r>
+        <w:t>prehension</w:t>
+      </w:r>
+      <w:proofErr w:type="spellEnd"/>
+      <w:r>
+        <w:t xml:space="preserve"> of itself is its view of its own internal state.</w:t>
       </w:r>
     </w:p>
     <w:p>
@@ -494,7 +628,15 @@
         <w:pStyle w:val="Heading4"/>
       </w:pPr>
       <w:r>
-        <w:t>An agent’s prehension of its environment is its view of its surroundings.</w:t>
+        <w:t xml:space="preserve">An agent’s </w:t>
+      </w:r>
+      <w:proofErr w:type="spellStart"/>
+      <w:r>
+        <w:t>prehension</w:t>
+      </w:r>
+      <w:proofErr w:type="spellEnd"/>
+      <w:r>
+        <w:t xml:space="preserve"> of its environment is its view of its surroundings.</w:t>
       </w:r>
     </w:p>
     <w:p>
@@ -502,7 +644,23 @@
         <w:pStyle w:val="Heading4"/>
       </w:pPr>
       <w:r>
-        <w:t>But from the point of view of the prehension module, these prehensions are interchangeable.</w:t>
+        <w:t xml:space="preserve">But from the point of view of the </w:t>
+      </w:r>
+      <w:proofErr w:type="spellStart"/>
+      <w:r>
+        <w:t>prehension</w:t>
+      </w:r>
+      <w:proofErr w:type="spellEnd"/>
+      <w:r>
+        <w:t xml:space="preserve"> module, these </w:t>
+      </w:r>
+      <w:proofErr w:type="spellStart"/>
+      <w:r>
+        <w:t>prehensions</w:t>
+      </w:r>
+      <w:proofErr w:type="spellEnd"/>
+      <w:r>
+        <w:t xml:space="preserve"> are interchangeable.</w:t>
       </w:r>
     </w:p>
     <w:p>
@@ -510,15 +668,28 @@
         <w:pStyle w:val="Heading4"/>
       </w:pPr>
       <w:r>
-        <w:t>A null prehension could arise, e.g., from the environment when an agent has no neighbors. It could arise internally when an agent has “no opinion” on the relevant parameters, e.g., a color-blind agent in our fashion model.</w:t>
+        <w:t xml:space="preserve">A null </w:t>
+      </w:r>
+      <w:proofErr w:type="spellStart"/>
+      <w:r>
+        <w:t>prehension</w:t>
+      </w:r>
+      <w:proofErr w:type="spellEnd"/>
+      <w:r>
+        <w:t xml:space="preserve"> could arise, e.g., from the environment when an agent has no neighbors. It could arise internally when an agent has “no opinion” on the relevant parameters, e.g., a color-blind agent in our fashion model.</w:t>
       </w:r>
     </w:p>
     <w:p>
       <w:pPr>
         <w:pStyle w:val="Heading4"/>
       </w:pPr>
-      <w:r>
-        <w:t xml:space="preserve">Invertibility may occur, for instance, when an agent has some internal </w:t>
+      <w:proofErr w:type="spellStart"/>
+      <w:r>
+        <w:t>Invertibility</w:t>
+      </w:r>
+      <w:proofErr w:type="spellEnd"/>
+      <w:r>
+        <w:t xml:space="preserve"> may occur, for instance, when an agent has some internal </w:t>
       </w:r>
       <w:r>
         <w:t>tendency to act in some way (e.g., to move to a new neighborhood or switch fashions) but some force in the environment exactly offsets that tendency (e.g., that “authorities” establish come penalty for so acting).</w:t>
@@ -529,7 +700,31 @@
         <w:pStyle w:val="Heading4"/>
       </w:pPr>
       <w:r>
-        <w:t>An intensification of a prehension leaves the elements of the prehension in the same internal relationship, but they are scaled up or down relative to other prehensions.</w:t>
+        <w:t xml:space="preserve">An intensification of a </w:t>
+      </w:r>
+      <w:proofErr w:type="spellStart"/>
+      <w:r>
+        <w:t>prehension</w:t>
+      </w:r>
+      <w:proofErr w:type="spellEnd"/>
+      <w:r>
+        <w:t xml:space="preserve"> leaves the elements of the </w:t>
+      </w:r>
+      <w:proofErr w:type="spellStart"/>
+      <w:r>
+        <w:t>prehension</w:t>
+      </w:r>
+      <w:proofErr w:type="spellEnd"/>
+      <w:r>
+        <w:t xml:space="preserve"> in the same internal relationship, but they are scaled up or down relative to other </w:t>
+      </w:r>
+      <w:proofErr w:type="spellStart"/>
+      <w:r>
+        <w:t>prehensions</w:t>
+      </w:r>
+      <w:proofErr w:type="spellEnd"/>
+      <w:r>
+        <w:t>.</w:t>
       </w:r>
       <w:r>
         <w:t xml:space="preserve"> This is useful for capturing </w:t>
@@ -611,7 +806,15 @@
     </w:p>
     <w:p>
       <w:r>
-        <w:t xml:space="preserve">An agent gathers together a prehension of its environment, and then combines that with how it </w:t>
+        <w:t xml:space="preserve">An agent gathers together a </w:t>
+      </w:r>
+      <w:proofErr w:type="spellStart"/>
+      <w:r>
+        <w:t>prehension</w:t>
+      </w:r>
+      <w:proofErr w:type="spellEnd"/>
+      <w:r>
+        <w:t xml:space="preserve"> of its environment, and then combines that with how it </w:t>
       </w:r>
       <w:r>
         <w:t>views its own state</w:t>
@@ -620,13 +823,34 @@
         <w:t xml:space="preserve"> (</w:t>
       </w:r>
       <w:r>
-        <w:t>its self-prehension</w:t>
-      </w:r>
-      <w:r>
-        <w:t>) to produce a new prehension, which it adopts as its own.</w:t>
-      </w:r>
-      <w:r>
-        <w:t xml:space="preserve"> The new prehension may simply be adopted, or it may trigger some further step, such as a move</w:t>
+        <w:t>its self-</w:t>
+      </w:r>
+      <w:proofErr w:type="spellStart"/>
+      <w:r>
+        <w:t>prehension</w:t>
+      </w:r>
+      <w:proofErr w:type="spellEnd"/>
+      <w:r>
+        <w:t xml:space="preserve">) to produce a new </w:t>
+      </w:r>
+      <w:proofErr w:type="spellStart"/>
+      <w:r>
+        <w:t>prehension</w:t>
+      </w:r>
+      <w:proofErr w:type="spellEnd"/>
+      <w:r>
+        <w:t>, which it adopts as its own.</w:t>
+      </w:r>
+      <w:r>
+        <w:t xml:space="preserve"> The new </w:t>
+      </w:r>
+      <w:proofErr w:type="spellStart"/>
+      <w:r>
+        <w:t>prehension</w:t>
+      </w:r>
+      <w:proofErr w:type="spellEnd"/>
+      <w:r>
+        <w:t xml:space="preserve"> may simply be adopted, or it may trigger some further step, such as a move</w:t>
       </w:r>
       <w:r>
         <w:t>ment in space</w:t>
@@ -640,12 +864,1629 @@
         <w:t xml:space="preserve">However, while the above may be typical, our model allows the reverse: in some models (e.g., Forest Fire), it may be the environment that </w:t>
       </w:r>
       <w:r>
-        <w:t>adopts the new prehension.</w:t>
-      </w:r>
-      <w:r>
-        <w:t xml:space="preserve"> Furthermore, environmental prehensions may interact directly with each other as well.</w:t>
-      </w:r>
-    </w:p>
+        <w:t xml:space="preserve">adopts the new </w:t>
+      </w:r>
+      <w:proofErr w:type="spellStart"/>
+      <w:r>
+        <w:t>prehension</w:t>
+      </w:r>
+      <w:proofErr w:type="spellEnd"/>
+      <w:r>
+        <w:t>.</w:t>
+      </w:r>
+      <w:r>
+        <w:t xml:space="preserve"> Furthermore, environmental </w:t>
+      </w:r>
+      <w:proofErr w:type="spellStart"/>
+      <w:r>
+        <w:t>prehensions</w:t>
+      </w:r>
+      <w:proofErr w:type="spellEnd"/>
+      <w:r>
+        <w:t xml:space="preserve"> may interact directly with each other as well.</w:t>
+      </w:r>
+    </w:p>
+    <w:p/>
+    <w:p>
+      <w:pPr>
+        <w:pStyle w:val="Heading1"/>
+      </w:pPr>
+      <w:r>
+        <w:t>Implementation</w:t>
+      </w:r>
+    </w:p>
+    <w:p/>
+    <w:p/>
+    <w:p>
+      <w:pPr>
+        <w:numPr>
+          <w:ilvl w:val="0"/>
+          <w:numId w:val="14"/>
+        </w:numPr>
+        <w:spacing w:before="100" w:beforeAutospacing="1" w:after="100" w:afterAutospacing="1" w:line="240" w:lineRule="auto"/>
+        <w:rPr>
+          <w:rFonts w:ascii="Times New Roman" w:eastAsia="Times New Roman" w:hAnsi="Times New Roman" w:cs="Times New Roman"/>
+          <w:color w:val="auto"/>
+          <w:sz w:val="24"/>
+          <w:szCs w:val="24"/>
+          <w:lang w:eastAsia="en-US"/>
+        </w:rPr>
+      </w:pPr>
+      <w:r>
+        <w:rPr>
+          <w:rFonts w:ascii="Times New Roman" w:eastAsia="Times New Roman" w:hAnsi="Times New Roman" w:cs="Times New Roman"/>
+          <w:color w:val="auto"/>
+          <w:sz w:val="24"/>
+          <w:szCs w:val="24"/>
+          <w:lang w:eastAsia="en-US"/>
+        </w:rPr>
+        <w:t>import </w:t>
+      </w:r>
+      <w:proofErr w:type="spellStart"/>
+      <w:r>
+        <w:rPr>
+          <w:rFonts w:ascii="Times New Roman" w:eastAsia="Times New Roman" w:hAnsi="Times New Roman" w:cs="Times New Roman"/>
+          <w:color w:val="auto"/>
+          <w:sz w:val="24"/>
+          <w:szCs w:val="24"/>
+          <w:lang w:eastAsia="en-US"/>
+        </w:rPr>
+        <w:t>numpy</w:t>
+      </w:r>
+      <w:proofErr w:type="spellEnd"/>
+      <w:r>
+        <w:rPr>
+          <w:rFonts w:ascii="Times New Roman" w:eastAsia="Times New Roman" w:hAnsi="Times New Roman" w:cs="Times New Roman"/>
+          <w:color w:val="auto"/>
+          <w:sz w:val="24"/>
+          <w:szCs w:val="24"/>
+          <w:lang w:eastAsia="en-US"/>
+        </w:rPr>
+        <w:t> as np  </w:t>
+      </w:r>
+    </w:p>
+    <w:p>
+      <w:pPr>
+        <w:numPr>
+          <w:ilvl w:val="0"/>
+          <w:numId w:val="14"/>
+        </w:numPr>
+        <w:spacing w:before="100" w:beforeAutospacing="1" w:after="100" w:afterAutospacing="1" w:line="240" w:lineRule="auto"/>
+        <w:rPr>
+          <w:rFonts w:ascii="Times New Roman" w:eastAsia="Times New Roman" w:hAnsi="Times New Roman" w:cs="Times New Roman"/>
+          <w:color w:val="auto"/>
+          <w:sz w:val="24"/>
+          <w:szCs w:val="24"/>
+          <w:lang w:eastAsia="en-US"/>
+        </w:rPr>
+      </w:pPr>
+      <w:r>
+        <w:rPr>
+          <w:rFonts w:ascii="Times New Roman" w:eastAsia="Times New Roman" w:hAnsi="Times New Roman" w:cs="Times New Roman"/>
+          <w:color w:val="auto"/>
+          <w:sz w:val="24"/>
+          <w:szCs w:val="24"/>
+          <w:lang w:eastAsia="en-US"/>
+        </w:rPr>
+        <w:t>                                                                                   </w:t>
+      </w:r>
+    </w:p>
+    <w:p>
+      <w:pPr>
+        <w:numPr>
+          <w:ilvl w:val="0"/>
+          <w:numId w:val="14"/>
+        </w:numPr>
+        <w:spacing w:before="100" w:beforeAutospacing="1" w:after="100" w:afterAutospacing="1" w:line="240" w:lineRule="auto"/>
+        <w:rPr>
+          <w:rFonts w:ascii="Times New Roman" w:eastAsia="Times New Roman" w:hAnsi="Times New Roman" w:cs="Times New Roman"/>
+          <w:color w:val="auto"/>
+          <w:sz w:val="24"/>
+          <w:szCs w:val="24"/>
+          <w:lang w:eastAsia="en-US"/>
+        </w:rPr>
+      </w:pPr>
+      <w:r>
+        <w:rPr>
+          <w:rFonts w:ascii="Times New Roman" w:eastAsia="Times New Roman" w:hAnsi="Times New Roman" w:cs="Times New Roman"/>
+          <w:color w:val="auto"/>
+          <w:sz w:val="24"/>
+          <w:szCs w:val="24"/>
+          <w:lang w:eastAsia="en-US"/>
+        </w:rPr>
+        <w:t>X_VEC = </w:t>
+      </w:r>
+      <w:proofErr w:type="spellStart"/>
+      <w:proofErr w:type="gramStart"/>
+      <w:r>
+        <w:rPr>
+          <w:rFonts w:ascii="Times New Roman" w:eastAsia="Times New Roman" w:hAnsi="Times New Roman" w:cs="Times New Roman"/>
+          <w:color w:val="auto"/>
+          <w:sz w:val="24"/>
+          <w:szCs w:val="24"/>
+          <w:lang w:eastAsia="en-US"/>
+        </w:rPr>
+        <w:t>np.array</w:t>
+      </w:r>
+      <w:proofErr w:type="spellEnd"/>
+      <w:proofErr w:type="gramEnd"/>
+      <w:r>
+        <w:rPr>
+          <w:rFonts w:ascii="Times New Roman" w:eastAsia="Times New Roman" w:hAnsi="Times New Roman" w:cs="Times New Roman"/>
+          <w:color w:val="auto"/>
+          <w:sz w:val="24"/>
+          <w:szCs w:val="24"/>
+          <w:lang w:eastAsia="en-US"/>
+        </w:rPr>
+        <w:t>([1, 0])                                                           </w:t>
+      </w:r>
+    </w:p>
+    <w:p>
+      <w:pPr>
+        <w:numPr>
+          <w:ilvl w:val="0"/>
+          <w:numId w:val="14"/>
+        </w:numPr>
+        <w:spacing w:before="100" w:beforeAutospacing="1" w:after="100" w:afterAutospacing="1" w:line="240" w:lineRule="auto"/>
+        <w:rPr>
+          <w:rFonts w:ascii="Times New Roman" w:eastAsia="Times New Roman" w:hAnsi="Times New Roman" w:cs="Times New Roman"/>
+          <w:color w:val="auto"/>
+          <w:sz w:val="24"/>
+          <w:szCs w:val="24"/>
+          <w:lang w:eastAsia="en-US"/>
+        </w:rPr>
+      </w:pPr>
+      <w:r>
+        <w:rPr>
+          <w:rFonts w:ascii="Times New Roman" w:eastAsia="Times New Roman" w:hAnsi="Times New Roman" w:cs="Times New Roman"/>
+          <w:color w:val="auto"/>
+          <w:sz w:val="24"/>
+          <w:szCs w:val="24"/>
+          <w:lang w:eastAsia="en-US"/>
+        </w:rPr>
+        <w:t>Y_VEC = </w:t>
+      </w:r>
+      <w:proofErr w:type="spellStart"/>
+      <w:proofErr w:type="gramStart"/>
+      <w:r>
+        <w:rPr>
+          <w:rFonts w:ascii="Times New Roman" w:eastAsia="Times New Roman" w:hAnsi="Times New Roman" w:cs="Times New Roman"/>
+          <w:color w:val="auto"/>
+          <w:sz w:val="24"/>
+          <w:szCs w:val="24"/>
+          <w:lang w:eastAsia="en-US"/>
+        </w:rPr>
+        <w:t>np.array</w:t>
+      </w:r>
+      <w:proofErr w:type="spellEnd"/>
+      <w:proofErr w:type="gramEnd"/>
+      <w:r>
+        <w:rPr>
+          <w:rFonts w:ascii="Times New Roman" w:eastAsia="Times New Roman" w:hAnsi="Times New Roman" w:cs="Times New Roman"/>
+          <w:color w:val="auto"/>
+          <w:sz w:val="24"/>
+          <w:szCs w:val="24"/>
+          <w:lang w:eastAsia="en-US"/>
+        </w:rPr>
+        <w:t>([0, 1])                                                           </w:t>
+      </w:r>
+    </w:p>
+    <w:p>
+      <w:pPr>
+        <w:numPr>
+          <w:ilvl w:val="0"/>
+          <w:numId w:val="14"/>
+        </w:numPr>
+        <w:spacing w:before="100" w:beforeAutospacing="1" w:after="100" w:afterAutospacing="1" w:line="240" w:lineRule="auto"/>
+        <w:rPr>
+          <w:rFonts w:ascii="Times New Roman" w:eastAsia="Times New Roman" w:hAnsi="Times New Roman" w:cs="Times New Roman"/>
+          <w:color w:val="auto"/>
+          <w:sz w:val="24"/>
+          <w:szCs w:val="24"/>
+          <w:lang w:eastAsia="en-US"/>
+        </w:rPr>
+      </w:pPr>
+      <w:r>
+        <w:rPr>
+          <w:rFonts w:ascii="Times New Roman" w:eastAsia="Times New Roman" w:hAnsi="Times New Roman" w:cs="Times New Roman"/>
+          <w:color w:val="auto"/>
+          <w:sz w:val="24"/>
+          <w:szCs w:val="24"/>
+          <w:lang w:eastAsia="en-US"/>
+        </w:rPr>
+        <w:t>NULL_VEC = </w:t>
+      </w:r>
+      <w:proofErr w:type="spellStart"/>
+      <w:proofErr w:type="gramStart"/>
+      <w:r>
+        <w:rPr>
+          <w:rFonts w:ascii="Times New Roman" w:eastAsia="Times New Roman" w:hAnsi="Times New Roman" w:cs="Times New Roman"/>
+          <w:color w:val="auto"/>
+          <w:sz w:val="24"/>
+          <w:szCs w:val="24"/>
+          <w:lang w:eastAsia="en-US"/>
+        </w:rPr>
+        <w:t>np.array</w:t>
+      </w:r>
+      <w:proofErr w:type="spellEnd"/>
+      <w:proofErr w:type="gramEnd"/>
+      <w:r>
+        <w:rPr>
+          <w:rFonts w:ascii="Times New Roman" w:eastAsia="Times New Roman" w:hAnsi="Times New Roman" w:cs="Times New Roman"/>
+          <w:color w:val="auto"/>
+          <w:sz w:val="24"/>
+          <w:szCs w:val="24"/>
+          <w:lang w:eastAsia="en-US"/>
+        </w:rPr>
+        <w:t>([0, 0])                                                        </w:t>
+      </w:r>
+    </w:p>
+    <w:p>
+      <w:pPr>
+        <w:numPr>
+          <w:ilvl w:val="0"/>
+          <w:numId w:val="14"/>
+        </w:numPr>
+        <w:spacing w:before="100" w:beforeAutospacing="1" w:after="100" w:afterAutospacing="1" w:line="240" w:lineRule="auto"/>
+        <w:rPr>
+          <w:rFonts w:ascii="Times New Roman" w:eastAsia="Times New Roman" w:hAnsi="Times New Roman" w:cs="Times New Roman"/>
+          <w:color w:val="auto"/>
+          <w:sz w:val="24"/>
+          <w:szCs w:val="24"/>
+          <w:lang w:eastAsia="en-US"/>
+        </w:rPr>
+      </w:pPr>
+      <w:r>
+        <w:rPr>
+          <w:rFonts w:ascii="Times New Roman" w:eastAsia="Times New Roman" w:hAnsi="Times New Roman" w:cs="Times New Roman"/>
+          <w:color w:val="auto"/>
+          <w:sz w:val="24"/>
+          <w:szCs w:val="24"/>
+          <w:lang w:eastAsia="en-US"/>
+        </w:rPr>
+        <w:t>                                                                                   </w:t>
+      </w:r>
+    </w:p>
+    <w:p>
+      <w:pPr>
+        <w:numPr>
+          <w:ilvl w:val="0"/>
+          <w:numId w:val="14"/>
+        </w:numPr>
+        <w:spacing w:before="100" w:beforeAutospacing="1" w:after="100" w:afterAutospacing="1" w:line="240" w:lineRule="auto"/>
+        <w:rPr>
+          <w:rFonts w:ascii="Times New Roman" w:eastAsia="Times New Roman" w:hAnsi="Times New Roman" w:cs="Times New Roman"/>
+          <w:color w:val="auto"/>
+          <w:sz w:val="24"/>
+          <w:szCs w:val="24"/>
+          <w:lang w:eastAsia="en-US"/>
+        </w:rPr>
+      </w:pPr>
+      <w:r>
+        <w:rPr>
+          <w:rFonts w:ascii="Times New Roman" w:eastAsia="Times New Roman" w:hAnsi="Times New Roman" w:cs="Times New Roman"/>
+          <w:color w:val="auto"/>
+          <w:sz w:val="24"/>
+          <w:szCs w:val="24"/>
+          <w:lang w:eastAsia="en-US"/>
+        </w:rPr>
+        <w:t>                                                                                   </w:t>
+      </w:r>
+    </w:p>
+    <w:p>
+      <w:pPr>
+        <w:numPr>
+          <w:ilvl w:val="0"/>
+          <w:numId w:val="14"/>
+        </w:numPr>
+        <w:spacing w:before="100" w:beforeAutospacing="1" w:after="100" w:afterAutospacing="1" w:line="240" w:lineRule="auto"/>
+        <w:rPr>
+          <w:rFonts w:ascii="Times New Roman" w:eastAsia="Times New Roman" w:hAnsi="Times New Roman" w:cs="Times New Roman"/>
+          <w:color w:val="auto"/>
+          <w:sz w:val="24"/>
+          <w:szCs w:val="24"/>
+          <w:lang w:eastAsia="en-US"/>
+        </w:rPr>
+      </w:pPr>
+      <w:r>
+        <w:rPr>
+          <w:rFonts w:ascii="Times New Roman" w:eastAsia="Times New Roman" w:hAnsi="Times New Roman" w:cs="Times New Roman"/>
+          <w:color w:val="auto"/>
+          <w:sz w:val="24"/>
+          <w:szCs w:val="24"/>
+          <w:lang w:eastAsia="en-US"/>
+        </w:rPr>
+        <w:t>class </w:t>
+      </w:r>
+      <w:proofErr w:type="spellStart"/>
+      <w:proofErr w:type="gramStart"/>
+      <w:r>
+        <w:rPr>
+          <w:rFonts w:ascii="Times New Roman" w:eastAsia="Times New Roman" w:hAnsi="Times New Roman" w:cs="Times New Roman"/>
+          <w:color w:val="auto"/>
+          <w:sz w:val="24"/>
+          <w:szCs w:val="24"/>
+          <w:lang w:eastAsia="en-US"/>
+        </w:rPr>
+        <w:t>Prehension</w:t>
+      </w:r>
+      <w:proofErr w:type="spellEnd"/>
+      <w:r>
+        <w:rPr>
+          <w:rFonts w:ascii="Times New Roman" w:eastAsia="Times New Roman" w:hAnsi="Times New Roman" w:cs="Times New Roman"/>
+          <w:color w:val="auto"/>
+          <w:sz w:val="24"/>
+          <w:szCs w:val="24"/>
+          <w:lang w:eastAsia="en-US"/>
+        </w:rPr>
+        <w:t>(</w:t>
+      </w:r>
+      <w:proofErr w:type="gramEnd"/>
+      <w:r>
+        <w:rPr>
+          <w:rFonts w:ascii="Times New Roman" w:eastAsia="Times New Roman" w:hAnsi="Times New Roman" w:cs="Times New Roman"/>
+          <w:color w:val="auto"/>
+          <w:sz w:val="24"/>
+          <w:szCs w:val="24"/>
+          <w:lang w:eastAsia="en-US"/>
+        </w:rPr>
+        <w:t>):                                                                </w:t>
+      </w:r>
+    </w:p>
+    <w:p>
+      <w:pPr>
+        <w:numPr>
+          <w:ilvl w:val="0"/>
+          <w:numId w:val="14"/>
+        </w:numPr>
+        <w:spacing w:before="100" w:beforeAutospacing="1" w:after="100" w:afterAutospacing="1" w:line="240" w:lineRule="auto"/>
+        <w:rPr>
+          <w:rFonts w:ascii="Times New Roman" w:eastAsia="Times New Roman" w:hAnsi="Times New Roman" w:cs="Times New Roman"/>
+          <w:color w:val="auto"/>
+          <w:sz w:val="24"/>
+          <w:szCs w:val="24"/>
+          <w:lang w:eastAsia="en-US"/>
+        </w:rPr>
+      </w:pPr>
+      <w:r>
+        <w:rPr>
+          <w:rFonts w:ascii="Times New Roman" w:eastAsia="Times New Roman" w:hAnsi="Times New Roman" w:cs="Times New Roman"/>
+          <w:color w:val="auto"/>
+          <w:sz w:val="24"/>
+          <w:szCs w:val="24"/>
+          <w:lang w:eastAsia="en-US"/>
+        </w:rPr>
+        <w:t>                                 </w:t>
+      </w:r>
+    </w:p>
+    <w:p>
+      <w:pPr>
+        <w:numPr>
+          <w:ilvl w:val="0"/>
+          <w:numId w:val="14"/>
+        </w:numPr>
+        <w:spacing w:before="100" w:beforeAutospacing="1" w:after="100" w:afterAutospacing="1" w:line="240" w:lineRule="auto"/>
+        <w:rPr>
+          <w:rFonts w:ascii="Times New Roman" w:eastAsia="Times New Roman" w:hAnsi="Times New Roman" w:cs="Times New Roman"/>
+          <w:color w:val="auto"/>
+          <w:sz w:val="24"/>
+          <w:szCs w:val="24"/>
+          <w:lang w:eastAsia="en-US"/>
+        </w:rPr>
+      </w:pPr>
+      <w:r>
+        <w:rPr>
+          <w:rFonts w:ascii="Times New Roman" w:eastAsia="Times New Roman" w:hAnsi="Times New Roman" w:cs="Times New Roman"/>
+          <w:color w:val="auto"/>
+          <w:sz w:val="24"/>
+          <w:szCs w:val="24"/>
+          <w:lang w:eastAsia="en-US"/>
+        </w:rPr>
+        <w:t>    @</w:t>
+      </w:r>
+      <w:proofErr w:type="spellStart"/>
+      <w:r>
+        <w:rPr>
+          <w:rFonts w:ascii="Times New Roman" w:eastAsia="Times New Roman" w:hAnsi="Times New Roman" w:cs="Times New Roman"/>
+          <w:color w:val="auto"/>
+          <w:sz w:val="24"/>
+          <w:szCs w:val="24"/>
+          <w:lang w:eastAsia="en-US"/>
+        </w:rPr>
+        <w:t>classmethod</w:t>
+      </w:r>
+      <w:proofErr w:type="spellEnd"/>
+      <w:r>
+        <w:rPr>
+          <w:rFonts w:ascii="Times New Roman" w:eastAsia="Times New Roman" w:hAnsi="Times New Roman" w:cs="Times New Roman"/>
+          <w:color w:val="auto"/>
+          <w:sz w:val="24"/>
+          <w:szCs w:val="24"/>
+          <w:lang w:eastAsia="en-US"/>
+        </w:rPr>
+        <w:t>                                                                   </w:t>
+      </w:r>
+    </w:p>
+    <w:p>
+      <w:pPr>
+        <w:numPr>
+          <w:ilvl w:val="0"/>
+          <w:numId w:val="14"/>
+        </w:numPr>
+        <w:spacing w:before="100" w:beforeAutospacing="1" w:after="100" w:afterAutospacing="1" w:line="240" w:lineRule="auto"/>
+        <w:rPr>
+          <w:rFonts w:ascii="Times New Roman" w:eastAsia="Times New Roman" w:hAnsi="Times New Roman" w:cs="Times New Roman"/>
+          <w:color w:val="auto"/>
+          <w:sz w:val="24"/>
+          <w:szCs w:val="24"/>
+          <w:lang w:eastAsia="en-US"/>
+        </w:rPr>
+      </w:pPr>
+      <w:r>
+        <w:rPr>
+          <w:rFonts w:ascii="Times New Roman" w:eastAsia="Times New Roman" w:hAnsi="Times New Roman" w:cs="Times New Roman"/>
+          <w:color w:val="auto"/>
+          <w:sz w:val="24"/>
+          <w:szCs w:val="24"/>
+          <w:lang w:eastAsia="en-US"/>
+        </w:rPr>
+        <w:t>    </w:t>
+      </w:r>
+      <w:proofErr w:type="spellStart"/>
+      <w:r>
+        <w:rPr>
+          <w:rFonts w:ascii="Times New Roman" w:eastAsia="Times New Roman" w:hAnsi="Times New Roman" w:cs="Times New Roman"/>
+          <w:color w:val="auto"/>
+          <w:sz w:val="24"/>
+          <w:szCs w:val="24"/>
+          <w:lang w:eastAsia="en-US"/>
+        </w:rPr>
+        <w:t>def</w:t>
+      </w:r>
+      <w:proofErr w:type="spellEnd"/>
+      <w:r>
+        <w:rPr>
+          <w:rFonts w:ascii="Times New Roman" w:eastAsia="Times New Roman" w:hAnsi="Times New Roman" w:cs="Times New Roman"/>
+          <w:color w:val="auto"/>
+          <w:sz w:val="24"/>
+          <w:szCs w:val="24"/>
+          <w:lang w:eastAsia="en-US"/>
+        </w:rPr>
+        <w:t> </w:t>
+      </w:r>
+      <w:proofErr w:type="spellStart"/>
+      <w:r>
+        <w:rPr>
+          <w:rFonts w:ascii="Times New Roman" w:eastAsia="Times New Roman" w:hAnsi="Times New Roman" w:cs="Times New Roman"/>
+          <w:color w:val="auto"/>
+          <w:sz w:val="24"/>
+          <w:szCs w:val="24"/>
+          <w:lang w:eastAsia="en-US"/>
+        </w:rPr>
+        <w:t>from_</w:t>
+      </w:r>
+      <w:proofErr w:type="gramStart"/>
+      <w:r>
+        <w:rPr>
+          <w:rFonts w:ascii="Times New Roman" w:eastAsia="Times New Roman" w:hAnsi="Times New Roman" w:cs="Times New Roman"/>
+          <w:color w:val="auto"/>
+          <w:sz w:val="24"/>
+          <w:szCs w:val="24"/>
+          <w:lang w:eastAsia="en-US"/>
+        </w:rPr>
+        <w:t>vector</w:t>
+      </w:r>
+      <w:proofErr w:type="spellEnd"/>
+      <w:r>
+        <w:rPr>
+          <w:rFonts w:ascii="Times New Roman" w:eastAsia="Times New Roman" w:hAnsi="Times New Roman" w:cs="Times New Roman"/>
+          <w:color w:val="auto"/>
+          <w:sz w:val="24"/>
+          <w:szCs w:val="24"/>
+          <w:lang w:eastAsia="en-US"/>
+        </w:rPr>
+        <w:t>(</w:t>
+      </w:r>
+      <w:proofErr w:type="spellStart"/>
+      <w:proofErr w:type="gramEnd"/>
+      <w:r>
+        <w:rPr>
+          <w:rFonts w:ascii="Times New Roman" w:eastAsia="Times New Roman" w:hAnsi="Times New Roman" w:cs="Times New Roman"/>
+          <w:color w:val="auto"/>
+          <w:sz w:val="24"/>
+          <w:szCs w:val="24"/>
+          <w:lang w:eastAsia="en-US"/>
+        </w:rPr>
+        <w:t>cls</w:t>
+      </w:r>
+      <w:proofErr w:type="spellEnd"/>
+      <w:r>
+        <w:rPr>
+          <w:rFonts w:ascii="Times New Roman" w:eastAsia="Times New Roman" w:hAnsi="Times New Roman" w:cs="Times New Roman"/>
+          <w:color w:val="auto"/>
+          <w:sz w:val="24"/>
+          <w:szCs w:val="24"/>
+          <w:lang w:eastAsia="en-US"/>
+        </w:rPr>
+        <w:t>, v):                                                       </w:t>
+      </w:r>
+    </w:p>
+    <w:p>
+      <w:pPr>
+        <w:numPr>
+          <w:ilvl w:val="0"/>
+          <w:numId w:val="14"/>
+        </w:numPr>
+        <w:spacing w:before="100" w:beforeAutospacing="1" w:after="100" w:afterAutospacing="1" w:line="240" w:lineRule="auto"/>
+        <w:rPr>
+          <w:rFonts w:ascii="Times New Roman" w:eastAsia="Times New Roman" w:hAnsi="Times New Roman" w:cs="Times New Roman"/>
+          <w:color w:val="auto"/>
+          <w:sz w:val="24"/>
+          <w:szCs w:val="24"/>
+          <w:lang w:eastAsia="en-US"/>
+        </w:rPr>
+      </w:pPr>
+      <w:r>
+        <w:rPr>
+          <w:rFonts w:ascii="Times New Roman" w:eastAsia="Times New Roman" w:hAnsi="Times New Roman" w:cs="Times New Roman"/>
+          <w:color w:val="auto"/>
+          <w:sz w:val="24"/>
+          <w:szCs w:val="24"/>
+          <w:lang w:eastAsia="en-US"/>
+        </w:rPr>
+        <w:t>        p = </w:t>
+      </w:r>
+      <w:proofErr w:type="spellStart"/>
+      <w:proofErr w:type="gramStart"/>
+      <w:r>
+        <w:rPr>
+          <w:rFonts w:ascii="Times New Roman" w:eastAsia="Times New Roman" w:hAnsi="Times New Roman" w:cs="Times New Roman"/>
+          <w:color w:val="auto"/>
+          <w:sz w:val="24"/>
+          <w:szCs w:val="24"/>
+          <w:lang w:eastAsia="en-US"/>
+        </w:rPr>
+        <w:t>Prehension</w:t>
+      </w:r>
+      <w:proofErr w:type="spellEnd"/>
+      <w:r>
+        <w:rPr>
+          <w:rFonts w:ascii="Times New Roman" w:eastAsia="Times New Roman" w:hAnsi="Times New Roman" w:cs="Times New Roman"/>
+          <w:color w:val="auto"/>
+          <w:sz w:val="24"/>
+          <w:szCs w:val="24"/>
+          <w:lang w:eastAsia="en-US"/>
+        </w:rPr>
+        <w:t>(</w:t>
+      </w:r>
+      <w:proofErr w:type="gramEnd"/>
+      <w:r>
+        <w:rPr>
+          <w:rFonts w:ascii="Times New Roman" w:eastAsia="Times New Roman" w:hAnsi="Times New Roman" w:cs="Times New Roman"/>
+          <w:color w:val="auto"/>
+          <w:sz w:val="24"/>
+          <w:szCs w:val="24"/>
+          <w:lang w:eastAsia="en-US"/>
+        </w:rPr>
+        <w:t>)                                                           </w:t>
+      </w:r>
+    </w:p>
+    <w:p>
+      <w:pPr>
+        <w:numPr>
+          <w:ilvl w:val="0"/>
+          <w:numId w:val="14"/>
+        </w:numPr>
+        <w:spacing w:before="100" w:beforeAutospacing="1" w:after="100" w:afterAutospacing="1" w:line="240" w:lineRule="auto"/>
+        <w:rPr>
+          <w:rFonts w:ascii="Times New Roman" w:eastAsia="Times New Roman" w:hAnsi="Times New Roman" w:cs="Times New Roman"/>
+          <w:color w:val="auto"/>
+          <w:sz w:val="24"/>
+          <w:szCs w:val="24"/>
+          <w:lang w:eastAsia="en-US"/>
+        </w:rPr>
+      </w:pPr>
+      <w:r>
+        <w:rPr>
+          <w:rFonts w:ascii="Times New Roman" w:eastAsia="Times New Roman" w:hAnsi="Times New Roman" w:cs="Times New Roman"/>
+          <w:color w:val="auto"/>
+          <w:sz w:val="24"/>
+          <w:szCs w:val="24"/>
+          <w:lang w:eastAsia="en-US"/>
+        </w:rPr>
+        <w:t>        </w:t>
+      </w:r>
+      <w:proofErr w:type="spellStart"/>
+      <w:proofErr w:type="gramStart"/>
+      <w:r>
+        <w:rPr>
+          <w:rFonts w:ascii="Times New Roman" w:eastAsia="Times New Roman" w:hAnsi="Times New Roman" w:cs="Times New Roman"/>
+          <w:color w:val="auto"/>
+          <w:sz w:val="24"/>
+          <w:szCs w:val="24"/>
+          <w:lang w:eastAsia="en-US"/>
+        </w:rPr>
+        <w:t>p.vector</w:t>
+      </w:r>
+      <w:proofErr w:type="spellEnd"/>
+      <w:proofErr w:type="gramEnd"/>
+      <w:r>
+        <w:rPr>
+          <w:rFonts w:ascii="Times New Roman" w:eastAsia="Times New Roman" w:hAnsi="Times New Roman" w:cs="Times New Roman"/>
+          <w:color w:val="auto"/>
+          <w:sz w:val="24"/>
+          <w:szCs w:val="24"/>
+          <w:lang w:eastAsia="en-US"/>
+        </w:rPr>
+        <w:t> = v                                                               </w:t>
+      </w:r>
+    </w:p>
+    <w:p>
+      <w:pPr>
+        <w:numPr>
+          <w:ilvl w:val="0"/>
+          <w:numId w:val="14"/>
+        </w:numPr>
+        <w:spacing w:before="100" w:beforeAutospacing="1" w:after="100" w:afterAutospacing="1" w:line="240" w:lineRule="auto"/>
+        <w:rPr>
+          <w:rFonts w:ascii="Times New Roman" w:eastAsia="Times New Roman" w:hAnsi="Times New Roman" w:cs="Times New Roman"/>
+          <w:color w:val="auto"/>
+          <w:sz w:val="24"/>
+          <w:szCs w:val="24"/>
+          <w:lang w:eastAsia="en-US"/>
+        </w:rPr>
+      </w:pPr>
+      <w:r>
+        <w:rPr>
+          <w:rFonts w:ascii="Times New Roman" w:eastAsia="Times New Roman" w:hAnsi="Times New Roman" w:cs="Times New Roman"/>
+          <w:color w:val="auto"/>
+          <w:sz w:val="24"/>
+          <w:szCs w:val="24"/>
+          <w:lang w:eastAsia="en-US"/>
+        </w:rPr>
+        <w:t>        return p                                                                   </w:t>
+      </w:r>
+    </w:p>
+    <w:p>
+      <w:pPr>
+        <w:numPr>
+          <w:ilvl w:val="0"/>
+          <w:numId w:val="14"/>
+        </w:numPr>
+        <w:spacing w:before="100" w:beforeAutospacing="1" w:after="100" w:afterAutospacing="1" w:line="240" w:lineRule="auto"/>
+        <w:rPr>
+          <w:rFonts w:ascii="Times New Roman" w:eastAsia="Times New Roman" w:hAnsi="Times New Roman" w:cs="Times New Roman"/>
+          <w:color w:val="auto"/>
+          <w:sz w:val="24"/>
+          <w:szCs w:val="24"/>
+          <w:lang w:eastAsia="en-US"/>
+        </w:rPr>
+      </w:pPr>
+      <w:r>
+        <w:rPr>
+          <w:rFonts w:ascii="Times New Roman" w:eastAsia="Times New Roman" w:hAnsi="Times New Roman" w:cs="Times New Roman"/>
+          <w:color w:val="auto"/>
+          <w:sz w:val="24"/>
+          <w:szCs w:val="24"/>
+          <w:lang w:eastAsia="en-US"/>
+        </w:rPr>
+        <w:t>                                                                                   </w:t>
+      </w:r>
+    </w:p>
+    <w:p>
+      <w:pPr>
+        <w:numPr>
+          <w:ilvl w:val="0"/>
+          <w:numId w:val="14"/>
+        </w:numPr>
+        <w:spacing w:before="100" w:beforeAutospacing="1" w:after="100" w:afterAutospacing="1" w:line="240" w:lineRule="auto"/>
+        <w:rPr>
+          <w:rFonts w:ascii="Times New Roman" w:eastAsia="Times New Roman" w:hAnsi="Times New Roman" w:cs="Times New Roman"/>
+          <w:color w:val="auto"/>
+          <w:sz w:val="24"/>
+          <w:szCs w:val="24"/>
+          <w:lang w:eastAsia="en-US"/>
+        </w:rPr>
+      </w:pPr>
+      <w:r>
+        <w:rPr>
+          <w:rFonts w:ascii="Times New Roman" w:eastAsia="Times New Roman" w:hAnsi="Times New Roman" w:cs="Times New Roman"/>
+          <w:color w:val="auto"/>
+          <w:sz w:val="24"/>
+          <w:szCs w:val="24"/>
+          <w:lang w:eastAsia="en-US"/>
+        </w:rPr>
+        <w:t>    </w:t>
+      </w:r>
+      <w:proofErr w:type="spellStart"/>
+      <w:r>
+        <w:rPr>
+          <w:rFonts w:ascii="Times New Roman" w:eastAsia="Times New Roman" w:hAnsi="Times New Roman" w:cs="Times New Roman"/>
+          <w:color w:val="auto"/>
+          <w:sz w:val="24"/>
+          <w:szCs w:val="24"/>
+          <w:lang w:eastAsia="en-US"/>
+        </w:rPr>
+        <w:t>def</w:t>
+      </w:r>
+      <w:proofErr w:type="spellEnd"/>
+      <w:r>
+        <w:rPr>
+          <w:rFonts w:ascii="Times New Roman" w:eastAsia="Times New Roman" w:hAnsi="Times New Roman" w:cs="Times New Roman"/>
+          <w:color w:val="auto"/>
+          <w:sz w:val="24"/>
+          <w:szCs w:val="24"/>
+          <w:lang w:eastAsia="en-US"/>
+        </w:rPr>
+        <w:t> __</w:t>
+      </w:r>
+      <w:proofErr w:type="spellStart"/>
+      <w:r>
+        <w:rPr>
+          <w:rFonts w:ascii="Times New Roman" w:eastAsia="Times New Roman" w:hAnsi="Times New Roman" w:cs="Times New Roman"/>
+          <w:color w:val="auto"/>
+          <w:sz w:val="24"/>
+          <w:szCs w:val="24"/>
+          <w:lang w:eastAsia="en-US"/>
+        </w:rPr>
+        <w:t>init</w:t>
+      </w:r>
+      <w:proofErr w:type="spellEnd"/>
+      <w:r>
+        <w:rPr>
+          <w:rFonts w:ascii="Times New Roman" w:eastAsia="Times New Roman" w:hAnsi="Times New Roman" w:cs="Times New Roman"/>
+          <w:color w:val="auto"/>
+          <w:sz w:val="24"/>
+          <w:szCs w:val="24"/>
+          <w:lang w:eastAsia="en-US"/>
+        </w:rPr>
+        <w:t>_</w:t>
+      </w:r>
+      <w:proofErr w:type="gramStart"/>
+      <w:r>
+        <w:rPr>
+          <w:rFonts w:ascii="Times New Roman" w:eastAsia="Times New Roman" w:hAnsi="Times New Roman" w:cs="Times New Roman"/>
+          <w:color w:val="auto"/>
+          <w:sz w:val="24"/>
+          <w:szCs w:val="24"/>
+          <w:lang w:eastAsia="en-US"/>
+        </w:rPr>
+        <w:t>_(</w:t>
+      </w:r>
+      <w:proofErr w:type="gramEnd"/>
+      <w:r>
+        <w:rPr>
+          <w:rFonts w:ascii="Times New Roman" w:eastAsia="Times New Roman" w:hAnsi="Times New Roman" w:cs="Times New Roman"/>
+          <w:color w:val="auto"/>
+          <w:sz w:val="24"/>
+          <w:szCs w:val="24"/>
+          <w:lang w:eastAsia="en-US"/>
+        </w:rPr>
+        <w:t>self, x=0, y=0):                                                  </w:t>
+      </w:r>
+    </w:p>
+    <w:p>
+      <w:pPr>
+        <w:numPr>
+          <w:ilvl w:val="0"/>
+          <w:numId w:val="14"/>
+        </w:numPr>
+        <w:spacing w:before="100" w:beforeAutospacing="1" w:after="100" w:afterAutospacing="1" w:line="240" w:lineRule="auto"/>
+        <w:rPr>
+          <w:rFonts w:ascii="Times New Roman" w:eastAsia="Times New Roman" w:hAnsi="Times New Roman" w:cs="Times New Roman"/>
+          <w:color w:val="auto"/>
+          <w:sz w:val="24"/>
+          <w:szCs w:val="24"/>
+          <w:lang w:eastAsia="en-US"/>
+        </w:rPr>
+      </w:pPr>
+      <w:r>
+        <w:rPr>
+          <w:rFonts w:ascii="Times New Roman" w:eastAsia="Times New Roman" w:hAnsi="Times New Roman" w:cs="Times New Roman"/>
+          <w:color w:val="auto"/>
+          <w:sz w:val="24"/>
+          <w:szCs w:val="24"/>
+          <w:lang w:eastAsia="en-US"/>
+        </w:rPr>
+        <w:t>        </w:t>
+      </w:r>
+      <w:proofErr w:type="spellStart"/>
+      <w:proofErr w:type="gramStart"/>
+      <w:r>
+        <w:rPr>
+          <w:rFonts w:ascii="Times New Roman" w:eastAsia="Times New Roman" w:hAnsi="Times New Roman" w:cs="Times New Roman"/>
+          <w:color w:val="auto"/>
+          <w:sz w:val="24"/>
+          <w:szCs w:val="24"/>
+          <w:lang w:eastAsia="en-US"/>
+        </w:rPr>
+        <w:t>self.vector</w:t>
+      </w:r>
+      <w:proofErr w:type="spellEnd"/>
+      <w:proofErr w:type="gramEnd"/>
+      <w:r>
+        <w:rPr>
+          <w:rFonts w:ascii="Times New Roman" w:eastAsia="Times New Roman" w:hAnsi="Times New Roman" w:cs="Times New Roman"/>
+          <w:color w:val="auto"/>
+          <w:sz w:val="24"/>
+          <w:szCs w:val="24"/>
+          <w:lang w:eastAsia="en-US"/>
+        </w:rPr>
+        <w:t> = </w:t>
+      </w:r>
+      <w:proofErr w:type="spellStart"/>
+      <w:r>
+        <w:rPr>
+          <w:rFonts w:ascii="Times New Roman" w:eastAsia="Times New Roman" w:hAnsi="Times New Roman" w:cs="Times New Roman"/>
+          <w:color w:val="auto"/>
+          <w:sz w:val="24"/>
+          <w:szCs w:val="24"/>
+          <w:lang w:eastAsia="en-US"/>
+        </w:rPr>
+        <w:t>np.array</w:t>
+      </w:r>
+      <w:proofErr w:type="spellEnd"/>
+      <w:r>
+        <w:rPr>
+          <w:rFonts w:ascii="Times New Roman" w:eastAsia="Times New Roman" w:hAnsi="Times New Roman" w:cs="Times New Roman"/>
+          <w:color w:val="auto"/>
+          <w:sz w:val="24"/>
+          <w:szCs w:val="24"/>
+          <w:lang w:eastAsia="en-US"/>
+        </w:rPr>
+        <w:t>([x, y])                                             </w:t>
+      </w:r>
+    </w:p>
+    <w:p>
+      <w:pPr>
+        <w:numPr>
+          <w:ilvl w:val="0"/>
+          <w:numId w:val="14"/>
+        </w:numPr>
+        <w:spacing w:before="100" w:beforeAutospacing="1" w:after="100" w:afterAutospacing="1" w:line="240" w:lineRule="auto"/>
+        <w:rPr>
+          <w:rFonts w:ascii="Times New Roman" w:eastAsia="Times New Roman" w:hAnsi="Times New Roman" w:cs="Times New Roman"/>
+          <w:color w:val="auto"/>
+          <w:sz w:val="24"/>
+          <w:szCs w:val="24"/>
+          <w:lang w:eastAsia="en-US"/>
+        </w:rPr>
+      </w:pPr>
+      <w:r>
+        <w:rPr>
+          <w:rFonts w:ascii="Times New Roman" w:eastAsia="Times New Roman" w:hAnsi="Times New Roman" w:cs="Times New Roman"/>
+          <w:color w:val="auto"/>
+          <w:sz w:val="24"/>
+          <w:szCs w:val="24"/>
+          <w:lang w:eastAsia="en-US"/>
+        </w:rPr>
+        <w:t>                                                                                   </w:t>
+      </w:r>
+    </w:p>
+    <w:p>
+      <w:pPr>
+        <w:numPr>
+          <w:ilvl w:val="0"/>
+          <w:numId w:val="14"/>
+        </w:numPr>
+        <w:spacing w:before="100" w:beforeAutospacing="1" w:after="100" w:afterAutospacing="1" w:line="240" w:lineRule="auto"/>
+        <w:rPr>
+          <w:rFonts w:ascii="Times New Roman" w:eastAsia="Times New Roman" w:hAnsi="Times New Roman" w:cs="Times New Roman"/>
+          <w:color w:val="auto"/>
+          <w:sz w:val="24"/>
+          <w:szCs w:val="24"/>
+          <w:lang w:eastAsia="en-US"/>
+        </w:rPr>
+      </w:pPr>
+      <w:r>
+        <w:rPr>
+          <w:rFonts w:ascii="Times New Roman" w:eastAsia="Times New Roman" w:hAnsi="Times New Roman" w:cs="Times New Roman"/>
+          <w:color w:val="auto"/>
+          <w:sz w:val="24"/>
+          <w:szCs w:val="24"/>
+          <w:lang w:eastAsia="en-US"/>
+        </w:rPr>
+        <w:t>    </w:t>
+      </w:r>
+      <w:proofErr w:type="spellStart"/>
+      <w:r>
+        <w:rPr>
+          <w:rFonts w:ascii="Times New Roman" w:eastAsia="Times New Roman" w:hAnsi="Times New Roman" w:cs="Times New Roman"/>
+          <w:color w:val="auto"/>
+          <w:sz w:val="24"/>
+          <w:szCs w:val="24"/>
+          <w:lang w:eastAsia="en-US"/>
+        </w:rPr>
+        <w:t>def</w:t>
+      </w:r>
+      <w:proofErr w:type="spellEnd"/>
+      <w:r>
+        <w:rPr>
+          <w:rFonts w:ascii="Times New Roman" w:eastAsia="Times New Roman" w:hAnsi="Times New Roman" w:cs="Times New Roman"/>
+          <w:color w:val="auto"/>
+          <w:sz w:val="24"/>
+          <w:szCs w:val="24"/>
+          <w:lang w:eastAsia="en-US"/>
+        </w:rPr>
+        <w:t> </w:t>
+      </w:r>
+      <w:proofErr w:type="spellStart"/>
+      <w:proofErr w:type="gramStart"/>
+      <w:r>
+        <w:rPr>
+          <w:rFonts w:ascii="Times New Roman" w:eastAsia="Times New Roman" w:hAnsi="Times New Roman" w:cs="Times New Roman"/>
+          <w:color w:val="auto"/>
+          <w:sz w:val="24"/>
+          <w:szCs w:val="24"/>
+          <w:lang w:eastAsia="en-US"/>
+        </w:rPr>
+        <w:t>prehend</w:t>
+      </w:r>
+      <w:proofErr w:type="spellEnd"/>
+      <w:r>
+        <w:rPr>
+          <w:rFonts w:ascii="Times New Roman" w:eastAsia="Times New Roman" w:hAnsi="Times New Roman" w:cs="Times New Roman"/>
+          <w:color w:val="auto"/>
+          <w:sz w:val="24"/>
+          <w:szCs w:val="24"/>
+          <w:lang w:eastAsia="en-US"/>
+        </w:rPr>
+        <w:t>(</w:t>
+      </w:r>
+      <w:proofErr w:type="gramEnd"/>
+      <w:r>
+        <w:rPr>
+          <w:rFonts w:ascii="Times New Roman" w:eastAsia="Times New Roman" w:hAnsi="Times New Roman" w:cs="Times New Roman"/>
+          <w:color w:val="auto"/>
+          <w:sz w:val="24"/>
+          <w:szCs w:val="24"/>
+          <w:lang w:eastAsia="en-US"/>
+        </w:rPr>
+        <w:t>self, other):                                                      </w:t>
+      </w:r>
+    </w:p>
+    <w:p>
+      <w:pPr>
+        <w:numPr>
+          <w:ilvl w:val="0"/>
+          <w:numId w:val="14"/>
+        </w:numPr>
+        <w:spacing w:before="100" w:beforeAutospacing="1" w:after="100" w:afterAutospacing="1" w:line="240" w:lineRule="auto"/>
+        <w:rPr>
+          <w:rFonts w:ascii="Times New Roman" w:eastAsia="Times New Roman" w:hAnsi="Times New Roman" w:cs="Times New Roman"/>
+          <w:color w:val="auto"/>
+          <w:sz w:val="24"/>
+          <w:szCs w:val="24"/>
+          <w:lang w:eastAsia="en-US"/>
+        </w:rPr>
+      </w:pPr>
+      <w:r>
+        <w:rPr>
+          <w:rFonts w:ascii="Times New Roman" w:eastAsia="Times New Roman" w:hAnsi="Times New Roman" w:cs="Times New Roman"/>
+          <w:color w:val="auto"/>
+          <w:sz w:val="24"/>
+          <w:szCs w:val="24"/>
+          <w:lang w:eastAsia="en-US"/>
+        </w:rPr>
+        <w:t>        return </w:t>
+      </w:r>
+      <w:proofErr w:type="spellStart"/>
+      <w:r>
+        <w:rPr>
+          <w:rFonts w:ascii="Times New Roman" w:eastAsia="Times New Roman" w:hAnsi="Times New Roman" w:cs="Times New Roman"/>
+          <w:color w:val="auto"/>
+          <w:sz w:val="24"/>
+          <w:szCs w:val="24"/>
+          <w:lang w:eastAsia="en-US"/>
+        </w:rPr>
+        <w:t>Prehension.from_</w:t>
+      </w:r>
+      <w:proofErr w:type="gramStart"/>
+      <w:r>
+        <w:rPr>
+          <w:rFonts w:ascii="Times New Roman" w:eastAsia="Times New Roman" w:hAnsi="Times New Roman" w:cs="Times New Roman"/>
+          <w:color w:val="auto"/>
+          <w:sz w:val="24"/>
+          <w:szCs w:val="24"/>
+          <w:lang w:eastAsia="en-US"/>
+        </w:rPr>
+        <w:t>vector</w:t>
+      </w:r>
+      <w:proofErr w:type="spellEnd"/>
+      <w:r>
+        <w:rPr>
+          <w:rFonts w:ascii="Times New Roman" w:eastAsia="Times New Roman" w:hAnsi="Times New Roman" w:cs="Times New Roman"/>
+          <w:color w:val="auto"/>
+          <w:sz w:val="24"/>
+          <w:szCs w:val="24"/>
+          <w:lang w:eastAsia="en-US"/>
+        </w:rPr>
+        <w:t>(</w:t>
+      </w:r>
+      <w:proofErr w:type="spellStart"/>
+      <w:proofErr w:type="gramEnd"/>
+      <w:r>
+        <w:rPr>
+          <w:rFonts w:ascii="Times New Roman" w:eastAsia="Times New Roman" w:hAnsi="Times New Roman" w:cs="Times New Roman"/>
+          <w:color w:val="auto"/>
+          <w:sz w:val="24"/>
+          <w:szCs w:val="24"/>
+          <w:lang w:eastAsia="en-US"/>
+        </w:rPr>
+        <w:t>self.vector</w:t>
+      </w:r>
+      <w:proofErr w:type="spellEnd"/>
+      <w:r>
+        <w:rPr>
+          <w:rFonts w:ascii="Times New Roman" w:eastAsia="Times New Roman" w:hAnsi="Times New Roman" w:cs="Times New Roman"/>
+          <w:color w:val="auto"/>
+          <w:sz w:val="24"/>
+          <w:szCs w:val="24"/>
+          <w:lang w:eastAsia="en-US"/>
+        </w:rPr>
+        <w:t> + </w:t>
+      </w:r>
+      <w:proofErr w:type="spellStart"/>
+      <w:r>
+        <w:rPr>
+          <w:rFonts w:ascii="Times New Roman" w:eastAsia="Times New Roman" w:hAnsi="Times New Roman" w:cs="Times New Roman"/>
+          <w:color w:val="auto"/>
+          <w:sz w:val="24"/>
+          <w:szCs w:val="24"/>
+          <w:lang w:eastAsia="en-US"/>
+        </w:rPr>
+        <w:t>other.vector</w:t>
+      </w:r>
+      <w:proofErr w:type="spellEnd"/>
+      <w:r>
+        <w:rPr>
+          <w:rFonts w:ascii="Times New Roman" w:eastAsia="Times New Roman" w:hAnsi="Times New Roman" w:cs="Times New Roman"/>
+          <w:color w:val="auto"/>
+          <w:sz w:val="24"/>
+          <w:szCs w:val="24"/>
+          <w:lang w:eastAsia="en-US"/>
+        </w:rPr>
+        <w:t>)                  </w:t>
+      </w:r>
+    </w:p>
+    <w:p>
+      <w:pPr>
+        <w:numPr>
+          <w:ilvl w:val="0"/>
+          <w:numId w:val="14"/>
+        </w:numPr>
+        <w:spacing w:before="100" w:beforeAutospacing="1" w:after="100" w:afterAutospacing="1" w:line="240" w:lineRule="auto"/>
+        <w:rPr>
+          <w:rFonts w:ascii="Times New Roman" w:eastAsia="Times New Roman" w:hAnsi="Times New Roman" w:cs="Times New Roman"/>
+          <w:color w:val="auto"/>
+          <w:sz w:val="24"/>
+          <w:szCs w:val="24"/>
+          <w:lang w:eastAsia="en-US"/>
+        </w:rPr>
+      </w:pPr>
+      <w:r>
+        <w:rPr>
+          <w:rFonts w:ascii="Times New Roman" w:eastAsia="Times New Roman" w:hAnsi="Times New Roman" w:cs="Times New Roman"/>
+          <w:color w:val="auto"/>
+          <w:sz w:val="24"/>
+          <w:szCs w:val="24"/>
+          <w:lang w:eastAsia="en-US"/>
+        </w:rPr>
+        <w:t>                                                                                   </w:t>
+      </w:r>
+    </w:p>
+    <w:p>
+      <w:pPr>
+        <w:numPr>
+          <w:ilvl w:val="0"/>
+          <w:numId w:val="14"/>
+        </w:numPr>
+        <w:spacing w:before="100" w:beforeAutospacing="1" w:after="100" w:afterAutospacing="1" w:line="240" w:lineRule="auto"/>
+        <w:rPr>
+          <w:rFonts w:ascii="Times New Roman" w:eastAsia="Times New Roman" w:hAnsi="Times New Roman" w:cs="Times New Roman"/>
+          <w:color w:val="auto"/>
+          <w:sz w:val="24"/>
+          <w:szCs w:val="24"/>
+          <w:lang w:eastAsia="en-US"/>
+        </w:rPr>
+      </w:pPr>
+      <w:r>
+        <w:rPr>
+          <w:rFonts w:ascii="Times New Roman" w:eastAsia="Times New Roman" w:hAnsi="Times New Roman" w:cs="Times New Roman"/>
+          <w:color w:val="auto"/>
+          <w:sz w:val="24"/>
+          <w:szCs w:val="24"/>
+          <w:lang w:eastAsia="en-US"/>
+        </w:rPr>
+        <w:t>    </w:t>
+      </w:r>
+      <w:proofErr w:type="spellStart"/>
+      <w:r>
+        <w:rPr>
+          <w:rFonts w:ascii="Times New Roman" w:eastAsia="Times New Roman" w:hAnsi="Times New Roman" w:cs="Times New Roman"/>
+          <w:color w:val="auto"/>
+          <w:sz w:val="24"/>
+          <w:szCs w:val="24"/>
+          <w:lang w:eastAsia="en-US"/>
+        </w:rPr>
+        <w:t>def</w:t>
+      </w:r>
+      <w:proofErr w:type="spellEnd"/>
+      <w:r>
+        <w:rPr>
+          <w:rFonts w:ascii="Times New Roman" w:eastAsia="Times New Roman" w:hAnsi="Times New Roman" w:cs="Times New Roman"/>
+          <w:color w:val="auto"/>
+          <w:sz w:val="24"/>
+          <w:szCs w:val="24"/>
+          <w:lang w:eastAsia="en-US"/>
+        </w:rPr>
+        <w:t> </w:t>
+      </w:r>
+      <w:proofErr w:type="gramStart"/>
+      <w:r>
+        <w:rPr>
+          <w:rFonts w:ascii="Times New Roman" w:eastAsia="Times New Roman" w:hAnsi="Times New Roman" w:cs="Times New Roman"/>
+          <w:color w:val="auto"/>
+          <w:sz w:val="24"/>
+          <w:szCs w:val="24"/>
+          <w:lang w:eastAsia="en-US"/>
+        </w:rPr>
+        <w:t>intensify(</w:t>
+      </w:r>
+      <w:proofErr w:type="gramEnd"/>
+      <w:r>
+        <w:rPr>
+          <w:rFonts w:ascii="Times New Roman" w:eastAsia="Times New Roman" w:hAnsi="Times New Roman" w:cs="Times New Roman"/>
+          <w:color w:val="auto"/>
+          <w:sz w:val="24"/>
+          <w:szCs w:val="24"/>
+          <w:lang w:eastAsia="en-US"/>
+        </w:rPr>
+        <w:t>self, a):                                                        </w:t>
+      </w:r>
+    </w:p>
+    <w:p>
+      <w:pPr>
+        <w:numPr>
+          <w:ilvl w:val="0"/>
+          <w:numId w:val="14"/>
+        </w:numPr>
+        <w:spacing w:before="100" w:beforeAutospacing="1" w:after="100" w:afterAutospacing="1" w:line="240" w:lineRule="auto"/>
+        <w:rPr>
+          <w:rFonts w:ascii="Times New Roman" w:eastAsia="Times New Roman" w:hAnsi="Times New Roman" w:cs="Times New Roman"/>
+          <w:color w:val="auto"/>
+          <w:sz w:val="24"/>
+          <w:szCs w:val="24"/>
+          <w:lang w:eastAsia="en-US"/>
+        </w:rPr>
+      </w:pPr>
+      <w:r>
+        <w:rPr>
+          <w:rFonts w:ascii="Times New Roman" w:eastAsia="Times New Roman" w:hAnsi="Times New Roman" w:cs="Times New Roman"/>
+          <w:color w:val="auto"/>
+          <w:sz w:val="24"/>
+          <w:szCs w:val="24"/>
+          <w:lang w:eastAsia="en-US"/>
+        </w:rPr>
+        <w:t>        return </w:t>
+      </w:r>
+      <w:proofErr w:type="spellStart"/>
+      <w:r>
+        <w:rPr>
+          <w:rFonts w:ascii="Times New Roman" w:eastAsia="Times New Roman" w:hAnsi="Times New Roman" w:cs="Times New Roman"/>
+          <w:color w:val="auto"/>
+          <w:sz w:val="24"/>
+          <w:szCs w:val="24"/>
+          <w:lang w:eastAsia="en-US"/>
+        </w:rPr>
+        <w:t>Prehension.from_</w:t>
+      </w:r>
+      <w:proofErr w:type="gramStart"/>
+      <w:r>
+        <w:rPr>
+          <w:rFonts w:ascii="Times New Roman" w:eastAsia="Times New Roman" w:hAnsi="Times New Roman" w:cs="Times New Roman"/>
+          <w:color w:val="auto"/>
+          <w:sz w:val="24"/>
+          <w:szCs w:val="24"/>
+          <w:lang w:eastAsia="en-US"/>
+        </w:rPr>
+        <w:t>vector</w:t>
+      </w:r>
+      <w:proofErr w:type="spellEnd"/>
+      <w:r>
+        <w:rPr>
+          <w:rFonts w:ascii="Times New Roman" w:eastAsia="Times New Roman" w:hAnsi="Times New Roman" w:cs="Times New Roman"/>
+          <w:color w:val="auto"/>
+          <w:sz w:val="24"/>
+          <w:szCs w:val="24"/>
+          <w:lang w:eastAsia="en-US"/>
+        </w:rPr>
+        <w:t>(</w:t>
+      </w:r>
+      <w:proofErr w:type="spellStart"/>
+      <w:proofErr w:type="gramEnd"/>
+      <w:r>
+        <w:rPr>
+          <w:rFonts w:ascii="Times New Roman" w:eastAsia="Times New Roman" w:hAnsi="Times New Roman" w:cs="Times New Roman"/>
+          <w:color w:val="auto"/>
+          <w:sz w:val="24"/>
+          <w:szCs w:val="24"/>
+          <w:lang w:eastAsia="en-US"/>
+        </w:rPr>
+        <w:t>self.vector</w:t>
+      </w:r>
+      <w:proofErr w:type="spellEnd"/>
+      <w:r>
+        <w:rPr>
+          <w:rFonts w:ascii="Times New Roman" w:eastAsia="Times New Roman" w:hAnsi="Times New Roman" w:cs="Times New Roman"/>
+          <w:color w:val="auto"/>
+          <w:sz w:val="24"/>
+          <w:szCs w:val="24"/>
+          <w:lang w:eastAsia="en-US"/>
+        </w:rPr>
+        <w:t> * a)                             </w:t>
+      </w:r>
+    </w:p>
+    <w:p>
+      <w:pPr>
+        <w:numPr>
+          <w:ilvl w:val="0"/>
+          <w:numId w:val="14"/>
+        </w:numPr>
+        <w:spacing w:before="100" w:beforeAutospacing="1" w:after="100" w:afterAutospacing="1" w:line="240" w:lineRule="auto"/>
+        <w:rPr>
+          <w:rFonts w:ascii="Times New Roman" w:eastAsia="Times New Roman" w:hAnsi="Times New Roman" w:cs="Times New Roman"/>
+          <w:color w:val="auto"/>
+          <w:sz w:val="24"/>
+          <w:szCs w:val="24"/>
+          <w:lang w:eastAsia="en-US"/>
+        </w:rPr>
+      </w:pPr>
+      <w:r>
+        <w:rPr>
+          <w:rFonts w:ascii="Times New Roman" w:eastAsia="Times New Roman" w:hAnsi="Times New Roman" w:cs="Times New Roman"/>
+          <w:color w:val="auto"/>
+          <w:sz w:val="24"/>
+          <w:szCs w:val="24"/>
+          <w:lang w:eastAsia="en-US"/>
+        </w:rPr>
+        <w:t>                                                                                   </w:t>
+      </w:r>
+    </w:p>
+    <w:p>
+      <w:pPr>
+        <w:numPr>
+          <w:ilvl w:val="0"/>
+          <w:numId w:val="14"/>
+        </w:numPr>
+        <w:spacing w:before="100" w:beforeAutospacing="1" w:after="100" w:afterAutospacing="1" w:line="240" w:lineRule="auto"/>
+        <w:rPr>
+          <w:rFonts w:ascii="Times New Roman" w:eastAsia="Times New Roman" w:hAnsi="Times New Roman" w:cs="Times New Roman"/>
+          <w:color w:val="auto"/>
+          <w:sz w:val="24"/>
+          <w:szCs w:val="24"/>
+          <w:lang w:eastAsia="en-US"/>
+        </w:rPr>
+      </w:pPr>
+      <w:r>
+        <w:rPr>
+          <w:rFonts w:ascii="Times New Roman" w:eastAsia="Times New Roman" w:hAnsi="Times New Roman" w:cs="Times New Roman"/>
+          <w:color w:val="auto"/>
+          <w:sz w:val="24"/>
+          <w:szCs w:val="24"/>
+          <w:lang w:eastAsia="en-US"/>
+        </w:rPr>
+        <w:t>    </w:t>
+      </w:r>
+      <w:proofErr w:type="spellStart"/>
+      <w:r>
+        <w:rPr>
+          <w:rFonts w:ascii="Times New Roman" w:eastAsia="Times New Roman" w:hAnsi="Times New Roman" w:cs="Times New Roman"/>
+          <w:color w:val="auto"/>
+          <w:sz w:val="24"/>
+          <w:szCs w:val="24"/>
+          <w:lang w:eastAsia="en-US"/>
+        </w:rPr>
+        <w:t>def</w:t>
+      </w:r>
+      <w:proofErr w:type="spellEnd"/>
+      <w:r>
+        <w:rPr>
+          <w:rFonts w:ascii="Times New Roman" w:eastAsia="Times New Roman" w:hAnsi="Times New Roman" w:cs="Times New Roman"/>
+          <w:color w:val="auto"/>
+          <w:sz w:val="24"/>
+          <w:szCs w:val="24"/>
+          <w:lang w:eastAsia="en-US"/>
+        </w:rPr>
+        <w:t> direction(self):                                                           </w:t>
+      </w:r>
+    </w:p>
+    <w:p>
+      <w:pPr>
+        <w:numPr>
+          <w:ilvl w:val="0"/>
+          <w:numId w:val="14"/>
+        </w:numPr>
+        <w:spacing w:before="100" w:beforeAutospacing="1" w:after="100" w:afterAutospacing="1" w:line="240" w:lineRule="auto"/>
+        <w:rPr>
+          <w:rFonts w:ascii="Times New Roman" w:eastAsia="Times New Roman" w:hAnsi="Times New Roman" w:cs="Times New Roman"/>
+          <w:color w:val="auto"/>
+          <w:sz w:val="24"/>
+          <w:szCs w:val="24"/>
+          <w:lang w:eastAsia="en-US"/>
+        </w:rPr>
+      </w:pPr>
+      <w:r>
+        <w:rPr>
+          <w:rFonts w:ascii="Times New Roman" w:eastAsia="Times New Roman" w:hAnsi="Times New Roman" w:cs="Times New Roman"/>
+          <w:color w:val="auto"/>
+          <w:sz w:val="24"/>
+          <w:szCs w:val="24"/>
+          <w:lang w:eastAsia="en-US"/>
+        </w:rPr>
+        <w:t>        if </w:t>
+      </w:r>
+      <w:proofErr w:type="spellStart"/>
+      <w:proofErr w:type="gramStart"/>
+      <w:r>
+        <w:rPr>
+          <w:rFonts w:ascii="Times New Roman" w:eastAsia="Times New Roman" w:hAnsi="Times New Roman" w:cs="Times New Roman"/>
+          <w:color w:val="auto"/>
+          <w:sz w:val="24"/>
+          <w:szCs w:val="24"/>
+          <w:lang w:eastAsia="en-US"/>
+        </w:rPr>
+        <w:t>self.vector</w:t>
+      </w:r>
+      <w:proofErr w:type="spellEnd"/>
+      <w:proofErr w:type="gramEnd"/>
+      <w:r>
+        <w:rPr>
+          <w:rFonts w:ascii="Times New Roman" w:eastAsia="Times New Roman" w:hAnsi="Times New Roman" w:cs="Times New Roman"/>
+          <w:color w:val="auto"/>
+          <w:sz w:val="24"/>
+          <w:szCs w:val="24"/>
+          <w:lang w:eastAsia="en-US"/>
+        </w:rPr>
+        <w:t>[0] &gt; </w:t>
+      </w:r>
+      <w:proofErr w:type="spellStart"/>
+      <w:r>
+        <w:rPr>
+          <w:rFonts w:ascii="Times New Roman" w:eastAsia="Times New Roman" w:hAnsi="Times New Roman" w:cs="Times New Roman"/>
+          <w:color w:val="auto"/>
+          <w:sz w:val="24"/>
+          <w:szCs w:val="24"/>
+          <w:lang w:eastAsia="en-US"/>
+        </w:rPr>
+        <w:t>self.vector</w:t>
+      </w:r>
+      <w:proofErr w:type="spellEnd"/>
+      <w:r>
+        <w:rPr>
+          <w:rFonts w:ascii="Times New Roman" w:eastAsia="Times New Roman" w:hAnsi="Times New Roman" w:cs="Times New Roman"/>
+          <w:color w:val="auto"/>
+          <w:sz w:val="24"/>
+          <w:szCs w:val="24"/>
+          <w:lang w:eastAsia="en-US"/>
+        </w:rPr>
+        <w:t>[1]:                                        </w:t>
+      </w:r>
+    </w:p>
+    <w:p>
+      <w:pPr>
+        <w:numPr>
+          <w:ilvl w:val="0"/>
+          <w:numId w:val="14"/>
+        </w:numPr>
+        <w:spacing w:before="100" w:beforeAutospacing="1" w:after="100" w:afterAutospacing="1" w:line="240" w:lineRule="auto"/>
+        <w:rPr>
+          <w:rFonts w:ascii="Times New Roman" w:eastAsia="Times New Roman" w:hAnsi="Times New Roman" w:cs="Times New Roman"/>
+          <w:color w:val="auto"/>
+          <w:sz w:val="24"/>
+          <w:szCs w:val="24"/>
+          <w:lang w:eastAsia="en-US"/>
+        </w:rPr>
+      </w:pPr>
+      <w:r>
+        <w:rPr>
+          <w:rFonts w:ascii="Times New Roman" w:eastAsia="Times New Roman" w:hAnsi="Times New Roman" w:cs="Times New Roman"/>
+          <w:color w:val="auto"/>
+          <w:sz w:val="24"/>
+          <w:szCs w:val="24"/>
+          <w:lang w:eastAsia="en-US"/>
+        </w:rPr>
+        <w:t>            return X_VEC                                                           </w:t>
+      </w:r>
+    </w:p>
+    <w:p>
+      <w:pPr>
+        <w:numPr>
+          <w:ilvl w:val="0"/>
+          <w:numId w:val="14"/>
+        </w:numPr>
+        <w:spacing w:before="100" w:beforeAutospacing="1" w:after="100" w:afterAutospacing="1" w:line="240" w:lineRule="auto"/>
+        <w:rPr>
+          <w:rFonts w:ascii="Times New Roman" w:eastAsia="Times New Roman" w:hAnsi="Times New Roman" w:cs="Times New Roman"/>
+          <w:color w:val="auto"/>
+          <w:sz w:val="24"/>
+          <w:szCs w:val="24"/>
+          <w:lang w:eastAsia="en-US"/>
+        </w:rPr>
+      </w:pPr>
+      <w:r>
+        <w:rPr>
+          <w:rFonts w:ascii="Times New Roman" w:eastAsia="Times New Roman" w:hAnsi="Times New Roman" w:cs="Times New Roman"/>
+          <w:color w:val="auto"/>
+          <w:sz w:val="24"/>
+          <w:szCs w:val="24"/>
+          <w:lang w:eastAsia="en-US"/>
+        </w:rPr>
+        <w:t>        </w:t>
+      </w:r>
+      <w:proofErr w:type="spellStart"/>
+      <w:r>
+        <w:rPr>
+          <w:rFonts w:ascii="Times New Roman" w:eastAsia="Times New Roman" w:hAnsi="Times New Roman" w:cs="Times New Roman"/>
+          <w:color w:val="auto"/>
+          <w:sz w:val="24"/>
+          <w:szCs w:val="24"/>
+          <w:lang w:eastAsia="en-US"/>
+        </w:rPr>
+        <w:t>elif</w:t>
+      </w:r>
+      <w:proofErr w:type="spellEnd"/>
+      <w:r>
+        <w:rPr>
+          <w:rFonts w:ascii="Times New Roman" w:eastAsia="Times New Roman" w:hAnsi="Times New Roman" w:cs="Times New Roman"/>
+          <w:color w:val="auto"/>
+          <w:sz w:val="24"/>
+          <w:szCs w:val="24"/>
+          <w:lang w:eastAsia="en-US"/>
+        </w:rPr>
+        <w:t> </w:t>
+      </w:r>
+      <w:proofErr w:type="spellStart"/>
+      <w:proofErr w:type="gramStart"/>
+      <w:r>
+        <w:rPr>
+          <w:rFonts w:ascii="Times New Roman" w:eastAsia="Times New Roman" w:hAnsi="Times New Roman" w:cs="Times New Roman"/>
+          <w:color w:val="auto"/>
+          <w:sz w:val="24"/>
+          <w:szCs w:val="24"/>
+          <w:lang w:eastAsia="en-US"/>
+        </w:rPr>
+        <w:t>self.vector</w:t>
+      </w:r>
+      <w:proofErr w:type="spellEnd"/>
+      <w:proofErr w:type="gramEnd"/>
+      <w:r>
+        <w:rPr>
+          <w:rFonts w:ascii="Times New Roman" w:eastAsia="Times New Roman" w:hAnsi="Times New Roman" w:cs="Times New Roman"/>
+          <w:color w:val="auto"/>
+          <w:sz w:val="24"/>
+          <w:szCs w:val="24"/>
+          <w:lang w:eastAsia="en-US"/>
+        </w:rPr>
+        <w:t>[0] &lt; </w:t>
+      </w:r>
+      <w:proofErr w:type="spellStart"/>
+      <w:r>
+        <w:rPr>
+          <w:rFonts w:ascii="Times New Roman" w:eastAsia="Times New Roman" w:hAnsi="Times New Roman" w:cs="Times New Roman"/>
+          <w:color w:val="auto"/>
+          <w:sz w:val="24"/>
+          <w:szCs w:val="24"/>
+          <w:lang w:eastAsia="en-US"/>
+        </w:rPr>
+        <w:t>self.vector</w:t>
+      </w:r>
+      <w:proofErr w:type="spellEnd"/>
+      <w:r>
+        <w:rPr>
+          <w:rFonts w:ascii="Times New Roman" w:eastAsia="Times New Roman" w:hAnsi="Times New Roman" w:cs="Times New Roman"/>
+          <w:color w:val="auto"/>
+          <w:sz w:val="24"/>
+          <w:szCs w:val="24"/>
+          <w:lang w:eastAsia="en-US"/>
+        </w:rPr>
+        <w:t>[1]:                                      </w:t>
+      </w:r>
+    </w:p>
+    <w:p>
+      <w:pPr>
+        <w:numPr>
+          <w:ilvl w:val="0"/>
+          <w:numId w:val="14"/>
+        </w:numPr>
+        <w:spacing w:before="100" w:beforeAutospacing="1" w:after="100" w:afterAutospacing="1" w:line="240" w:lineRule="auto"/>
+        <w:rPr>
+          <w:rFonts w:ascii="Times New Roman" w:eastAsia="Times New Roman" w:hAnsi="Times New Roman" w:cs="Times New Roman"/>
+          <w:color w:val="auto"/>
+          <w:sz w:val="24"/>
+          <w:szCs w:val="24"/>
+          <w:lang w:eastAsia="en-US"/>
+        </w:rPr>
+      </w:pPr>
+      <w:r>
+        <w:rPr>
+          <w:rFonts w:ascii="Times New Roman" w:eastAsia="Times New Roman" w:hAnsi="Times New Roman" w:cs="Times New Roman"/>
+          <w:color w:val="auto"/>
+          <w:sz w:val="24"/>
+          <w:szCs w:val="24"/>
+          <w:lang w:eastAsia="en-US"/>
+        </w:rPr>
+        <w:lastRenderedPageBreak/>
+        <w:t>            return Y_VEC                                                           </w:t>
+      </w:r>
+    </w:p>
+    <w:p>
+      <w:pPr>
+        <w:numPr>
+          <w:ilvl w:val="0"/>
+          <w:numId w:val="14"/>
+        </w:numPr>
+        <w:spacing w:before="100" w:beforeAutospacing="1" w:after="100" w:afterAutospacing="1" w:line="240" w:lineRule="auto"/>
+        <w:rPr>
+          <w:rFonts w:ascii="Times New Roman" w:eastAsia="Times New Roman" w:hAnsi="Times New Roman" w:cs="Times New Roman"/>
+          <w:color w:val="auto"/>
+          <w:sz w:val="24"/>
+          <w:szCs w:val="24"/>
+          <w:lang w:eastAsia="en-US"/>
+        </w:rPr>
+      </w:pPr>
+      <w:r>
+        <w:rPr>
+          <w:rFonts w:ascii="Times New Roman" w:eastAsia="Times New Roman" w:hAnsi="Times New Roman" w:cs="Times New Roman"/>
+          <w:color w:val="auto"/>
+          <w:sz w:val="24"/>
+          <w:szCs w:val="24"/>
+          <w:lang w:eastAsia="en-US"/>
+        </w:rPr>
+        <w:t>        else:                                                                      </w:t>
+      </w:r>
+    </w:p>
+    <w:p>
+      <w:pPr>
+        <w:numPr>
+          <w:ilvl w:val="0"/>
+          <w:numId w:val="14"/>
+        </w:numPr>
+        <w:spacing w:before="100" w:beforeAutospacing="1" w:after="100" w:afterAutospacing="1" w:line="240" w:lineRule="auto"/>
+        <w:rPr>
+          <w:rFonts w:ascii="Times New Roman" w:eastAsia="Times New Roman" w:hAnsi="Times New Roman" w:cs="Times New Roman"/>
+          <w:color w:val="auto"/>
+          <w:sz w:val="24"/>
+          <w:szCs w:val="24"/>
+          <w:lang w:eastAsia="en-US"/>
+        </w:rPr>
+      </w:pPr>
+      <w:r>
+        <w:rPr>
+          <w:rFonts w:ascii="Times New Roman" w:eastAsia="Times New Roman" w:hAnsi="Times New Roman" w:cs="Times New Roman"/>
+          <w:color w:val="auto"/>
+          <w:sz w:val="24"/>
+          <w:szCs w:val="24"/>
+          <w:lang w:eastAsia="en-US"/>
+        </w:rPr>
+        <w:t>            return NULL_VEC                                                        </w:t>
+      </w:r>
+    </w:p>
+    <w:p>
+      <w:pPr>
+        <w:rPr>
+          <w:rFonts w:ascii="Times New Roman" w:eastAsia="Times New Roman" w:hAnsi="Times New Roman" w:cs="Times New Roman"/>
+          <w:color w:val="auto"/>
+          <w:sz w:val="24"/>
+          <w:szCs w:val="24"/>
+          <w:lang w:eastAsia="en-US"/>
+        </w:rPr>
+      </w:pPr>
+      <w:bookmarkStart w:id="0" w:name="_GoBack"/>
+      <w:bookmarkEnd w:id="0"/>
+    </w:p>
+    <w:p/>
+    <w:p/>
     <w:p>
       <w:pPr>
         <w:pStyle w:val="Heading1"/>
@@ -699,79 +2540,135 @@
         </w:rPr>
         <w:t xml:space="preserve">Schelling, Thomas C. 2006. </w:t>
       </w:r>
+      <w:proofErr w:type="spellStart"/>
       <w:r>
         <w:rPr>
           <w:rFonts w:eastAsia="Times New Roman"/>
           <w:i/>
           <w:iCs/>
         </w:rPr>
-        <w:t>Micromotives and Macrobehavior</w:t>
-      </w:r>
-      <w:r>
-        <w:rPr>
-          <w:rFonts w:eastAsia="Times New Roman"/>
-        </w:rPr>
-        <w:t>. New York: Norton.</w:t>
-      </w:r>
-    </w:p>
-    <w:p>
-      <w:pPr>
-        <w:ind w:hanging="480"/>
-        <w:rPr>
-          <w:rFonts w:eastAsia="Times New Roman"/>
-          <w:sz w:val="24"/>
-          <w:szCs w:val="24"/>
-        </w:rPr>
-      </w:pPr>
-      <w:r>
-        <w:rPr>
-          <w:rFonts w:eastAsia="Times New Roman"/>
-        </w:rPr>
-        <w:t xml:space="preserve">Stepanov, Alexander A, and Daniel E Rose. 2015. </w:t>
-      </w:r>
+        <w:t>Micromotives</w:t>
+      </w:r>
+      <w:proofErr w:type="spellEnd"/>
       <w:r>
         <w:rPr>
           <w:rFonts w:eastAsia="Times New Roman"/>
           <w:i/>
           <w:iCs/>
         </w:rPr>
-        <w:t>From Mathematics to Generic Programming</w:t>
-      </w:r>
-      <w:r>
-        <w:rPr>
-          <w:rFonts w:eastAsia="Times New Roman"/>
-        </w:rPr>
-        <w:t>. Upper Saddle River, NJ [u.a.]: Addison-Wesley.</w:t>
-      </w:r>
-    </w:p>
-    <w:p>
-      <w:pPr>
-        <w:ind w:hanging="480"/>
-        <w:rPr>
-          <w:rFonts w:eastAsia="Times New Roman"/>
-          <w:sz w:val="24"/>
-          <w:szCs w:val="24"/>
-        </w:rPr>
-      </w:pPr>
-      <w:r>
-        <w:rPr>
-          <w:rFonts w:eastAsia="Times New Roman"/>
-        </w:rPr>
-        <w:t xml:space="preserve">Whitehead, Alfred North. 2014. </w:t>
-      </w:r>
+        <w:t xml:space="preserve"> and </w:t>
+      </w:r>
+      <w:proofErr w:type="spellStart"/>
       <w:r>
         <w:rPr>
           <w:rFonts w:eastAsia="Times New Roman"/>
           <w:i/>
           <w:iCs/>
         </w:rPr>
+        <w:t>Macrobehavior</w:t>
+      </w:r>
+      <w:proofErr w:type="spellEnd"/>
+      <w:r>
+        <w:rPr>
+          <w:rFonts w:eastAsia="Times New Roman"/>
+        </w:rPr>
+        <w:t>. New York: Norton.</w:t>
+      </w:r>
+    </w:p>
+    <w:p>
+      <w:pPr>
+        <w:ind w:hanging="480"/>
+        <w:rPr>
+          <w:rFonts w:eastAsia="Times New Roman"/>
+          <w:sz w:val="24"/>
+          <w:szCs w:val="24"/>
+        </w:rPr>
+      </w:pPr>
+      <w:proofErr w:type="spellStart"/>
+      <w:r>
+        <w:rPr>
+          <w:rFonts w:eastAsia="Times New Roman"/>
+        </w:rPr>
+        <w:t>Stepanov</w:t>
+      </w:r>
+      <w:proofErr w:type="spellEnd"/>
+      <w:r>
+        <w:rPr>
+          <w:rFonts w:eastAsia="Times New Roman"/>
+        </w:rPr>
+        <w:t xml:space="preserve">, Alexander A, and Daniel E Rose. 2015. </w:t>
+      </w:r>
+      <w:r>
+        <w:rPr>
+          <w:rFonts w:eastAsia="Times New Roman"/>
+          <w:i/>
+          <w:iCs/>
+        </w:rPr>
+        <w:t>From Mathematics to Generic Programming</w:t>
+      </w:r>
+      <w:r>
+        <w:rPr>
+          <w:rFonts w:eastAsia="Times New Roman"/>
+        </w:rPr>
+        <w:t>. Upper Saddle River, NJ [</w:t>
+      </w:r>
+      <w:proofErr w:type="spellStart"/>
+      <w:r>
+        <w:rPr>
+          <w:rFonts w:eastAsia="Times New Roman"/>
+        </w:rPr>
+        <w:t>u.a</w:t>
+      </w:r>
+      <w:proofErr w:type="spellEnd"/>
+      <w:r>
+        <w:rPr>
+          <w:rFonts w:eastAsia="Times New Roman"/>
+        </w:rPr>
+        <w:t>.]: Addison-Wesley.</w:t>
+      </w:r>
+    </w:p>
+    <w:p>
+      <w:pPr>
+        <w:ind w:hanging="480"/>
+        <w:rPr>
+          <w:rFonts w:eastAsia="Times New Roman"/>
+          <w:sz w:val="24"/>
+          <w:szCs w:val="24"/>
+        </w:rPr>
+      </w:pPr>
+      <w:r>
+        <w:rPr>
+          <w:rFonts w:eastAsia="Times New Roman"/>
+        </w:rPr>
+        <w:t xml:space="preserve">Whitehead, Alfred North. 2014. </w:t>
+      </w:r>
+      <w:r>
+        <w:rPr>
+          <w:rFonts w:eastAsia="Times New Roman"/>
+          <w:i/>
+          <w:iCs/>
+        </w:rPr>
         <w:t>Process and Reality</w:t>
       </w:r>
       <w:r>
         <w:rPr>
           <w:rFonts w:eastAsia="Times New Roman"/>
         </w:rPr>
-        <w:t>. [S.l.]: Free Press. http://rbdigital.oneclickdigital.com.</w:t>
+        <w:t>. [</w:t>
+      </w:r>
+      <w:proofErr w:type="spellStart"/>
+      <w:r>
+        <w:rPr>
+          <w:rFonts w:eastAsia="Times New Roman"/>
+        </w:rPr>
+        <w:t>S.l</w:t>
+      </w:r>
+      <w:proofErr w:type="spellEnd"/>
+      <w:r>
+        <w:rPr>
+          <w:rFonts w:eastAsia="Times New Roman"/>
+        </w:rPr>
+        <w:t>.]: Free Press. http://rbdigital.oneclickdigital.com.</w:t>
       </w:r>
     </w:p>
     <w:p>
@@ -837,7 +2734,7 @@
       <w:rPr>
         <w:noProof/>
       </w:rPr>
-      <w:t>2</w:t>
+      <w:t>3</w:t>
     </w:r>
     <w:r>
       <w:rPr>
@@ -1204,6 +3101,119 @@
     </w:lvl>
   </w:abstractNum>
   <w:abstractNum w:abstractNumId="11">
+    <w:nsid w:val="36E8293C"/>
+    <w:multiLevelType w:val="multilevel"/>
+    <w:tmpl w:val="1A6CF10C"/>
+    <w:lvl w:ilvl="0">
+      <w:start w:val="1"/>
+      <w:numFmt w:val="decimal"/>
+      <w:lvlText w:val="%1."/>
+      <w:lvlJc w:val="left"/>
+      <w:pPr>
+        <w:tabs>
+          <w:tab w:val="num" w:pos="720"/>
+        </w:tabs>
+        <w:ind w:left="720" w:hanging="360"/>
+      </w:pPr>
+    </w:lvl>
+    <w:lvl w:ilvl="1" w:tentative="1">
+      <w:start w:val="1"/>
+      <w:numFmt w:val="decimal"/>
+      <w:lvlText w:val="%2."/>
+      <w:lvlJc w:val="left"/>
+      <w:pPr>
+        <w:tabs>
+          <w:tab w:val="num" w:pos="1440"/>
+        </w:tabs>
+        <w:ind w:left="1440" w:hanging="360"/>
+      </w:pPr>
+    </w:lvl>
+    <w:lvl w:ilvl="2" w:tentative="1">
+      <w:start w:val="1"/>
+      <w:numFmt w:val="decimal"/>
+      <w:lvlText w:val="%3."/>
+      <w:lvlJc w:val="left"/>
+      <w:pPr>
+        <w:tabs>
+          <w:tab w:val="num" w:pos="2160"/>
+        </w:tabs>
+        <w:ind w:left="2160" w:hanging="360"/>
+      </w:pPr>
+    </w:lvl>
+    <w:lvl w:ilvl="3" w:tentative="1">
+      <w:start w:val="1"/>
+      <w:numFmt w:val="decimal"/>
+      <w:lvlText w:val="%4."/>
+      <w:lvlJc w:val="left"/>
+      <w:pPr>
+        <w:tabs>
+          <w:tab w:val="num" w:pos="2880"/>
+        </w:tabs>
+        <w:ind w:left="2880" w:hanging="360"/>
+      </w:pPr>
+    </w:lvl>
+    <w:lvl w:ilvl="4" w:tentative="1">
+      <w:start w:val="1"/>
+      <w:numFmt w:val="decimal"/>
+      <w:lvlText w:val="%5."/>
+      <w:lvlJc w:val="left"/>
+      <w:pPr>
+        <w:tabs>
+          <w:tab w:val="num" w:pos="3600"/>
+        </w:tabs>
+        <w:ind w:left="3600" w:hanging="360"/>
+      </w:pPr>
+    </w:lvl>
+    <w:lvl w:ilvl="5" w:tentative="1">
+      <w:start w:val="1"/>
+      <w:numFmt w:val="decimal"/>
+      <w:lvlText w:val="%6."/>
+      <w:lvlJc w:val="left"/>
+      <w:pPr>
+        <w:tabs>
+          <w:tab w:val="num" w:pos="4320"/>
+        </w:tabs>
+        <w:ind w:left="4320" w:hanging="360"/>
+      </w:pPr>
+    </w:lvl>
+    <w:lvl w:ilvl="6" w:tentative="1">
+      <w:start w:val="1"/>
+      <w:numFmt w:val="decimal"/>
+      <w:lvlText w:val="%7."/>
+      <w:lvlJc w:val="left"/>
+      <w:pPr>
+        <w:tabs>
+          <w:tab w:val="num" w:pos="5040"/>
+        </w:tabs>
+        <w:ind w:left="5040" w:hanging="360"/>
+      </w:pPr>
+    </w:lvl>
+    <w:lvl w:ilvl="7" w:tentative="1">
+      <w:start w:val="1"/>
+      <w:numFmt w:val="decimal"/>
+      <w:lvlText w:val="%8."/>
+      <w:lvlJc w:val="left"/>
+      <w:pPr>
+        <w:tabs>
+          <w:tab w:val="num" w:pos="5760"/>
+        </w:tabs>
+        <w:ind w:left="5760" w:hanging="360"/>
+      </w:pPr>
+    </w:lvl>
+    <w:lvl w:ilvl="8" w:tentative="1">
+      <w:start w:val="1"/>
+      <w:numFmt w:val="decimal"/>
+      <w:lvlText w:val="%9."/>
+      <w:lvlJc w:val="left"/>
+      <w:pPr>
+        <w:tabs>
+          <w:tab w:val="num" w:pos="6480"/>
+        </w:tabs>
+        <w:ind w:left="6480" w:hanging="360"/>
+      </w:pPr>
+    </w:lvl>
+  </w:abstractNum>
+  <w:abstractNum w:abstractNumId="12">
     <w:nsid w:val="48FB0E3A"/>
     <w:multiLevelType w:val="multilevel"/>
     <w:tmpl w:val="D6E81BDE"/>
@@ -1325,8 +3335,121 @@
       </w:rPr>
     </w:lvl>
   </w:abstractNum>
+  <w:abstractNum w:abstractNumId="13">
+    <w:nsid w:val="58603471"/>
+    <w:multiLevelType w:val="multilevel"/>
+    <w:tmpl w:val="2B386048"/>
+    <w:lvl w:ilvl="0">
+      <w:start w:val="1"/>
+      <w:numFmt w:val="decimal"/>
+      <w:lvlText w:val="%1."/>
+      <w:lvlJc w:val="left"/>
+      <w:pPr>
+        <w:tabs>
+          <w:tab w:val="num" w:pos="720"/>
+        </w:tabs>
+        <w:ind w:left="720" w:hanging="360"/>
+      </w:pPr>
+    </w:lvl>
+    <w:lvl w:ilvl="1" w:tentative="1">
+      <w:start w:val="1"/>
+      <w:numFmt w:val="decimal"/>
+      <w:lvlText w:val="%2."/>
+      <w:lvlJc w:val="left"/>
+      <w:pPr>
+        <w:tabs>
+          <w:tab w:val="num" w:pos="1440"/>
+        </w:tabs>
+        <w:ind w:left="1440" w:hanging="360"/>
+      </w:pPr>
+    </w:lvl>
+    <w:lvl w:ilvl="2" w:tentative="1">
+      <w:start w:val="1"/>
+      <w:numFmt w:val="decimal"/>
+      <w:lvlText w:val="%3."/>
+      <w:lvlJc w:val="left"/>
+      <w:pPr>
+        <w:tabs>
+          <w:tab w:val="num" w:pos="2160"/>
+        </w:tabs>
+        <w:ind w:left="2160" w:hanging="360"/>
+      </w:pPr>
+    </w:lvl>
+    <w:lvl w:ilvl="3" w:tentative="1">
+      <w:start w:val="1"/>
+      <w:numFmt w:val="decimal"/>
+      <w:lvlText w:val="%4."/>
+      <w:lvlJc w:val="left"/>
+      <w:pPr>
+        <w:tabs>
+          <w:tab w:val="num" w:pos="2880"/>
+        </w:tabs>
+        <w:ind w:left="2880" w:hanging="360"/>
+      </w:pPr>
+    </w:lvl>
+    <w:lvl w:ilvl="4" w:tentative="1">
+      <w:start w:val="1"/>
+      <w:numFmt w:val="decimal"/>
+      <w:lvlText w:val="%5."/>
+      <w:lvlJc w:val="left"/>
+      <w:pPr>
+        <w:tabs>
+          <w:tab w:val="num" w:pos="3600"/>
+        </w:tabs>
+        <w:ind w:left="3600" w:hanging="360"/>
+      </w:pPr>
+    </w:lvl>
+    <w:lvl w:ilvl="5" w:tentative="1">
+      <w:start w:val="1"/>
+      <w:numFmt w:val="decimal"/>
+      <w:lvlText w:val="%6."/>
+      <w:lvlJc w:val="left"/>
+      <w:pPr>
+        <w:tabs>
+          <w:tab w:val="num" w:pos="4320"/>
+        </w:tabs>
+        <w:ind w:left="4320" w:hanging="360"/>
+      </w:pPr>
+    </w:lvl>
+    <w:lvl w:ilvl="6" w:tentative="1">
+      <w:start w:val="1"/>
+      <w:numFmt w:val="decimal"/>
+      <w:lvlText w:val="%7."/>
+      <w:lvlJc w:val="left"/>
+      <w:pPr>
+        <w:tabs>
+          <w:tab w:val="num" w:pos="5040"/>
+        </w:tabs>
+        <w:ind w:left="5040" w:hanging="360"/>
+      </w:pPr>
+    </w:lvl>
+    <w:lvl w:ilvl="7" w:tentative="1">
+      <w:start w:val="1"/>
+      <w:numFmt w:val="decimal"/>
+      <w:lvlText w:val="%8."/>
+      <w:lvlJc w:val="left"/>
+      <w:pPr>
+        <w:tabs>
+          <w:tab w:val="num" w:pos="5760"/>
+        </w:tabs>
+        <w:ind w:left="5760" w:hanging="360"/>
+      </w:pPr>
+    </w:lvl>
+    <w:lvl w:ilvl="8" w:tentative="1">
+      <w:start w:val="1"/>
+      <w:numFmt w:val="decimal"/>
+      <w:lvlText w:val="%9."/>
+      <w:lvlJc w:val="left"/>
+      <w:pPr>
+        <w:tabs>
+          <w:tab w:val="num" w:pos="6480"/>
+        </w:tabs>
+        <w:ind w:left="6480" w:hanging="360"/>
+      </w:pPr>
+    </w:lvl>
+  </w:abstractNum>
   <w:num w:numId="1">
-    <w:abstractNumId w:val="11"/>
+    <w:abstractNumId w:val="12"/>
   </w:num>
   <w:num w:numId="2">
     <w:abstractNumId w:val="0"/>
@@ -1360,6 +3483,12 @@
   </w:num>
   <w:num w:numId="12">
     <w:abstractNumId w:val="10"/>
+  </w:num>
+  <w:num w:numId="13">
+    <w:abstractNumId w:val="11"/>
+  </w:num>
+  <w:num w:numId="14">
+    <w:abstractNumId w:val="13"/>
   </w:num>
 </w:numbering>
 </file>
@@ -2487,6 +4616,31 @@
       <w:i/>
     </w:rPr>
   </w:style>
+  <w:style w:type="character" w:customStyle="1" w:styleId="decorator">
+    <w:name w:val="decorator"/>
+    <w:basedOn w:val="DefaultParagraphFont"/>
+    <w:rsid w:val="00677BF5"/>
+  </w:style>
+  <w:style w:type="character" w:customStyle="1" w:styleId="keyword">
+    <w:name w:val="keyword"/>
+    <w:basedOn w:val="DefaultParagraphFont"/>
+    <w:rsid w:val="00677BF5"/>
+  </w:style>
+  <w:style w:type="character" w:customStyle="1" w:styleId="special">
+    <w:name w:val="special"/>
+    <w:basedOn w:val="DefaultParagraphFont"/>
+    <w:rsid w:val="00677BF5"/>
+  </w:style>
+  <w:style w:type="character" w:customStyle="1" w:styleId="number">
+    <w:name w:val="number"/>
+    <w:basedOn w:val="DefaultParagraphFont"/>
+    <w:rsid w:val="00677BF5"/>
+  </w:style>
+  <w:style w:type="character" w:customStyle="1" w:styleId="comment">
+    <w:name w:val="comment"/>
+    <w:basedOn w:val="DefaultParagraphFont"/>
+    <w:rsid w:val="00677BF5"/>
+  </w:style>
 </w:styles>
 </file>
 

</xml_diff>

<commit_message>
Updating ABMs as algebraic structures paper.
</commit_message>
<xml_diff>
--- a/docs/ABMsAsAlgebraic.docx
+++ b/docs/ABMsAsAlgebraic.docx
@@ -4,38 +4,145 @@
   <w:body>
     <w:p>
       <w:pPr>
-        <w:pStyle w:val="Date"/>
-      </w:pPr>
-      <w:r>
-        <w:t>11/22/2105</w:t>
-      </w:r>
-    </w:p>
-    <w:p>
-      <w:pPr>
-        <w:pStyle w:val="Title"/>
-      </w:pPr>
-      <w:r>
-        <w:t xml:space="preserve">Treating </w:t>
-      </w:r>
-      <w:r>
-        <w:t xml:space="preserve">Interactions in </w:t>
-      </w:r>
-      <w:r>
-        <w:t>Agent-Ba</w:t>
-      </w:r>
-      <w:r>
-        <w:t xml:space="preserve">sed Models as </w:t>
-      </w:r>
-      <w:r>
-        <w:t>MODUL</w:t>
-      </w:r>
-      <w:r>
-        <w:t>es</w:t>
-      </w:r>
-    </w:p>
-    <w:p>
-      <w:pPr>
         <w:pStyle w:val="Heading1"/>
+        <w:numPr>
+          <w:ilvl w:val="0"/>
+          <w:numId w:val="0"/>
+        </w:numPr>
+      </w:pPr>
+    </w:p>
+    <w:p>
+      <w:pPr>
+        <w:pStyle w:val="Heading1"/>
+        <w:numPr>
+          <w:ilvl w:val="0"/>
+          <w:numId w:val="0"/>
+        </w:numPr>
+      </w:pPr>
+    </w:p>
+    <w:p>
+      <w:pPr>
+        <w:pStyle w:val="MyTitle"/>
+      </w:pPr>
+      <w:r>
+        <w:t>Treating Agent-Interactions</w:t>
+      </w:r>
+      <w:r>
+        <w:t xml:space="preserve"> in ABMs</w:t>
+      </w:r>
+      <w:r>
+        <w:t xml:space="preserve"> As Algebraic Structures</w:t>
+      </w:r>
+    </w:p>
+    <w:p>
+      <w:pPr>
+        <w:pStyle w:val="TitlePgInfo"/>
+      </w:pPr>
+      <w:r>
+        <w:t>Gene Callahan</w:t>
+      </w:r>
+    </w:p>
+    <w:p>
+      <w:pPr>
+        <w:pStyle w:val="TitlePgInfo"/>
+      </w:pPr>
+      <w:r>
+        <w:t>ecallahan2@sjcny.edu</w:t>
+      </w:r>
+    </w:p>
+    <w:p>
+      <w:pPr>
+        <w:pStyle w:val="TitlePgInfo"/>
+      </w:pPr>
+      <w:r>
+        <w:t>St. Jos</w:t>
+      </w:r>
+      <w:bookmarkStart w:id="0" w:name="_GoBack"/>
+      <w:bookmarkEnd w:id="0"/>
+      <w:r>
+        <w:t>eph’s College, NY</w:t>
+      </w:r>
+    </w:p>
+    <w:p>
+      <w:pPr>
+        <w:pStyle w:val="TitlePgInfo"/>
+      </w:pPr>
+      <w:r>
+        <w:t xml:space="preserve">David </w:t>
+      </w:r>
+      <w:proofErr w:type="spellStart"/>
+      <w:r>
+        <w:t>Seppala-Holtzman</w:t>
+      </w:r>
+      <w:proofErr w:type="spellEnd"/>
+    </w:p>
+    <w:p>
+      <w:pPr>
+        <w:pStyle w:val="TitlePgInfo"/>
+      </w:pPr>
+      <w:r>
+        <w:t>dholtzman</w:t>
+      </w:r>
+      <w:r>
+        <w:t>@sjcny.edu</w:t>
+      </w:r>
+    </w:p>
+    <w:p>
+      <w:pPr>
+        <w:pStyle w:val="TitlePgInfo"/>
+      </w:pPr>
+      <w:r>
+        <w:t>St. Joseph’s College, NY</w:t>
+      </w:r>
+    </w:p>
+    <w:p>
+      <w:pPr>
+        <w:rPr>
+          <w:rFonts w:asciiTheme="majorHAnsi" w:hAnsiTheme="majorHAnsi"/>
+          <w:caps/>
+          <w:color w:val="2E2E2E" w:themeColor="accent2"/>
+          <w:spacing w:val="14"/>
+          <w:sz w:val="26"/>
+          <w:szCs w:val="26"/>
+        </w:rPr>
+      </w:pPr>
+      <w:r>
+        <w:br w:type="page"/>
+      </w:r>
+    </w:p>
+    <w:p>
+      <w:pPr>
+        <w:pStyle w:val="Heading1"/>
+        <w:numPr>
+          <w:ilvl w:val="0"/>
+          <w:numId w:val="0"/>
+        </w:numPr>
+      </w:pPr>
+    </w:p>
+    <w:p>
+      <w:pPr>
+        <w:pStyle w:val="Heading1"/>
+        <w:numPr>
+          <w:ilvl w:val="0"/>
+          <w:numId w:val="0"/>
+        </w:numPr>
+      </w:pPr>
+      <w:r>
+        <w:t>Introduction</w:t>
+      </w:r>
+    </w:p>
+    <w:p>
+      <w:pPr>
+        <w:pStyle w:val="FirstSectionPar"/>
+      </w:pPr>
+    </w:p>
+    <w:p>
+      <w:pPr>
+        <w:pStyle w:val="Heading1"/>
+        <w:numPr>
+          <w:ilvl w:val="0"/>
+          <w:numId w:val="0"/>
+        </w:numPr>
       </w:pPr>
       <w:r>
         <w:t>The nature of the MODULE</w:t>
@@ -469,7 +576,6 @@
         <w:rPr>
           <w:b/>
         </w:rPr>
-        <w:lastRenderedPageBreak/>
         <w:t>Invertibility</w:t>
       </w:r>
       <w:proofErr w:type="spellEnd"/>
@@ -515,6 +621,7 @@
         <w:pStyle w:val="Heading3"/>
       </w:pPr>
       <w:r>
+        <w:lastRenderedPageBreak/>
         <w:t xml:space="preserve">The operation </w:t>
       </w:r>
       <w:r>
@@ -800,30 +907,112 @@
         <w:pStyle w:val="Heading1"/>
       </w:pPr>
       <w:r>
+        <w:t>a sketch of the usual action pattern</w:t>
+      </w:r>
+    </w:p>
+    <w:p>
+      <w:r>
+        <w:t xml:space="preserve">An agent gathers together a </w:t>
+      </w:r>
+      <w:proofErr w:type="spellStart"/>
+      <w:r>
+        <w:t>prehension</w:t>
+      </w:r>
+      <w:proofErr w:type="spellEnd"/>
+      <w:r>
+        <w:t xml:space="preserve"> of its environment, and then combines that with how it </w:t>
+      </w:r>
+      <w:r>
+        <w:t>views its own state</w:t>
+      </w:r>
+      <w:r>
+        <w:t xml:space="preserve"> (</w:t>
+      </w:r>
+      <w:r>
+        <w:t>its self-</w:t>
+      </w:r>
+      <w:proofErr w:type="spellStart"/>
+      <w:r>
+        <w:t>prehension</w:t>
+      </w:r>
+      <w:proofErr w:type="spellEnd"/>
+      <w:r>
+        <w:t xml:space="preserve">) to produce a new </w:t>
+      </w:r>
+      <w:proofErr w:type="spellStart"/>
+      <w:r>
+        <w:t>prehen</w:t>
+      </w:r>
+      <w:r>
+        <w:t>sion</w:t>
+      </w:r>
+      <w:proofErr w:type="spellEnd"/>
+      <w:r>
+        <w:t>.</w:t>
+      </w:r>
+      <w:r>
+        <w:t xml:space="preserve"> The new </w:t>
+      </w:r>
+      <w:proofErr w:type="spellStart"/>
+      <w:r>
         <w:lastRenderedPageBreak/>
-        <w:t>a sketch of the usual action pattern</w:t>
-      </w:r>
-    </w:p>
-    <w:p>
-      <w:r>
-        <w:t xml:space="preserve">An agent gathers together a </w:t>
-      </w:r>
-      <w:proofErr w:type="spellStart"/>
-      <w:r>
         <w:t>prehension</w:t>
       </w:r>
       <w:proofErr w:type="spellEnd"/>
       <w:r>
-        <w:t xml:space="preserve"> of its environment, and then combines that with how it </w:t>
-      </w:r>
-      <w:r>
-        <w:t>views its own state</w:t>
-      </w:r>
-      <w:r>
-        <w:t xml:space="preserve"> (</w:t>
-      </w:r>
-      <w:r>
-        <w:t>its self-</w:t>
+        <w:t xml:space="preserve"> may simply be adopted, or it may trigger some further step, such as a move</w:t>
+      </w:r>
+      <w:r>
+        <w:t>ment in space</w:t>
+      </w:r>
+      <w:r>
+        <w:t xml:space="preserve"> on the part of the agent.</w:t>
+      </w:r>
+      <w:r>
+        <w:t xml:space="preserve"> And each agent may </w:t>
+      </w:r>
+      <w:proofErr w:type="spellStart"/>
+      <w:r>
+        <w:t>prehend</w:t>
+      </w:r>
+      <w:proofErr w:type="spellEnd"/>
+      <w:r>
+        <w:t xml:space="preserve"> not only a local slice of the overall environment, but a different sized slice as well.</w:t>
+      </w:r>
+    </w:p>
+    <w:p>
+      <w:r>
+        <w:t xml:space="preserve">The combination of very generic processing in treating the </w:t>
+      </w:r>
+      <w:proofErr w:type="spellStart"/>
+      <w:r>
+        <w:t>prehensions</w:t>
+      </w:r>
+      <w:proofErr w:type="spellEnd"/>
+      <w:r>
+        <w:t xml:space="preserve"> with individual agent flexibility in responding to that outcome allows us to combine some of the best features of older-style simulations with ABMs.</w:t>
+      </w:r>
+    </w:p>
+    <w:p/>
+    <w:p>
+      <w:pPr>
+        <w:pStyle w:val="Heading2"/>
+      </w:pPr>
+      <w:r>
+        <w:t>Some examples:</w:t>
+      </w:r>
+    </w:p>
+    <w:p>
+      <w:pPr>
+        <w:pStyle w:val="Heading3"/>
+      </w:pPr>
+      <w:r>
+        <w:t>Fashion model</w:t>
+      </w:r>
+    </w:p>
+    <w:p>
+      <w:r>
+        <w:t xml:space="preserve">The </w:t>
       </w:r>
       <w:proofErr w:type="spellStart"/>
       <w:r>
@@ -831,7 +1020,21 @@
       </w:r>
       <w:proofErr w:type="spellEnd"/>
       <w:r>
-        <w:t xml:space="preserve">) to produce a new </w:t>
+        <w:t xml:space="preserve"> returned from the environment will be a vector representing the mix of fashions being worn in the agent’s neighborhood. The agent will modify her own preferred fashion based on that vector and the sort of agent she is. (Fashion followers will incline toward the prevailing fashion, while trend-setters will move away from it.)</w:t>
+      </w:r>
+    </w:p>
+    <w:p/>
+    <w:p>
+      <w:pPr>
+        <w:pStyle w:val="Heading3"/>
+      </w:pPr>
+      <w:r>
+        <w:t>Financial market model</w:t>
+      </w:r>
+    </w:p>
+    <w:p>
+      <w:r>
+        <w:t xml:space="preserve">The </w:t>
       </w:r>
       <w:proofErr w:type="spellStart"/>
       <w:r>
@@ -839,1659 +1042,119 @@
       </w:r>
       <w:proofErr w:type="spellEnd"/>
       <w:r>
-        <w:t>, which it adopts as its own.</w:t>
-      </w:r>
-      <w:r>
-        <w:t xml:space="preserve"> The new </w:t>
-      </w:r>
-      <w:proofErr w:type="spellStart"/>
-      <w:r>
-        <w:t>prehension</w:t>
-      </w:r>
-      <w:proofErr w:type="spellEnd"/>
-      <w:r>
-        <w:t xml:space="preserve"> may simply be adopted, or it may trigger some further step, such as a move</w:t>
-      </w:r>
-      <w:r>
-        <w:t>ment in space</w:t>
-      </w:r>
-      <w:r>
-        <w:t xml:space="preserve"> on the part of the agent.</w:t>
-      </w:r>
-    </w:p>
-    <w:p>
-      <w:r>
-        <w:t xml:space="preserve">However, while the above may be typical, our model allows the reverse: in some models (e.g., Forest Fire), it may be the environment that </w:t>
-      </w:r>
-      <w:r>
-        <w:t xml:space="preserve">adopts the new </w:t>
-      </w:r>
-      <w:proofErr w:type="spellStart"/>
-      <w:r>
-        <w:t>prehension</w:t>
-      </w:r>
-      <w:proofErr w:type="spellEnd"/>
-      <w:r>
-        <w:t>.</w:t>
-      </w:r>
-      <w:r>
-        <w:t xml:space="preserve"> Furthermore, environmental </w:t>
-      </w:r>
-      <w:proofErr w:type="spellStart"/>
-      <w:r>
-        <w:t>prehensions</w:t>
-      </w:r>
-      <w:proofErr w:type="spellEnd"/>
-      <w:r>
-        <w:t xml:space="preserve"> may interact directly with each other as well.</w:t>
-      </w:r>
-    </w:p>
-    <w:p/>
-    <w:p>
-      <w:pPr>
-        <w:pStyle w:val="Heading1"/>
-      </w:pPr>
-      <w:r>
-        <w:t>Implementation</w:t>
+        <w:t xml:space="preserve"> returned from the environment will be a vector representing the</w:t>
+      </w:r>
+      <w:r>
+        <w:t xml:space="preserve"> buy/sell sentiment prevailing around the agent. </w:t>
+      </w:r>
+      <w:r>
+        <w:t>The agent will modify her own</w:t>
+      </w:r>
+      <w:r>
+        <w:t xml:space="preserve"> market stance </w:t>
+      </w:r>
+      <w:r>
+        <w:t>based on that vector and the sort of agent she is.</w:t>
+      </w:r>
+      <w:r>
+        <w:t xml:space="preserve"> </w:t>
+      </w:r>
+      <w:r>
+        <w:t>(</w:t>
+      </w:r>
+      <w:r>
+        <w:t>Chart</w:t>
+      </w:r>
+      <w:r>
+        <w:t xml:space="preserve"> followers will incline toward the prevailing </w:t>
+      </w:r>
+      <w:r>
+        <w:t>sentiment</w:t>
+      </w:r>
+      <w:r>
+        <w:t xml:space="preserve">, while </w:t>
+      </w:r>
+      <w:r>
+        <w:t>value investors</w:t>
+      </w:r>
+      <w:r>
+        <w:t xml:space="preserve"> will move away from it.)</w:t>
       </w:r>
     </w:p>
     <w:p/>
     <w:p/>
     <w:p>
       <w:pPr>
-        <w:numPr>
-          <w:ilvl w:val="0"/>
-          <w:numId w:val="14"/>
-        </w:numPr>
-        <w:spacing w:before="100" w:beforeAutospacing="1" w:after="100" w:afterAutospacing="1" w:line="240" w:lineRule="auto"/>
-        <w:rPr>
-          <w:rFonts w:ascii="Times New Roman" w:eastAsia="Times New Roman" w:hAnsi="Times New Roman" w:cs="Times New Roman"/>
-          <w:color w:val="auto"/>
-          <w:sz w:val="24"/>
-          <w:szCs w:val="24"/>
-          <w:lang w:eastAsia="en-US"/>
-        </w:rPr>
-      </w:pPr>
-      <w:r>
-        <w:rPr>
-          <w:rFonts w:ascii="Times New Roman" w:eastAsia="Times New Roman" w:hAnsi="Times New Roman" w:cs="Times New Roman"/>
-          <w:color w:val="auto"/>
-          <w:sz w:val="24"/>
-          <w:szCs w:val="24"/>
-          <w:lang w:eastAsia="en-US"/>
-        </w:rPr>
-        <w:t>import </w:t>
-      </w:r>
-      <w:proofErr w:type="spellStart"/>
-      <w:r>
-        <w:rPr>
-          <w:rFonts w:ascii="Times New Roman" w:eastAsia="Times New Roman" w:hAnsi="Times New Roman" w:cs="Times New Roman"/>
-          <w:color w:val="auto"/>
-          <w:sz w:val="24"/>
-          <w:szCs w:val="24"/>
-          <w:lang w:eastAsia="en-US"/>
-        </w:rPr>
-        <w:t>numpy</w:t>
-      </w:r>
-      <w:proofErr w:type="spellEnd"/>
-      <w:r>
-        <w:rPr>
-          <w:rFonts w:ascii="Times New Roman" w:eastAsia="Times New Roman" w:hAnsi="Times New Roman" w:cs="Times New Roman"/>
-          <w:color w:val="auto"/>
-          <w:sz w:val="24"/>
-          <w:szCs w:val="24"/>
-          <w:lang w:eastAsia="en-US"/>
-        </w:rPr>
-        <w:t> as np  </w:t>
-      </w:r>
-    </w:p>
-    <w:p>
-      <w:pPr>
-        <w:numPr>
-          <w:ilvl w:val="0"/>
-          <w:numId w:val="14"/>
-        </w:numPr>
-        <w:spacing w:before="100" w:beforeAutospacing="1" w:after="100" w:afterAutospacing="1" w:line="240" w:lineRule="auto"/>
-        <w:rPr>
-          <w:rFonts w:ascii="Times New Roman" w:eastAsia="Times New Roman" w:hAnsi="Times New Roman" w:cs="Times New Roman"/>
-          <w:color w:val="auto"/>
-          <w:sz w:val="24"/>
-          <w:szCs w:val="24"/>
-          <w:lang w:eastAsia="en-US"/>
-        </w:rPr>
-      </w:pPr>
-      <w:r>
-        <w:rPr>
-          <w:rFonts w:ascii="Times New Roman" w:eastAsia="Times New Roman" w:hAnsi="Times New Roman" w:cs="Times New Roman"/>
-          <w:color w:val="auto"/>
-          <w:sz w:val="24"/>
-          <w:szCs w:val="24"/>
-          <w:lang w:eastAsia="en-US"/>
-        </w:rPr>
-        <w:t>                                                                                   </w:t>
-      </w:r>
-    </w:p>
-    <w:p>
-      <w:pPr>
-        <w:numPr>
-          <w:ilvl w:val="0"/>
-          <w:numId w:val="14"/>
-        </w:numPr>
-        <w:spacing w:before="100" w:beforeAutospacing="1" w:after="100" w:afterAutospacing="1" w:line="240" w:lineRule="auto"/>
-        <w:rPr>
-          <w:rFonts w:ascii="Times New Roman" w:eastAsia="Times New Roman" w:hAnsi="Times New Roman" w:cs="Times New Roman"/>
-          <w:color w:val="auto"/>
-          <w:sz w:val="24"/>
-          <w:szCs w:val="24"/>
-          <w:lang w:eastAsia="en-US"/>
-        </w:rPr>
-      </w:pPr>
-      <w:r>
-        <w:rPr>
-          <w:rFonts w:ascii="Times New Roman" w:eastAsia="Times New Roman" w:hAnsi="Times New Roman" w:cs="Times New Roman"/>
-          <w:color w:val="auto"/>
-          <w:sz w:val="24"/>
-          <w:szCs w:val="24"/>
-          <w:lang w:eastAsia="en-US"/>
-        </w:rPr>
-        <w:t>X_VEC = </w:t>
-      </w:r>
-      <w:proofErr w:type="spellStart"/>
-      <w:proofErr w:type="gramStart"/>
-      <w:r>
-        <w:rPr>
-          <w:rFonts w:ascii="Times New Roman" w:eastAsia="Times New Roman" w:hAnsi="Times New Roman" w:cs="Times New Roman"/>
-          <w:color w:val="auto"/>
-          <w:sz w:val="24"/>
-          <w:szCs w:val="24"/>
-          <w:lang w:eastAsia="en-US"/>
-        </w:rPr>
-        <w:t>np.array</w:t>
-      </w:r>
-      <w:proofErr w:type="spellEnd"/>
-      <w:proofErr w:type="gramEnd"/>
-      <w:r>
-        <w:rPr>
-          <w:rFonts w:ascii="Times New Roman" w:eastAsia="Times New Roman" w:hAnsi="Times New Roman" w:cs="Times New Roman"/>
-          <w:color w:val="auto"/>
-          <w:sz w:val="24"/>
-          <w:szCs w:val="24"/>
-          <w:lang w:eastAsia="en-US"/>
-        </w:rPr>
-        <w:t>([1, 0])                                                           </w:t>
-      </w:r>
-    </w:p>
-    <w:p>
-      <w:pPr>
-        <w:numPr>
-          <w:ilvl w:val="0"/>
-          <w:numId w:val="14"/>
-        </w:numPr>
-        <w:spacing w:before="100" w:beforeAutospacing="1" w:after="100" w:afterAutospacing="1" w:line="240" w:lineRule="auto"/>
-        <w:rPr>
-          <w:rFonts w:ascii="Times New Roman" w:eastAsia="Times New Roman" w:hAnsi="Times New Roman" w:cs="Times New Roman"/>
-          <w:color w:val="auto"/>
-          <w:sz w:val="24"/>
-          <w:szCs w:val="24"/>
-          <w:lang w:eastAsia="en-US"/>
-        </w:rPr>
-      </w:pPr>
-      <w:r>
-        <w:rPr>
-          <w:rFonts w:ascii="Times New Roman" w:eastAsia="Times New Roman" w:hAnsi="Times New Roman" w:cs="Times New Roman"/>
-          <w:color w:val="auto"/>
-          <w:sz w:val="24"/>
-          <w:szCs w:val="24"/>
-          <w:lang w:eastAsia="en-US"/>
-        </w:rPr>
-        <w:t>Y_VEC = </w:t>
-      </w:r>
-      <w:proofErr w:type="spellStart"/>
-      <w:proofErr w:type="gramStart"/>
-      <w:r>
-        <w:rPr>
-          <w:rFonts w:ascii="Times New Roman" w:eastAsia="Times New Roman" w:hAnsi="Times New Roman" w:cs="Times New Roman"/>
-          <w:color w:val="auto"/>
-          <w:sz w:val="24"/>
-          <w:szCs w:val="24"/>
-          <w:lang w:eastAsia="en-US"/>
-        </w:rPr>
-        <w:t>np.array</w:t>
-      </w:r>
-      <w:proofErr w:type="spellEnd"/>
-      <w:proofErr w:type="gramEnd"/>
-      <w:r>
-        <w:rPr>
-          <w:rFonts w:ascii="Times New Roman" w:eastAsia="Times New Roman" w:hAnsi="Times New Roman" w:cs="Times New Roman"/>
-          <w:color w:val="auto"/>
-          <w:sz w:val="24"/>
-          <w:szCs w:val="24"/>
-          <w:lang w:eastAsia="en-US"/>
-        </w:rPr>
-        <w:t>([0, 1])                                                           </w:t>
-      </w:r>
-    </w:p>
-    <w:p>
-      <w:pPr>
-        <w:numPr>
-          <w:ilvl w:val="0"/>
-          <w:numId w:val="14"/>
-        </w:numPr>
-        <w:spacing w:before="100" w:beforeAutospacing="1" w:after="100" w:afterAutospacing="1" w:line="240" w:lineRule="auto"/>
-        <w:rPr>
-          <w:rFonts w:ascii="Times New Roman" w:eastAsia="Times New Roman" w:hAnsi="Times New Roman" w:cs="Times New Roman"/>
-          <w:color w:val="auto"/>
-          <w:sz w:val="24"/>
-          <w:szCs w:val="24"/>
-          <w:lang w:eastAsia="en-US"/>
-        </w:rPr>
-      </w:pPr>
-      <w:r>
-        <w:rPr>
-          <w:rFonts w:ascii="Times New Roman" w:eastAsia="Times New Roman" w:hAnsi="Times New Roman" w:cs="Times New Roman"/>
-          <w:color w:val="auto"/>
-          <w:sz w:val="24"/>
-          <w:szCs w:val="24"/>
-          <w:lang w:eastAsia="en-US"/>
-        </w:rPr>
-        <w:t>NULL_VEC = </w:t>
-      </w:r>
-      <w:proofErr w:type="spellStart"/>
-      <w:proofErr w:type="gramStart"/>
-      <w:r>
-        <w:rPr>
-          <w:rFonts w:ascii="Times New Roman" w:eastAsia="Times New Roman" w:hAnsi="Times New Roman" w:cs="Times New Roman"/>
-          <w:color w:val="auto"/>
-          <w:sz w:val="24"/>
-          <w:szCs w:val="24"/>
-          <w:lang w:eastAsia="en-US"/>
-        </w:rPr>
-        <w:t>np.array</w:t>
-      </w:r>
-      <w:proofErr w:type="spellEnd"/>
-      <w:proofErr w:type="gramEnd"/>
-      <w:r>
-        <w:rPr>
-          <w:rFonts w:ascii="Times New Roman" w:eastAsia="Times New Roman" w:hAnsi="Times New Roman" w:cs="Times New Roman"/>
-          <w:color w:val="auto"/>
-          <w:sz w:val="24"/>
-          <w:szCs w:val="24"/>
-          <w:lang w:eastAsia="en-US"/>
-        </w:rPr>
-        <w:t>([0, 0])                                                        </w:t>
-      </w:r>
-    </w:p>
-    <w:p>
-      <w:pPr>
-        <w:numPr>
-          <w:ilvl w:val="0"/>
-          <w:numId w:val="14"/>
-        </w:numPr>
-        <w:spacing w:before="100" w:beforeAutospacing="1" w:after="100" w:afterAutospacing="1" w:line="240" w:lineRule="auto"/>
-        <w:rPr>
-          <w:rFonts w:ascii="Times New Roman" w:eastAsia="Times New Roman" w:hAnsi="Times New Roman" w:cs="Times New Roman"/>
-          <w:color w:val="auto"/>
-          <w:sz w:val="24"/>
-          <w:szCs w:val="24"/>
-          <w:lang w:eastAsia="en-US"/>
-        </w:rPr>
-      </w:pPr>
-      <w:r>
-        <w:rPr>
-          <w:rFonts w:ascii="Times New Roman" w:eastAsia="Times New Roman" w:hAnsi="Times New Roman" w:cs="Times New Roman"/>
-          <w:color w:val="auto"/>
-          <w:sz w:val="24"/>
-          <w:szCs w:val="24"/>
-          <w:lang w:eastAsia="en-US"/>
-        </w:rPr>
-        <w:t>                                                                                   </w:t>
-      </w:r>
-    </w:p>
-    <w:p>
-      <w:pPr>
-        <w:numPr>
-          <w:ilvl w:val="0"/>
-          <w:numId w:val="14"/>
-        </w:numPr>
-        <w:spacing w:before="100" w:beforeAutospacing="1" w:after="100" w:afterAutospacing="1" w:line="240" w:lineRule="auto"/>
-        <w:rPr>
-          <w:rFonts w:ascii="Times New Roman" w:eastAsia="Times New Roman" w:hAnsi="Times New Roman" w:cs="Times New Roman"/>
-          <w:color w:val="auto"/>
-          <w:sz w:val="24"/>
-          <w:szCs w:val="24"/>
-          <w:lang w:eastAsia="en-US"/>
-        </w:rPr>
-      </w:pPr>
-      <w:r>
-        <w:rPr>
-          <w:rFonts w:ascii="Times New Roman" w:eastAsia="Times New Roman" w:hAnsi="Times New Roman" w:cs="Times New Roman"/>
-          <w:color w:val="auto"/>
-          <w:sz w:val="24"/>
-          <w:szCs w:val="24"/>
-          <w:lang w:eastAsia="en-US"/>
-        </w:rPr>
-        <w:t>                                                                                   </w:t>
-      </w:r>
-    </w:p>
-    <w:p>
-      <w:pPr>
-        <w:numPr>
-          <w:ilvl w:val="0"/>
-          <w:numId w:val="14"/>
-        </w:numPr>
-        <w:spacing w:before="100" w:beforeAutospacing="1" w:after="100" w:afterAutospacing="1" w:line="240" w:lineRule="auto"/>
-        <w:rPr>
-          <w:rFonts w:ascii="Times New Roman" w:eastAsia="Times New Roman" w:hAnsi="Times New Roman" w:cs="Times New Roman"/>
-          <w:color w:val="auto"/>
-          <w:sz w:val="24"/>
-          <w:szCs w:val="24"/>
-          <w:lang w:eastAsia="en-US"/>
-        </w:rPr>
-      </w:pPr>
-      <w:r>
-        <w:rPr>
-          <w:rFonts w:ascii="Times New Roman" w:eastAsia="Times New Roman" w:hAnsi="Times New Roman" w:cs="Times New Roman"/>
-          <w:color w:val="auto"/>
-          <w:sz w:val="24"/>
-          <w:szCs w:val="24"/>
-          <w:lang w:eastAsia="en-US"/>
-        </w:rPr>
-        <w:t>class </w:t>
-      </w:r>
-      <w:proofErr w:type="spellStart"/>
-      <w:proofErr w:type="gramStart"/>
-      <w:r>
-        <w:rPr>
-          <w:rFonts w:ascii="Times New Roman" w:eastAsia="Times New Roman" w:hAnsi="Times New Roman" w:cs="Times New Roman"/>
-          <w:color w:val="auto"/>
-          <w:sz w:val="24"/>
-          <w:szCs w:val="24"/>
-          <w:lang w:eastAsia="en-US"/>
-        </w:rPr>
-        <w:t>Prehension</w:t>
-      </w:r>
-      <w:proofErr w:type="spellEnd"/>
-      <w:r>
-        <w:rPr>
-          <w:rFonts w:ascii="Times New Roman" w:eastAsia="Times New Roman" w:hAnsi="Times New Roman" w:cs="Times New Roman"/>
-          <w:color w:val="auto"/>
-          <w:sz w:val="24"/>
-          <w:szCs w:val="24"/>
-          <w:lang w:eastAsia="en-US"/>
-        </w:rPr>
-        <w:t>(</w:t>
-      </w:r>
-      <w:proofErr w:type="gramEnd"/>
-      <w:r>
-        <w:rPr>
-          <w:rFonts w:ascii="Times New Roman" w:eastAsia="Times New Roman" w:hAnsi="Times New Roman" w:cs="Times New Roman"/>
-          <w:color w:val="auto"/>
-          <w:sz w:val="24"/>
-          <w:szCs w:val="24"/>
-          <w:lang w:eastAsia="en-US"/>
-        </w:rPr>
-        <w:t>):                                                                </w:t>
-      </w:r>
-    </w:p>
-    <w:p>
-      <w:pPr>
-        <w:numPr>
-          <w:ilvl w:val="0"/>
-          <w:numId w:val="14"/>
-        </w:numPr>
-        <w:spacing w:before="100" w:beforeAutospacing="1" w:after="100" w:afterAutospacing="1" w:line="240" w:lineRule="auto"/>
-        <w:rPr>
-          <w:rFonts w:ascii="Times New Roman" w:eastAsia="Times New Roman" w:hAnsi="Times New Roman" w:cs="Times New Roman"/>
-          <w:color w:val="auto"/>
-          <w:sz w:val="24"/>
-          <w:szCs w:val="24"/>
-          <w:lang w:eastAsia="en-US"/>
-        </w:rPr>
-      </w:pPr>
-      <w:r>
-        <w:rPr>
-          <w:rFonts w:ascii="Times New Roman" w:eastAsia="Times New Roman" w:hAnsi="Times New Roman" w:cs="Times New Roman"/>
-          <w:color w:val="auto"/>
-          <w:sz w:val="24"/>
-          <w:szCs w:val="24"/>
-          <w:lang w:eastAsia="en-US"/>
-        </w:rPr>
-        <w:t>                                 </w:t>
-      </w:r>
-    </w:p>
-    <w:p>
-      <w:pPr>
-        <w:numPr>
-          <w:ilvl w:val="0"/>
-          <w:numId w:val="14"/>
-        </w:numPr>
-        <w:spacing w:before="100" w:beforeAutospacing="1" w:after="100" w:afterAutospacing="1" w:line="240" w:lineRule="auto"/>
-        <w:rPr>
-          <w:rFonts w:ascii="Times New Roman" w:eastAsia="Times New Roman" w:hAnsi="Times New Roman" w:cs="Times New Roman"/>
-          <w:color w:val="auto"/>
-          <w:sz w:val="24"/>
-          <w:szCs w:val="24"/>
-          <w:lang w:eastAsia="en-US"/>
-        </w:rPr>
-      </w:pPr>
-      <w:r>
-        <w:rPr>
-          <w:rFonts w:ascii="Times New Roman" w:eastAsia="Times New Roman" w:hAnsi="Times New Roman" w:cs="Times New Roman"/>
-          <w:color w:val="auto"/>
-          <w:sz w:val="24"/>
-          <w:szCs w:val="24"/>
-          <w:lang w:eastAsia="en-US"/>
-        </w:rPr>
-        <w:t>    @</w:t>
-      </w:r>
-      <w:proofErr w:type="spellStart"/>
-      <w:r>
-        <w:rPr>
-          <w:rFonts w:ascii="Times New Roman" w:eastAsia="Times New Roman" w:hAnsi="Times New Roman" w:cs="Times New Roman"/>
-          <w:color w:val="auto"/>
-          <w:sz w:val="24"/>
-          <w:szCs w:val="24"/>
-          <w:lang w:eastAsia="en-US"/>
-        </w:rPr>
-        <w:t>classmethod</w:t>
-      </w:r>
-      <w:proofErr w:type="spellEnd"/>
-      <w:r>
-        <w:rPr>
-          <w:rFonts w:ascii="Times New Roman" w:eastAsia="Times New Roman" w:hAnsi="Times New Roman" w:cs="Times New Roman"/>
-          <w:color w:val="auto"/>
-          <w:sz w:val="24"/>
-          <w:szCs w:val="24"/>
-          <w:lang w:eastAsia="en-US"/>
-        </w:rPr>
-        <w:t>                                                                   </w:t>
-      </w:r>
-    </w:p>
-    <w:p>
-      <w:pPr>
-        <w:numPr>
-          <w:ilvl w:val="0"/>
-          <w:numId w:val="14"/>
-        </w:numPr>
-        <w:spacing w:before="100" w:beforeAutospacing="1" w:after="100" w:afterAutospacing="1" w:line="240" w:lineRule="auto"/>
-        <w:rPr>
-          <w:rFonts w:ascii="Times New Roman" w:eastAsia="Times New Roman" w:hAnsi="Times New Roman" w:cs="Times New Roman"/>
-          <w:color w:val="auto"/>
-          <w:sz w:val="24"/>
-          <w:szCs w:val="24"/>
-          <w:lang w:eastAsia="en-US"/>
-        </w:rPr>
-      </w:pPr>
-      <w:r>
-        <w:rPr>
-          <w:rFonts w:ascii="Times New Roman" w:eastAsia="Times New Roman" w:hAnsi="Times New Roman" w:cs="Times New Roman"/>
-          <w:color w:val="auto"/>
-          <w:sz w:val="24"/>
-          <w:szCs w:val="24"/>
-          <w:lang w:eastAsia="en-US"/>
-        </w:rPr>
-        <w:t>    </w:t>
-      </w:r>
-      <w:proofErr w:type="spellStart"/>
-      <w:r>
-        <w:rPr>
-          <w:rFonts w:ascii="Times New Roman" w:eastAsia="Times New Roman" w:hAnsi="Times New Roman" w:cs="Times New Roman"/>
-          <w:color w:val="auto"/>
-          <w:sz w:val="24"/>
-          <w:szCs w:val="24"/>
-          <w:lang w:eastAsia="en-US"/>
-        </w:rPr>
-        <w:t>def</w:t>
-      </w:r>
-      <w:proofErr w:type="spellEnd"/>
-      <w:r>
-        <w:rPr>
-          <w:rFonts w:ascii="Times New Roman" w:eastAsia="Times New Roman" w:hAnsi="Times New Roman" w:cs="Times New Roman"/>
-          <w:color w:val="auto"/>
-          <w:sz w:val="24"/>
-          <w:szCs w:val="24"/>
-          <w:lang w:eastAsia="en-US"/>
-        </w:rPr>
-        <w:t> </w:t>
-      </w:r>
-      <w:proofErr w:type="spellStart"/>
-      <w:r>
-        <w:rPr>
-          <w:rFonts w:ascii="Times New Roman" w:eastAsia="Times New Roman" w:hAnsi="Times New Roman" w:cs="Times New Roman"/>
-          <w:color w:val="auto"/>
-          <w:sz w:val="24"/>
-          <w:szCs w:val="24"/>
-          <w:lang w:eastAsia="en-US"/>
-        </w:rPr>
-        <w:t>from_</w:t>
-      </w:r>
-      <w:proofErr w:type="gramStart"/>
-      <w:r>
-        <w:rPr>
-          <w:rFonts w:ascii="Times New Roman" w:eastAsia="Times New Roman" w:hAnsi="Times New Roman" w:cs="Times New Roman"/>
-          <w:color w:val="auto"/>
-          <w:sz w:val="24"/>
-          <w:szCs w:val="24"/>
-          <w:lang w:eastAsia="en-US"/>
-        </w:rPr>
-        <w:t>vector</w:t>
-      </w:r>
-      <w:proofErr w:type="spellEnd"/>
-      <w:r>
-        <w:rPr>
-          <w:rFonts w:ascii="Times New Roman" w:eastAsia="Times New Roman" w:hAnsi="Times New Roman" w:cs="Times New Roman"/>
-          <w:color w:val="auto"/>
-          <w:sz w:val="24"/>
-          <w:szCs w:val="24"/>
-          <w:lang w:eastAsia="en-US"/>
-        </w:rPr>
-        <w:t>(</w:t>
-      </w:r>
-      <w:proofErr w:type="spellStart"/>
-      <w:proofErr w:type="gramEnd"/>
-      <w:r>
-        <w:rPr>
-          <w:rFonts w:ascii="Times New Roman" w:eastAsia="Times New Roman" w:hAnsi="Times New Roman" w:cs="Times New Roman"/>
-          <w:color w:val="auto"/>
-          <w:sz w:val="24"/>
-          <w:szCs w:val="24"/>
-          <w:lang w:eastAsia="en-US"/>
-        </w:rPr>
-        <w:t>cls</w:t>
-      </w:r>
-      <w:proofErr w:type="spellEnd"/>
-      <w:r>
-        <w:rPr>
-          <w:rFonts w:ascii="Times New Roman" w:eastAsia="Times New Roman" w:hAnsi="Times New Roman" w:cs="Times New Roman"/>
-          <w:color w:val="auto"/>
-          <w:sz w:val="24"/>
-          <w:szCs w:val="24"/>
-          <w:lang w:eastAsia="en-US"/>
-        </w:rPr>
-        <w:t>, v):                                                       </w:t>
-      </w:r>
-    </w:p>
-    <w:p>
-      <w:pPr>
-        <w:numPr>
-          <w:ilvl w:val="0"/>
-          <w:numId w:val="14"/>
-        </w:numPr>
-        <w:spacing w:before="100" w:beforeAutospacing="1" w:after="100" w:afterAutospacing="1" w:line="240" w:lineRule="auto"/>
-        <w:rPr>
-          <w:rFonts w:ascii="Times New Roman" w:eastAsia="Times New Roman" w:hAnsi="Times New Roman" w:cs="Times New Roman"/>
-          <w:color w:val="auto"/>
-          <w:sz w:val="24"/>
-          <w:szCs w:val="24"/>
-          <w:lang w:eastAsia="en-US"/>
-        </w:rPr>
-      </w:pPr>
-      <w:r>
-        <w:rPr>
-          <w:rFonts w:ascii="Times New Roman" w:eastAsia="Times New Roman" w:hAnsi="Times New Roman" w:cs="Times New Roman"/>
-          <w:color w:val="auto"/>
-          <w:sz w:val="24"/>
-          <w:szCs w:val="24"/>
-          <w:lang w:eastAsia="en-US"/>
-        </w:rPr>
-        <w:t>        p = </w:t>
-      </w:r>
-      <w:proofErr w:type="spellStart"/>
-      <w:proofErr w:type="gramStart"/>
-      <w:r>
-        <w:rPr>
-          <w:rFonts w:ascii="Times New Roman" w:eastAsia="Times New Roman" w:hAnsi="Times New Roman" w:cs="Times New Roman"/>
-          <w:color w:val="auto"/>
-          <w:sz w:val="24"/>
-          <w:szCs w:val="24"/>
-          <w:lang w:eastAsia="en-US"/>
-        </w:rPr>
-        <w:t>Prehension</w:t>
-      </w:r>
-      <w:proofErr w:type="spellEnd"/>
-      <w:r>
-        <w:rPr>
-          <w:rFonts w:ascii="Times New Roman" w:eastAsia="Times New Roman" w:hAnsi="Times New Roman" w:cs="Times New Roman"/>
-          <w:color w:val="auto"/>
-          <w:sz w:val="24"/>
-          <w:szCs w:val="24"/>
-          <w:lang w:eastAsia="en-US"/>
-        </w:rPr>
-        <w:t>(</w:t>
-      </w:r>
-      <w:proofErr w:type="gramEnd"/>
-      <w:r>
-        <w:rPr>
-          <w:rFonts w:ascii="Times New Roman" w:eastAsia="Times New Roman" w:hAnsi="Times New Roman" w:cs="Times New Roman"/>
-          <w:color w:val="auto"/>
-          <w:sz w:val="24"/>
-          <w:szCs w:val="24"/>
-          <w:lang w:eastAsia="en-US"/>
-        </w:rPr>
-        <w:t>)                                                           </w:t>
-      </w:r>
-    </w:p>
-    <w:p>
-      <w:pPr>
-        <w:numPr>
-          <w:ilvl w:val="0"/>
-          <w:numId w:val="14"/>
-        </w:numPr>
-        <w:spacing w:before="100" w:beforeAutospacing="1" w:after="100" w:afterAutospacing="1" w:line="240" w:lineRule="auto"/>
-        <w:rPr>
-          <w:rFonts w:ascii="Times New Roman" w:eastAsia="Times New Roman" w:hAnsi="Times New Roman" w:cs="Times New Roman"/>
-          <w:color w:val="auto"/>
-          <w:sz w:val="24"/>
-          <w:szCs w:val="24"/>
-          <w:lang w:eastAsia="en-US"/>
-        </w:rPr>
-      </w:pPr>
-      <w:r>
-        <w:rPr>
-          <w:rFonts w:ascii="Times New Roman" w:eastAsia="Times New Roman" w:hAnsi="Times New Roman" w:cs="Times New Roman"/>
-          <w:color w:val="auto"/>
-          <w:sz w:val="24"/>
-          <w:szCs w:val="24"/>
-          <w:lang w:eastAsia="en-US"/>
-        </w:rPr>
-        <w:t>        </w:t>
-      </w:r>
-      <w:proofErr w:type="spellStart"/>
-      <w:proofErr w:type="gramStart"/>
-      <w:r>
-        <w:rPr>
-          <w:rFonts w:ascii="Times New Roman" w:eastAsia="Times New Roman" w:hAnsi="Times New Roman" w:cs="Times New Roman"/>
-          <w:color w:val="auto"/>
-          <w:sz w:val="24"/>
-          <w:szCs w:val="24"/>
-          <w:lang w:eastAsia="en-US"/>
-        </w:rPr>
-        <w:t>p.vector</w:t>
-      </w:r>
-      <w:proofErr w:type="spellEnd"/>
-      <w:proofErr w:type="gramEnd"/>
-      <w:r>
-        <w:rPr>
-          <w:rFonts w:ascii="Times New Roman" w:eastAsia="Times New Roman" w:hAnsi="Times New Roman" w:cs="Times New Roman"/>
-          <w:color w:val="auto"/>
-          <w:sz w:val="24"/>
-          <w:szCs w:val="24"/>
-          <w:lang w:eastAsia="en-US"/>
-        </w:rPr>
-        <w:t> = v                                                               </w:t>
-      </w:r>
-    </w:p>
-    <w:p>
-      <w:pPr>
-        <w:numPr>
-          <w:ilvl w:val="0"/>
-          <w:numId w:val="14"/>
-        </w:numPr>
-        <w:spacing w:before="100" w:beforeAutospacing="1" w:after="100" w:afterAutospacing="1" w:line="240" w:lineRule="auto"/>
-        <w:rPr>
-          <w:rFonts w:ascii="Times New Roman" w:eastAsia="Times New Roman" w:hAnsi="Times New Roman" w:cs="Times New Roman"/>
-          <w:color w:val="auto"/>
-          <w:sz w:val="24"/>
-          <w:szCs w:val="24"/>
-          <w:lang w:eastAsia="en-US"/>
-        </w:rPr>
-      </w:pPr>
-      <w:r>
-        <w:rPr>
-          <w:rFonts w:ascii="Times New Roman" w:eastAsia="Times New Roman" w:hAnsi="Times New Roman" w:cs="Times New Roman"/>
-          <w:color w:val="auto"/>
-          <w:sz w:val="24"/>
-          <w:szCs w:val="24"/>
-          <w:lang w:eastAsia="en-US"/>
-        </w:rPr>
-        <w:t>        return p                                                                   </w:t>
-      </w:r>
-    </w:p>
-    <w:p>
-      <w:pPr>
-        <w:numPr>
-          <w:ilvl w:val="0"/>
-          <w:numId w:val="14"/>
-        </w:numPr>
-        <w:spacing w:before="100" w:beforeAutospacing="1" w:after="100" w:afterAutospacing="1" w:line="240" w:lineRule="auto"/>
-        <w:rPr>
-          <w:rFonts w:ascii="Times New Roman" w:eastAsia="Times New Roman" w:hAnsi="Times New Roman" w:cs="Times New Roman"/>
-          <w:color w:val="auto"/>
-          <w:sz w:val="24"/>
-          <w:szCs w:val="24"/>
-          <w:lang w:eastAsia="en-US"/>
-        </w:rPr>
-      </w:pPr>
-      <w:r>
-        <w:rPr>
-          <w:rFonts w:ascii="Times New Roman" w:eastAsia="Times New Roman" w:hAnsi="Times New Roman" w:cs="Times New Roman"/>
-          <w:color w:val="auto"/>
-          <w:sz w:val="24"/>
-          <w:szCs w:val="24"/>
-          <w:lang w:eastAsia="en-US"/>
-        </w:rPr>
-        <w:t>                                                                                   </w:t>
-      </w:r>
-    </w:p>
-    <w:p>
-      <w:pPr>
-        <w:numPr>
-          <w:ilvl w:val="0"/>
-          <w:numId w:val="14"/>
-        </w:numPr>
-        <w:spacing w:before="100" w:beforeAutospacing="1" w:after="100" w:afterAutospacing="1" w:line="240" w:lineRule="auto"/>
-        <w:rPr>
-          <w:rFonts w:ascii="Times New Roman" w:eastAsia="Times New Roman" w:hAnsi="Times New Roman" w:cs="Times New Roman"/>
-          <w:color w:val="auto"/>
-          <w:sz w:val="24"/>
-          <w:szCs w:val="24"/>
-          <w:lang w:eastAsia="en-US"/>
-        </w:rPr>
-      </w:pPr>
-      <w:r>
-        <w:rPr>
-          <w:rFonts w:ascii="Times New Roman" w:eastAsia="Times New Roman" w:hAnsi="Times New Roman" w:cs="Times New Roman"/>
-          <w:color w:val="auto"/>
-          <w:sz w:val="24"/>
-          <w:szCs w:val="24"/>
-          <w:lang w:eastAsia="en-US"/>
-        </w:rPr>
-        <w:t>    </w:t>
-      </w:r>
-      <w:proofErr w:type="spellStart"/>
-      <w:r>
-        <w:rPr>
-          <w:rFonts w:ascii="Times New Roman" w:eastAsia="Times New Roman" w:hAnsi="Times New Roman" w:cs="Times New Roman"/>
-          <w:color w:val="auto"/>
-          <w:sz w:val="24"/>
-          <w:szCs w:val="24"/>
-          <w:lang w:eastAsia="en-US"/>
-        </w:rPr>
-        <w:t>def</w:t>
-      </w:r>
-      <w:proofErr w:type="spellEnd"/>
-      <w:r>
-        <w:rPr>
-          <w:rFonts w:ascii="Times New Roman" w:eastAsia="Times New Roman" w:hAnsi="Times New Roman" w:cs="Times New Roman"/>
-          <w:color w:val="auto"/>
-          <w:sz w:val="24"/>
-          <w:szCs w:val="24"/>
-          <w:lang w:eastAsia="en-US"/>
-        </w:rPr>
-        <w:t> __</w:t>
-      </w:r>
-      <w:proofErr w:type="spellStart"/>
-      <w:r>
-        <w:rPr>
-          <w:rFonts w:ascii="Times New Roman" w:eastAsia="Times New Roman" w:hAnsi="Times New Roman" w:cs="Times New Roman"/>
-          <w:color w:val="auto"/>
-          <w:sz w:val="24"/>
-          <w:szCs w:val="24"/>
-          <w:lang w:eastAsia="en-US"/>
-        </w:rPr>
-        <w:t>init</w:t>
-      </w:r>
-      <w:proofErr w:type="spellEnd"/>
-      <w:r>
-        <w:rPr>
-          <w:rFonts w:ascii="Times New Roman" w:eastAsia="Times New Roman" w:hAnsi="Times New Roman" w:cs="Times New Roman"/>
-          <w:color w:val="auto"/>
-          <w:sz w:val="24"/>
-          <w:szCs w:val="24"/>
-          <w:lang w:eastAsia="en-US"/>
-        </w:rPr>
-        <w:t>_</w:t>
-      </w:r>
-      <w:proofErr w:type="gramStart"/>
-      <w:r>
-        <w:rPr>
-          <w:rFonts w:ascii="Times New Roman" w:eastAsia="Times New Roman" w:hAnsi="Times New Roman" w:cs="Times New Roman"/>
-          <w:color w:val="auto"/>
-          <w:sz w:val="24"/>
-          <w:szCs w:val="24"/>
-          <w:lang w:eastAsia="en-US"/>
-        </w:rPr>
-        <w:t>_(</w:t>
-      </w:r>
-      <w:proofErr w:type="gramEnd"/>
-      <w:r>
-        <w:rPr>
-          <w:rFonts w:ascii="Times New Roman" w:eastAsia="Times New Roman" w:hAnsi="Times New Roman" w:cs="Times New Roman"/>
-          <w:color w:val="auto"/>
-          <w:sz w:val="24"/>
-          <w:szCs w:val="24"/>
-          <w:lang w:eastAsia="en-US"/>
-        </w:rPr>
-        <w:t>self, x=0, y=0):                                                  </w:t>
-      </w:r>
-    </w:p>
-    <w:p>
-      <w:pPr>
-        <w:numPr>
-          <w:ilvl w:val="0"/>
-          <w:numId w:val="14"/>
-        </w:numPr>
-        <w:spacing w:before="100" w:beforeAutospacing="1" w:after="100" w:afterAutospacing="1" w:line="240" w:lineRule="auto"/>
-        <w:rPr>
-          <w:rFonts w:ascii="Times New Roman" w:eastAsia="Times New Roman" w:hAnsi="Times New Roman" w:cs="Times New Roman"/>
-          <w:color w:val="auto"/>
-          <w:sz w:val="24"/>
-          <w:szCs w:val="24"/>
-          <w:lang w:eastAsia="en-US"/>
-        </w:rPr>
-      </w:pPr>
-      <w:r>
-        <w:rPr>
-          <w:rFonts w:ascii="Times New Roman" w:eastAsia="Times New Roman" w:hAnsi="Times New Roman" w:cs="Times New Roman"/>
-          <w:color w:val="auto"/>
-          <w:sz w:val="24"/>
-          <w:szCs w:val="24"/>
-          <w:lang w:eastAsia="en-US"/>
-        </w:rPr>
-        <w:t>        </w:t>
-      </w:r>
-      <w:proofErr w:type="spellStart"/>
-      <w:proofErr w:type="gramStart"/>
-      <w:r>
-        <w:rPr>
-          <w:rFonts w:ascii="Times New Roman" w:eastAsia="Times New Roman" w:hAnsi="Times New Roman" w:cs="Times New Roman"/>
-          <w:color w:val="auto"/>
-          <w:sz w:val="24"/>
-          <w:szCs w:val="24"/>
-          <w:lang w:eastAsia="en-US"/>
-        </w:rPr>
-        <w:t>self.vector</w:t>
-      </w:r>
-      <w:proofErr w:type="spellEnd"/>
-      <w:proofErr w:type="gramEnd"/>
-      <w:r>
-        <w:rPr>
-          <w:rFonts w:ascii="Times New Roman" w:eastAsia="Times New Roman" w:hAnsi="Times New Roman" w:cs="Times New Roman"/>
-          <w:color w:val="auto"/>
-          <w:sz w:val="24"/>
-          <w:szCs w:val="24"/>
-          <w:lang w:eastAsia="en-US"/>
-        </w:rPr>
-        <w:t> = </w:t>
-      </w:r>
-      <w:proofErr w:type="spellStart"/>
-      <w:r>
-        <w:rPr>
-          <w:rFonts w:ascii="Times New Roman" w:eastAsia="Times New Roman" w:hAnsi="Times New Roman" w:cs="Times New Roman"/>
-          <w:color w:val="auto"/>
-          <w:sz w:val="24"/>
-          <w:szCs w:val="24"/>
-          <w:lang w:eastAsia="en-US"/>
-        </w:rPr>
-        <w:t>np.array</w:t>
-      </w:r>
-      <w:proofErr w:type="spellEnd"/>
-      <w:r>
-        <w:rPr>
-          <w:rFonts w:ascii="Times New Roman" w:eastAsia="Times New Roman" w:hAnsi="Times New Roman" w:cs="Times New Roman"/>
-          <w:color w:val="auto"/>
-          <w:sz w:val="24"/>
-          <w:szCs w:val="24"/>
-          <w:lang w:eastAsia="en-US"/>
-        </w:rPr>
-        <w:t>([x, y])                                             </w:t>
-      </w:r>
-    </w:p>
-    <w:p>
-      <w:pPr>
-        <w:numPr>
-          <w:ilvl w:val="0"/>
-          <w:numId w:val="14"/>
-        </w:numPr>
-        <w:spacing w:before="100" w:beforeAutospacing="1" w:after="100" w:afterAutospacing="1" w:line="240" w:lineRule="auto"/>
-        <w:rPr>
-          <w:rFonts w:ascii="Times New Roman" w:eastAsia="Times New Roman" w:hAnsi="Times New Roman" w:cs="Times New Roman"/>
-          <w:color w:val="auto"/>
-          <w:sz w:val="24"/>
-          <w:szCs w:val="24"/>
-          <w:lang w:eastAsia="en-US"/>
-        </w:rPr>
-      </w:pPr>
-      <w:r>
-        <w:rPr>
-          <w:rFonts w:ascii="Times New Roman" w:eastAsia="Times New Roman" w:hAnsi="Times New Roman" w:cs="Times New Roman"/>
-          <w:color w:val="auto"/>
-          <w:sz w:val="24"/>
-          <w:szCs w:val="24"/>
-          <w:lang w:eastAsia="en-US"/>
-        </w:rPr>
-        <w:t>                                                                                   </w:t>
-      </w:r>
-    </w:p>
-    <w:p>
-      <w:pPr>
-        <w:numPr>
-          <w:ilvl w:val="0"/>
-          <w:numId w:val="14"/>
-        </w:numPr>
-        <w:spacing w:before="100" w:beforeAutospacing="1" w:after="100" w:afterAutospacing="1" w:line="240" w:lineRule="auto"/>
-        <w:rPr>
-          <w:rFonts w:ascii="Times New Roman" w:eastAsia="Times New Roman" w:hAnsi="Times New Roman" w:cs="Times New Roman"/>
-          <w:color w:val="auto"/>
-          <w:sz w:val="24"/>
-          <w:szCs w:val="24"/>
-          <w:lang w:eastAsia="en-US"/>
-        </w:rPr>
-      </w:pPr>
-      <w:r>
-        <w:rPr>
-          <w:rFonts w:ascii="Times New Roman" w:eastAsia="Times New Roman" w:hAnsi="Times New Roman" w:cs="Times New Roman"/>
-          <w:color w:val="auto"/>
-          <w:sz w:val="24"/>
-          <w:szCs w:val="24"/>
-          <w:lang w:eastAsia="en-US"/>
-        </w:rPr>
-        <w:t>    </w:t>
-      </w:r>
-      <w:proofErr w:type="spellStart"/>
-      <w:r>
-        <w:rPr>
-          <w:rFonts w:ascii="Times New Roman" w:eastAsia="Times New Roman" w:hAnsi="Times New Roman" w:cs="Times New Roman"/>
-          <w:color w:val="auto"/>
-          <w:sz w:val="24"/>
-          <w:szCs w:val="24"/>
-          <w:lang w:eastAsia="en-US"/>
-        </w:rPr>
-        <w:t>def</w:t>
-      </w:r>
-      <w:proofErr w:type="spellEnd"/>
-      <w:r>
-        <w:rPr>
-          <w:rFonts w:ascii="Times New Roman" w:eastAsia="Times New Roman" w:hAnsi="Times New Roman" w:cs="Times New Roman"/>
-          <w:color w:val="auto"/>
-          <w:sz w:val="24"/>
-          <w:szCs w:val="24"/>
-          <w:lang w:eastAsia="en-US"/>
-        </w:rPr>
-        <w:t> </w:t>
-      </w:r>
-      <w:proofErr w:type="spellStart"/>
-      <w:proofErr w:type="gramStart"/>
-      <w:r>
-        <w:rPr>
-          <w:rFonts w:ascii="Times New Roman" w:eastAsia="Times New Roman" w:hAnsi="Times New Roman" w:cs="Times New Roman"/>
-          <w:color w:val="auto"/>
-          <w:sz w:val="24"/>
-          <w:szCs w:val="24"/>
-          <w:lang w:eastAsia="en-US"/>
-        </w:rPr>
-        <w:t>prehend</w:t>
-      </w:r>
-      <w:proofErr w:type="spellEnd"/>
-      <w:r>
-        <w:rPr>
-          <w:rFonts w:ascii="Times New Roman" w:eastAsia="Times New Roman" w:hAnsi="Times New Roman" w:cs="Times New Roman"/>
-          <w:color w:val="auto"/>
-          <w:sz w:val="24"/>
-          <w:szCs w:val="24"/>
-          <w:lang w:eastAsia="en-US"/>
-        </w:rPr>
-        <w:t>(</w:t>
-      </w:r>
-      <w:proofErr w:type="gramEnd"/>
-      <w:r>
-        <w:rPr>
-          <w:rFonts w:ascii="Times New Roman" w:eastAsia="Times New Roman" w:hAnsi="Times New Roman" w:cs="Times New Roman"/>
-          <w:color w:val="auto"/>
-          <w:sz w:val="24"/>
-          <w:szCs w:val="24"/>
-          <w:lang w:eastAsia="en-US"/>
-        </w:rPr>
-        <w:t>self, other):                                                      </w:t>
-      </w:r>
-    </w:p>
-    <w:p>
-      <w:pPr>
-        <w:numPr>
-          <w:ilvl w:val="0"/>
-          <w:numId w:val="14"/>
-        </w:numPr>
-        <w:spacing w:before="100" w:beforeAutospacing="1" w:after="100" w:afterAutospacing="1" w:line="240" w:lineRule="auto"/>
-        <w:rPr>
-          <w:rFonts w:ascii="Times New Roman" w:eastAsia="Times New Roman" w:hAnsi="Times New Roman" w:cs="Times New Roman"/>
-          <w:color w:val="auto"/>
-          <w:sz w:val="24"/>
-          <w:szCs w:val="24"/>
-          <w:lang w:eastAsia="en-US"/>
-        </w:rPr>
-      </w:pPr>
-      <w:r>
-        <w:rPr>
-          <w:rFonts w:ascii="Times New Roman" w:eastAsia="Times New Roman" w:hAnsi="Times New Roman" w:cs="Times New Roman"/>
-          <w:color w:val="auto"/>
-          <w:sz w:val="24"/>
-          <w:szCs w:val="24"/>
-          <w:lang w:eastAsia="en-US"/>
-        </w:rPr>
-        <w:t>        return </w:t>
-      </w:r>
-      <w:proofErr w:type="spellStart"/>
-      <w:r>
-        <w:rPr>
-          <w:rFonts w:ascii="Times New Roman" w:eastAsia="Times New Roman" w:hAnsi="Times New Roman" w:cs="Times New Roman"/>
-          <w:color w:val="auto"/>
-          <w:sz w:val="24"/>
-          <w:szCs w:val="24"/>
-          <w:lang w:eastAsia="en-US"/>
-        </w:rPr>
-        <w:t>Prehension.from_</w:t>
-      </w:r>
-      <w:proofErr w:type="gramStart"/>
-      <w:r>
-        <w:rPr>
-          <w:rFonts w:ascii="Times New Roman" w:eastAsia="Times New Roman" w:hAnsi="Times New Roman" w:cs="Times New Roman"/>
-          <w:color w:val="auto"/>
-          <w:sz w:val="24"/>
-          <w:szCs w:val="24"/>
-          <w:lang w:eastAsia="en-US"/>
-        </w:rPr>
-        <w:t>vector</w:t>
-      </w:r>
-      <w:proofErr w:type="spellEnd"/>
-      <w:r>
-        <w:rPr>
-          <w:rFonts w:ascii="Times New Roman" w:eastAsia="Times New Roman" w:hAnsi="Times New Roman" w:cs="Times New Roman"/>
-          <w:color w:val="auto"/>
-          <w:sz w:val="24"/>
-          <w:szCs w:val="24"/>
-          <w:lang w:eastAsia="en-US"/>
-        </w:rPr>
-        <w:t>(</w:t>
-      </w:r>
-      <w:proofErr w:type="spellStart"/>
-      <w:proofErr w:type="gramEnd"/>
-      <w:r>
-        <w:rPr>
-          <w:rFonts w:ascii="Times New Roman" w:eastAsia="Times New Roman" w:hAnsi="Times New Roman" w:cs="Times New Roman"/>
-          <w:color w:val="auto"/>
-          <w:sz w:val="24"/>
-          <w:szCs w:val="24"/>
-          <w:lang w:eastAsia="en-US"/>
-        </w:rPr>
-        <w:t>self.vector</w:t>
-      </w:r>
-      <w:proofErr w:type="spellEnd"/>
-      <w:r>
-        <w:rPr>
-          <w:rFonts w:ascii="Times New Roman" w:eastAsia="Times New Roman" w:hAnsi="Times New Roman" w:cs="Times New Roman"/>
-          <w:color w:val="auto"/>
-          <w:sz w:val="24"/>
-          <w:szCs w:val="24"/>
-          <w:lang w:eastAsia="en-US"/>
-        </w:rPr>
-        <w:t> + </w:t>
-      </w:r>
-      <w:proofErr w:type="spellStart"/>
-      <w:r>
-        <w:rPr>
-          <w:rFonts w:ascii="Times New Roman" w:eastAsia="Times New Roman" w:hAnsi="Times New Roman" w:cs="Times New Roman"/>
-          <w:color w:val="auto"/>
-          <w:sz w:val="24"/>
-          <w:szCs w:val="24"/>
-          <w:lang w:eastAsia="en-US"/>
-        </w:rPr>
-        <w:t>other.vector</w:t>
-      </w:r>
-      <w:proofErr w:type="spellEnd"/>
-      <w:r>
-        <w:rPr>
-          <w:rFonts w:ascii="Times New Roman" w:eastAsia="Times New Roman" w:hAnsi="Times New Roman" w:cs="Times New Roman"/>
-          <w:color w:val="auto"/>
-          <w:sz w:val="24"/>
-          <w:szCs w:val="24"/>
-          <w:lang w:eastAsia="en-US"/>
-        </w:rPr>
-        <w:t>)                  </w:t>
-      </w:r>
-    </w:p>
-    <w:p>
-      <w:pPr>
-        <w:numPr>
-          <w:ilvl w:val="0"/>
-          <w:numId w:val="14"/>
-        </w:numPr>
-        <w:spacing w:before="100" w:beforeAutospacing="1" w:after="100" w:afterAutospacing="1" w:line="240" w:lineRule="auto"/>
-        <w:rPr>
-          <w:rFonts w:ascii="Times New Roman" w:eastAsia="Times New Roman" w:hAnsi="Times New Roman" w:cs="Times New Roman"/>
-          <w:color w:val="auto"/>
-          <w:sz w:val="24"/>
-          <w:szCs w:val="24"/>
-          <w:lang w:eastAsia="en-US"/>
-        </w:rPr>
-      </w:pPr>
-      <w:r>
-        <w:rPr>
-          <w:rFonts w:ascii="Times New Roman" w:eastAsia="Times New Roman" w:hAnsi="Times New Roman" w:cs="Times New Roman"/>
-          <w:color w:val="auto"/>
-          <w:sz w:val="24"/>
-          <w:szCs w:val="24"/>
-          <w:lang w:eastAsia="en-US"/>
-        </w:rPr>
-        <w:t>                                                                                   </w:t>
-      </w:r>
-    </w:p>
-    <w:p>
-      <w:pPr>
-        <w:numPr>
-          <w:ilvl w:val="0"/>
-          <w:numId w:val="14"/>
-        </w:numPr>
-        <w:spacing w:before="100" w:beforeAutospacing="1" w:after="100" w:afterAutospacing="1" w:line="240" w:lineRule="auto"/>
-        <w:rPr>
-          <w:rFonts w:ascii="Times New Roman" w:eastAsia="Times New Roman" w:hAnsi="Times New Roman" w:cs="Times New Roman"/>
-          <w:color w:val="auto"/>
-          <w:sz w:val="24"/>
-          <w:szCs w:val="24"/>
-          <w:lang w:eastAsia="en-US"/>
-        </w:rPr>
-      </w:pPr>
-      <w:r>
-        <w:rPr>
-          <w:rFonts w:ascii="Times New Roman" w:eastAsia="Times New Roman" w:hAnsi="Times New Roman" w:cs="Times New Roman"/>
-          <w:color w:val="auto"/>
-          <w:sz w:val="24"/>
-          <w:szCs w:val="24"/>
-          <w:lang w:eastAsia="en-US"/>
-        </w:rPr>
-        <w:t>    </w:t>
-      </w:r>
-      <w:proofErr w:type="spellStart"/>
-      <w:r>
-        <w:rPr>
-          <w:rFonts w:ascii="Times New Roman" w:eastAsia="Times New Roman" w:hAnsi="Times New Roman" w:cs="Times New Roman"/>
-          <w:color w:val="auto"/>
-          <w:sz w:val="24"/>
-          <w:szCs w:val="24"/>
-          <w:lang w:eastAsia="en-US"/>
-        </w:rPr>
-        <w:t>def</w:t>
-      </w:r>
-      <w:proofErr w:type="spellEnd"/>
-      <w:r>
-        <w:rPr>
-          <w:rFonts w:ascii="Times New Roman" w:eastAsia="Times New Roman" w:hAnsi="Times New Roman" w:cs="Times New Roman"/>
-          <w:color w:val="auto"/>
-          <w:sz w:val="24"/>
-          <w:szCs w:val="24"/>
-          <w:lang w:eastAsia="en-US"/>
-        </w:rPr>
-        <w:t> </w:t>
-      </w:r>
-      <w:proofErr w:type="gramStart"/>
-      <w:r>
-        <w:rPr>
-          <w:rFonts w:ascii="Times New Roman" w:eastAsia="Times New Roman" w:hAnsi="Times New Roman" w:cs="Times New Roman"/>
-          <w:color w:val="auto"/>
-          <w:sz w:val="24"/>
-          <w:szCs w:val="24"/>
-          <w:lang w:eastAsia="en-US"/>
-        </w:rPr>
-        <w:t>intensify(</w:t>
-      </w:r>
-      <w:proofErr w:type="gramEnd"/>
-      <w:r>
-        <w:rPr>
-          <w:rFonts w:ascii="Times New Roman" w:eastAsia="Times New Roman" w:hAnsi="Times New Roman" w:cs="Times New Roman"/>
-          <w:color w:val="auto"/>
-          <w:sz w:val="24"/>
-          <w:szCs w:val="24"/>
-          <w:lang w:eastAsia="en-US"/>
-        </w:rPr>
-        <w:t>self, a):                                                        </w:t>
-      </w:r>
-    </w:p>
-    <w:p>
-      <w:pPr>
-        <w:numPr>
-          <w:ilvl w:val="0"/>
-          <w:numId w:val="14"/>
-        </w:numPr>
-        <w:spacing w:before="100" w:beforeAutospacing="1" w:after="100" w:afterAutospacing="1" w:line="240" w:lineRule="auto"/>
-        <w:rPr>
-          <w:rFonts w:ascii="Times New Roman" w:eastAsia="Times New Roman" w:hAnsi="Times New Roman" w:cs="Times New Roman"/>
-          <w:color w:val="auto"/>
-          <w:sz w:val="24"/>
-          <w:szCs w:val="24"/>
-          <w:lang w:eastAsia="en-US"/>
-        </w:rPr>
-      </w:pPr>
-      <w:r>
-        <w:rPr>
-          <w:rFonts w:ascii="Times New Roman" w:eastAsia="Times New Roman" w:hAnsi="Times New Roman" w:cs="Times New Roman"/>
-          <w:color w:val="auto"/>
-          <w:sz w:val="24"/>
-          <w:szCs w:val="24"/>
-          <w:lang w:eastAsia="en-US"/>
-        </w:rPr>
-        <w:t>        return </w:t>
-      </w:r>
-      <w:proofErr w:type="spellStart"/>
-      <w:r>
-        <w:rPr>
-          <w:rFonts w:ascii="Times New Roman" w:eastAsia="Times New Roman" w:hAnsi="Times New Roman" w:cs="Times New Roman"/>
-          <w:color w:val="auto"/>
-          <w:sz w:val="24"/>
-          <w:szCs w:val="24"/>
-          <w:lang w:eastAsia="en-US"/>
-        </w:rPr>
-        <w:t>Prehension.from_</w:t>
-      </w:r>
-      <w:proofErr w:type="gramStart"/>
-      <w:r>
-        <w:rPr>
-          <w:rFonts w:ascii="Times New Roman" w:eastAsia="Times New Roman" w:hAnsi="Times New Roman" w:cs="Times New Roman"/>
-          <w:color w:val="auto"/>
-          <w:sz w:val="24"/>
-          <w:szCs w:val="24"/>
-          <w:lang w:eastAsia="en-US"/>
-        </w:rPr>
-        <w:t>vector</w:t>
-      </w:r>
-      <w:proofErr w:type="spellEnd"/>
-      <w:r>
-        <w:rPr>
-          <w:rFonts w:ascii="Times New Roman" w:eastAsia="Times New Roman" w:hAnsi="Times New Roman" w:cs="Times New Roman"/>
-          <w:color w:val="auto"/>
-          <w:sz w:val="24"/>
-          <w:szCs w:val="24"/>
-          <w:lang w:eastAsia="en-US"/>
-        </w:rPr>
-        <w:t>(</w:t>
-      </w:r>
-      <w:proofErr w:type="spellStart"/>
-      <w:proofErr w:type="gramEnd"/>
-      <w:r>
-        <w:rPr>
-          <w:rFonts w:ascii="Times New Roman" w:eastAsia="Times New Roman" w:hAnsi="Times New Roman" w:cs="Times New Roman"/>
-          <w:color w:val="auto"/>
-          <w:sz w:val="24"/>
-          <w:szCs w:val="24"/>
-          <w:lang w:eastAsia="en-US"/>
-        </w:rPr>
-        <w:t>self.vector</w:t>
-      </w:r>
-      <w:proofErr w:type="spellEnd"/>
-      <w:r>
-        <w:rPr>
-          <w:rFonts w:ascii="Times New Roman" w:eastAsia="Times New Roman" w:hAnsi="Times New Roman" w:cs="Times New Roman"/>
-          <w:color w:val="auto"/>
-          <w:sz w:val="24"/>
-          <w:szCs w:val="24"/>
-          <w:lang w:eastAsia="en-US"/>
-        </w:rPr>
-        <w:t> * a)                             </w:t>
-      </w:r>
-    </w:p>
-    <w:p>
-      <w:pPr>
-        <w:numPr>
-          <w:ilvl w:val="0"/>
-          <w:numId w:val="14"/>
-        </w:numPr>
-        <w:spacing w:before="100" w:beforeAutospacing="1" w:after="100" w:afterAutospacing="1" w:line="240" w:lineRule="auto"/>
-        <w:rPr>
-          <w:rFonts w:ascii="Times New Roman" w:eastAsia="Times New Roman" w:hAnsi="Times New Roman" w:cs="Times New Roman"/>
-          <w:color w:val="auto"/>
-          <w:sz w:val="24"/>
-          <w:szCs w:val="24"/>
-          <w:lang w:eastAsia="en-US"/>
-        </w:rPr>
-      </w:pPr>
-      <w:r>
-        <w:rPr>
-          <w:rFonts w:ascii="Times New Roman" w:eastAsia="Times New Roman" w:hAnsi="Times New Roman" w:cs="Times New Roman"/>
-          <w:color w:val="auto"/>
-          <w:sz w:val="24"/>
-          <w:szCs w:val="24"/>
-          <w:lang w:eastAsia="en-US"/>
-        </w:rPr>
-        <w:t>                                                                                   </w:t>
-      </w:r>
-    </w:p>
-    <w:p>
-      <w:pPr>
-        <w:numPr>
-          <w:ilvl w:val="0"/>
-          <w:numId w:val="14"/>
-        </w:numPr>
-        <w:spacing w:before="100" w:beforeAutospacing="1" w:after="100" w:afterAutospacing="1" w:line="240" w:lineRule="auto"/>
-        <w:rPr>
-          <w:rFonts w:ascii="Times New Roman" w:eastAsia="Times New Roman" w:hAnsi="Times New Roman" w:cs="Times New Roman"/>
-          <w:color w:val="auto"/>
-          <w:sz w:val="24"/>
-          <w:szCs w:val="24"/>
-          <w:lang w:eastAsia="en-US"/>
-        </w:rPr>
-      </w:pPr>
-      <w:r>
-        <w:rPr>
-          <w:rFonts w:ascii="Times New Roman" w:eastAsia="Times New Roman" w:hAnsi="Times New Roman" w:cs="Times New Roman"/>
-          <w:color w:val="auto"/>
-          <w:sz w:val="24"/>
-          <w:szCs w:val="24"/>
-          <w:lang w:eastAsia="en-US"/>
-        </w:rPr>
-        <w:t>    </w:t>
-      </w:r>
-      <w:proofErr w:type="spellStart"/>
-      <w:r>
-        <w:rPr>
-          <w:rFonts w:ascii="Times New Roman" w:eastAsia="Times New Roman" w:hAnsi="Times New Roman" w:cs="Times New Roman"/>
-          <w:color w:val="auto"/>
-          <w:sz w:val="24"/>
-          <w:szCs w:val="24"/>
-          <w:lang w:eastAsia="en-US"/>
-        </w:rPr>
-        <w:t>def</w:t>
-      </w:r>
-      <w:proofErr w:type="spellEnd"/>
-      <w:r>
-        <w:rPr>
-          <w:rFonts w:ascii="Times New Roman" w:eastAsia="Times New Roman" w:hAnsi="Times New Roman" w:cs="Times New Roman"/>
-          <w:color w:val="auto"/>
-          <w:sz w:val="24"/>
-          <w:szCs w:val="24"/>
-          <w:lang w:eastAsia="en-US"/>
-        </w:rPr>
-        <w:t> direction(self):                                                           </w:t>
-      </w:r>
-    </w:p>
-    <w:p>
-      <w:pPr>
-        <w:numPr>
-          <w:ilvl w:val="0"/>
-          <w:numId w:val="14"/>
-        </w:numPr>
-        <w:spacing w:before="100" w:beforeAutospacing="1" w:after="100" w:afterAutospacing="1" w:line="240" w:lineRule="auto"/>
-        <w:rPr>
-          <w:rFonts w:ascii="Times New Roman" w:eastAsia="Times New Roman" w:hAnsi="Times New Roman" w:cs="Times New Roman"/>
-          <w:color w:val="auto"/>
-          <w:sz w:val="24"/>
-          <w:szCs w:val="24"/>
-          <w:lang w:eastAsia="en-US"/>
-        </w:rPr>
-      </w:pPr>
-      <w:r>
-        <w:rPr>
-          <w:rFonts w:ascii="Times New Roman" w:eastAsia="Times New Roman" w:hAnsi="Times New Roman" w:cs="Times New Roman"/>
-          <w:color w:val="auto"/>
-          <w:sz w:val="24"/>
-          <w:szCs w:val="24"/>
-          <w:lang w:eastAsia="en-US"/>
-        </w:rPr>
-        <w:t>        if </w:t>
-      </w:r>
-      <w:proofErr w:type="spellStart"/>
-      <w:proofErr w:type="gramStart"/>
-      <w:r>
-        <w:rPr>
-          <w:rFonts w:ascii="Times New Roman" w:eastAsia="Times New Roman" w:hAnsi="Times New Roman" w:cs="Times New Roman"/>
-          <w:color w:val="auto"/>
-          <w:sz w:val="24"/>
-          <w:szCs w:val="24"/>
-          <w:lang w:eastAsia="en-US"/>
-        </w:rPr>
-        <w:t>self.vector</w:t>
-      </w:r>
-      <w:proofErr w:type="spellEnd"/>
-      <w:proofErr w:type="gramEnd"/>
-      <w:r>
-        <w:rPr>
-          <w:rFonts w:ascii="Times New Roman" w:eastAsia="Times New Roman" w:hAnsi="Times New Roman" w:cs="Times New Roman"/>
-          <w:color w:val="auto"/>
-          <w:sz w:val="24"/>
-          <w:szCs w:val="24"/>
-          <w:lang w:eastAsia="en-US"/>
-        </w:rPr>
-        <w:t>[0] &gt; </w:t>
-      </w:r>
-      <w:proofErr w:type="spellStart"/>
-      <w:r>
-        <w:rPr>
-          <w:rFonts w:ascii="Times New Roman" w:eastAsia="Times New Roman" w:hAnsi="Times New Roman" w:cs="Times New Roman"/>
-          <w:color w:val="auto"/>
-          <w:sz w:val="24"/>
-          <w:szCs w:val="24"/>
-          <w:lang w:eastAsia="en-US"/>
-        </w:rPr>
-        <w:t>self.vector</w:t>
-      </w:r>
-      <w:proofErr w:type="spellEnd"/>
-      <w:r>
-        <w:rPr>
-          <w:rFonts w:ascii="Times New Roman" w:eastAsia="Times New Roman" w:hAnsi="Times New Roman" w:cs="Times New Roman"/>
-          <w:color w:val="auto"/>
-          <w:sz w:val="24"/>
-          <w:szCs w:val="24"/>
-          <w:lang w:eastAsia="en-US"/>
-        </w:rPr>
-        <w:t>[1]:                                        </w:t>
-      </w:r>
-    </w:p>
-    <w:p>
-      <w:pPr>
-        <w:numPr>
-          <w:ilvl w:val="0"/>
-          <w:numId w:val="14"/>
-        </w:numPr>
-        <w:spacing w:before="100" w:beforeAutospacing="1" w:after="100" w:afterAutospacing="1" w:line="240" w:lineRule="auto"/>
-        <w:rPr>
-          <w:rFonts w:ascii="Times New Roman" w:eastAsia="Times New Roman" w:hAnsi="Times New Roman" w:cs="Times New Roman"/>
-          <w:color w:val="auto"/>
-          <w:sz w:val="24"/>
-          <w:szCs w:val="24"/>
-          <w:lang w:eastAsia="en-US"/>
-        </w:rPr>
-      </w:pPr>
-      <w:r>
-        <w:rPr>
-          <w:rFonts w:ascii="Times New Roman" w:eastAsia="Times New Roman" w:hAnsi="Times New Roman" w:cs="Times New Roman"/>
-          <w:color w:val="auto"/>
-          <w:sz w:val="24"/>
-          <w:szCs w:val="24"/>
-          <w:lang w:eastAsia="en-US"/>
-        </w:rPr>
-        <w:t>            return X_VEC                                                           </w:t>
-      </w:r>
-    </w:p>
-    <w:p>
-      <w:pPr>
-        <w:numPr>
-          <w:ilvl w:val="0"/>
-          <w:numId w:val="14"/>
-        </w:numPr>
-        <w:spacing w:before="100" w:beforeAutospacing="1" w:after="100" w:afterAutospacing="1" w:line="240" w:lineRule="auto"/>
-        <w:rPr>
-          <w:rFonts w:ascii="Times New Roman" w:eastAsia="Times New Roman" w:hAnsi="Times New Roman" w:cs="Times New Roman"/>
-          <w:color w:val="auto"/>
-          <w:sz w:val="24"/>
-          <w:szCs w:val="24"/>
-          <w:lang w:eastAsia="en-US"/>
-        </w:rPr>
-      </w:pPr>
-      <w:r>
-        <w:rPr>
-          <w:rFonts w:ascii="Times New Roman" w:eastAsia="Times New Roman" w:hAnsi="Times New Roman" w:cs="Times New Roman"/>
-          <w:color w:val="auto"/>
-          <w:sz w:val="24"/>
-          <w:szCs w:val="24"/>
-          <w:lang w:eastAsia="en-US"/>
-        </w:rPr>
-        <w:t>        </w:t>
-      </w:r>
-      <w:proofErr w:type="spellStart"/>
-      <w:r>
-        <w:rPr>
-          <w:rFonts w:ascii="Times New Roman" w:eastAsia="Times New Roman" w:hAnsi="Times New Roman" w:cs="Times New Roman"/>
-          <w:color w:val="auto"/>
-          <w:sz w:val="24"/>
-          <w:szCs w:val="24"/>
-          <w:lang w:eastAsia="en-US"/>
-        </w:rPr>
-        <w:t>elif</w:t>
-      </w:r>
-      <w:proofErr w:type="spellEnd"/>
-      <w:r>
-        <w:rPr>
-          <w:rFonts w:ascii="Times New Roman" w:eastAsia="Times New Roman" w:hAnsi="Times New Roman" w:cs="Times New Roman"/>
-          <w:color w:val="auto"/>
-          <w:sz w:val="24"/>
-          <w:szCs w:val="24"/>
-          <w:lang w:eastAsia="en-US"/>
-        </w:rPr>
-        <w:t> </w:t>
-      </w:r>
-      <w:proofErr w:type="spellStart"/>
-      <w:proofErr w:type="gramStart"/>
-      <w:r>
-        <w:rPr>
-          <w:rFonts w:ascii="Times New Roman" w:eastAsia="Times New Roman" w:hAnsi="Times New Roman" w:cs="Times New Roman"/>
-          <w:color w:val="auto"/>
-          <w:sz w:val="24"/>
-          <w:szCs w:val="24"/>
-          <w:lang w:eastAsia="en-US"/>
-        </w:rPr>
-        <w:t>self.vector</w:t>
-      </w:r>
-      <w:proofErr w:type="spellEnd"/>
-      <w:proofErr w:type="gramEnd"/>
-      <w:r>
-        <w:rPr>
-          <w:rFonts w:ascii="Times New Roman" w:eastAsia="Times New Roman" w:hAnsi="Times New Roman" w:cs="Times New Roman"/>
-          <w:color w:val="auto"/>
-          <w:sz w:val="24"/>
-          <w:szCs w:val="24"/>
-          <w:lang w:eastAsia="en-US"/>
-        </w:rPr>
-        <w:t>[0] &lt; </w:t>
-      </w:r>
-      <w:proofErr w:type="spellStart"/>
-      <w:r>
-        <w:rPr>
-          <w:rFonts w:ascii="Times New Roman" w:eastAsia="Times New Roman" w:hAnsi="Times New Roman" w:cs="Times New Roman"/>
-          <w:color w:val="auto"/>
-          <w:sz w:val="24"/>
-          <w:szCs w:val="24"/>
-          <w:lang w:eastAsia="en-US"/>
-        </w:rPr>
-        <w:t>self.vector</w:t>
-      </w:r>
-      <w:proofErr w:type="spellEnd"/>
-      <w:r>
-        <w:rPr>
-          <w:rFonts w:ascii="Times New Roman" w:eastAsia="Times New Roman" w:hAnsi="Times New Roman" w:cs="Times New Roman"/>
-          <w:color w:val="auto"/>
-          <w:sz w:val="24"/>
-          <w:szCs w:val="24"/>
-          <w:lang w:eastAsia="en-US"/>
-        </w:rPr>
-        <w:t>[1]:                                      </w:t>
-      </w:r>
-    </w:p>
-    <w:p>
-      <w:pPr>
-        <w:numPr>
-          <w:ilvl w:val="0"/>
-          <w:numId w:val="14"/>
-        </w:numPr>
-        <w:spacing w:before="100" w:beforeAutospacing="1" w:after="100" w:afterAutospacing="1" w:line="240" w:lineRule="auto"/>
-        <w:rPr>
-          <w:rFonts w:ascii="Times New Roman" w:eastAsia="Times New Roman" w:hAnsi="Times New Roman" w:cs="Times New Roman"/>
-          <w:color w:val="auto"/>
-          <w:sz w:val="24"/>
-          <w:szCs w:val="24"/>
-          <w:lang w:eastAsia="en-US"/>
-        </w:rPr>
-      </w:pPr>
-      <w:r>
-        <w:rPr>
-          <w:rFonts w:ascii="Times New Roman" w:eastAsia="Times New Roman" w:hAnsi="Times New Roman" w:cs="Times New Roman"/>
-          <w:color w:val="auto"/>
-          <w:sz w:val="24"/>
-          <w:szCs w:val="24"/>
-          <w:lang w:eastAsia="en-US"/>
-        </w:rPr>
-        <w:lastRenderedPageBreak/>
-        <w:t>            return Y_VEC                                                           </w:t>
-      </w:r>
-    </w:p>
-    <w:p>
-      <w:pPr>
-        <w:numPr>
-          <w:ilvl w:val="0"/>
-          <w:numId w:val="14"/>
-        </w:numPr>
-        <w:spacing w:before="100" w:beforeAutospacing="1" w:after="100" w:afterAutospacing="1" w:line="240" w:lineRule="auto"/>
-        <w:rPr>
-          <w:rFonts w:ascii="Times New Roman" w:eastAsia="Times New Roman" w:hAnsi="Times New Roman" w:cs="Times New Roman"/>
-          <w:color w:val="auto"/>
-          <w:sz w:val="24"/>
-          <w:szCs w:val="24"/>
-          <w:lang w:eastAsia="en-US"/>
-        </w:rPr>
-      </w:pPr>
-      <w:r>
-        <w:rPr>
-          <w:rFonts w:ascii="Times New Roman" w:eastAsia="Times New Roman" w:hAnsi="Times New Roman" w:cs="Times New Roman"/>
-          <w:color w:val="auto"/>
-          <w:sz w:val="24"/>
-          <w:szCs w:val="24"/>
-          <w:lang w:eastAsia="en-US"/>
-        </w:rPr>
-        <w:t>        else:                                                                      </w:t>
-      </w:r>
-    </w:p>
-    <w:p>
-      <w:pPr>
-        <w:numPr>
-          <w:ilvl w:val="0"/>
-          <w:numId w:val="14"/>
-        </w:numPr>
-        <w:spacing w:before="100" w:beforeAutospacing="1" w:after="100" w:afterAutospacing="1" w:line="240" w:lineRule="auto"/>
-        <w:rPr>
-          <w:rFonts w:ascii="Times New Roman" w:eastAsia="Times New Roman" w:hAnsi="Times New Roman" w:cs="Times New Roman"/>
-          <w:color w:val="auto"/>
-          <w:sz w:val="24"/>
-          <w:szCs w:val="24"/>
-          <w:lang w:eastAsia="en-US"/>
-        </w:rPr>
-      </w:pPr>
-      <w:r>
-        <w:rPr>
-          <w:rFonts w:ascii="Times New Roman" w:eastAsia="Times New Roman" w:hAnsi="Times New Roman" w:cs="Times New Roman"/>
-          <w:color w:val="auto"/>
-          <w:sz w:val="24"/>
-          <w:szCs w:val="24"/>
-          <w:lang w:eastAsia="en-US"/>
-        </w:rPr>
-        <w:t>            return NULL_VEC                                                        </w:t>
-      </w:r>
-    </w:p>
-    <w:p>
-      <w:pPr>
-        <w:rPr>
-          <w:rFonts w:ascii="Times New Roman" w:eastAsia="Times New Roman" w:hAnsi="Times New Roman" w:cs="Times New Roman"/>
-          <w:color w:val="auto"/>
-          <w:sz w:val="24"/>
-          <w:szCs w:val="24"/>
-          <w:lang w:eastAsia="en-US"/>
-        </w:rPr>
-      </w:pPr>
-      <w:bookmarkStart w:id="0" w:name="_GoBack"/>
-      <w:bookmarkEnd w:id="0"/>
+        <w:pStyle w:val="Heading3"/>
+      </w:pPr>
+      <w:r>
+        <w:t>Schelling’s segregation model</w:t>
+      </w:r>
     </w:p>
     <w:p/>
     <w:p/>
+    <w:p/>
+    <w:p>
+      <w:r>
+        <w:t xml:space="preserve">However, while the above may be typical, our </w:t>
+      </w:r>
+      <w:r>
+        <w:t>system</w:t>
+      </w:r>
+      <w:r>
+        <w:t xml:space="preserve"> allows</w:t>
+      </w:r>
+      <w:r>
+        <w:t xml:space="preserve"> for</w:t>
+      </w:r>
+      <w:r>
+        <w:t xml:space="preserve"> the reverse: in some models (e.g., Forest Fire), it may be the environment that </w:t>
+      </w:r>
+      <w:r>
+        <w:t xml:space="preserve">adopts the new </w:t>
+      </w:r>
+      <w:proofErr w:type="spellStart"/>
+      <w:r>
+        <w:t>prehension</w:t>
+      </w:r>
+      <w:proofErr w:type="spellEnd"/>
+      <w:r>
+        <w:t>.</w:t>
+      </w:r>
+      <w:r>
+        <w:t xml:space="preserve"> Furthermore, environmental </w:t>
+      </w:r>
+      <w:proofErr w:type="spellStart"/>
+      <w:r>
+        <w:t>prehensions</w:t>
+      </w:r>
+      <w:proofErr w:type="spellEnd"/>
+      <w:r>
+        <w:t xml:space="preserve"> may interact directly with each other as well.</w:t>
+      </w:r>
+    </w:p>
+    <w:p/>
     <w:p>
       <w:pPr>
         <w:pStyle w:val="Heading1"/>
       </w:pPr>
       <w:r>
+        <w:t>Implementation</w:t>
+      </w:r>
+      <w:r>
+        <w:t xml:space="preserve"> details</w:t>
+      </w:r>
+    </w:p>
+    <w:p/>
+    <w:p/>
+    <w:p/>
+    <w:p/>
+    <w:p>
+      <w:pPr>
+        <w:pStyle w:val="Heading1"/>
+      </w:pPr>
+      <w:r>
+        <w:lastRenderedPageBreak/>
         <w:t>Bibliography</w:t>
       </w:r>
     </w:p>
@@ -2677,7 +1340,9 @@
       </w:pPr>
     </w:p>
     <w:sectPr>
-      <w:footerReference w:type="default" r:id="rId7"/>
+      <w:headerReference w:type="even" r:id="rId7"/>
+      <w:headerReference w:type="default" r:id="rId8"/>
+      <w:footerReference w:type="default" r:id="rId9"/>
       <w:pgSz w:w="12240" w:h="15840"/>
       <w:pgMar w:top="1440" w:right="1800" w:bottom="1080" w:left="1800" w:header="720" w:footer="720" w:gutter="0"/>
       <w:cols w:space="720"/>
@@ -2734,7 +1399,7 @@
       <w:rPr>
         <w:noProof/>
       </w:rPr>
-      <w:t>3</w:t>
+      <w:t>5</w:t>
     </w:r>
     <w:r>
       <w:rPr>
@@ -2771,6 +1436,95 @@
     <w:p/>
   </w:footnote>
 </w:footnotes>
+</file>
+
+<file path=word/header1.xml><?xml version="1.0" encoding="utf-8"?>
+<w:hdr xmlns:wpc="http://schemas.microsoft.com/office/word/2010/wordprocessingCanvas" xmlns:mo="http://schemas.microsoft.com/office/mac/office/2008/main" xmlns:mc="http://schemas.openxmlformats.org/markup-compatibility/2006" xmlns:mv="urn:schemas-microsoft-com:mac:vml" xmlns:o="urn:schemas-microsoft-com:office:office" xmlns:r="http://schemas.openxmlformats.org/officeDocument/2006/relationships" xmlns:m="http://schemas.openxmlformats.org/officeDocument/2006/math" xmlns:v="urn:schemas-microsoft-com:vml" xmlns:wp14="http://schemas.microsoft.com/office/word/2010/wordprocessingDrawing" xmlns:wp="http://schemas.openxmlformats.org/drawingml/2006/wordprocessingDrawing" xmlns:w10="urn:schemas-microsoft-com:office:word" xmlns:w="http://schemas.openxmlformats.org/wordprocessingml/2006/main" xmlns:w14="http://schemas.microsoft.com/office/word/2010/wordml" xmlns:w15="http://schemas.microsoft.com/office/word/2012/wordml" xmlns:wpg="http://schemas.microsoft.com/office/word/2010/wordprocessingGroup" xmlns:wpi="http://schemas.microsoft.com/office/word/2010/wordprocessingInk" xmlns:wne="http://schemas.microsoft.com/office/word/2006/wordml" xmlns:wps="http://schemas.microsoft.com/office/word/2010/wordprocessingShape" mc:Ignorable="w14 w15 wp14">
+  <w:p>
+    <w:pPr>
+      <w:pStyle w:val="Header"/>
+      <w:framePr w:wrap="none" w:vAnchor="text" w:hAnchor="margin" w:xAlign="right" w:y="1"/>
+      <w:rPr>
+        <w:rStyle w:val="PageNumber"/>
+      </w:rPr>
+    </w:pPr>
+    <w:r>
+      <w:rPr>
+        <w:rStyle w:val="PageNumber"/>
+      </w:rPr>
+      <w:fldChar w:fldCharType="begin"/>
+    </w:r>
+    <w:r>
+      <w:rPr>
+        <w:rStyle w:val="PageNumber"/>
+      </w:rPr>
+      <w:instrText xml:space="preserve">PAGE  </w:instrText>
+    </w:r>
+    <w:r>
+      <w:rPr>
+        <w:rStyle w:val="PageNumber"/>
+      </w:rPr>
+      <w:fldChar w:fldCharType="end"/>
+    </w:r>
+  </w:p>
+  <w:p>
+    <w:pPr>
+      <w:pStyle w:val="Header"/>
+      <w:ind w:right="360"/>
+    </w:pPr>
+  </w:p>
+</w:hdr>
+</file>
+
+<file path=word/header2.xml><?xml version="1.0" encoding="utf-8"?>
+<w:hdr xmlns:wpc="http://schemas.microsoft.com/office/word/2010/wordprocessingCanvas" xmlns:mo="http://schemas.microsoft.com/office/mac/office/2008/main" xmlns:mc="http://schemas.openxmlformats.org/markup-compatibility/2006" xmlns:mv="urn:schemas-microsoft-com:mac:vml" xmlns:o="urn:schemas-microsoft-com:office:office" xmlns:r="http://schemas.openxmlformats.org/officeDocument/2006/relationships" xmlns:m="http://schemas.openxmlformats.org/officeDocument/2006/math" xmlns:v="urn:schemas-microsoft-com:vml" xmlns:wp14="http://schemas.microsoft.com/office/word/2010/wordprocessingDrawing" xmlns:wp="http://schemas.openxmlformats.org/drawingml/2006/wordprocessingDrawing" xmlns:w10="urn:schemas-microsoft-com:office:word" xmlns:w="http://schemas.openxmlformats.org/wordprocessingml/2006/main" xmlns:w14="http://schemas.microsoft.com/office/word/2010/wordml" xmlns:w15="http://schemas.microsoft.com/office/word/2012/wordml" xmlns:wpg="http://schemas.microsoft.com/office/word/2010/wordprocessingGroup" xmlns:wpi="http://schemas.microsoft.com/office/word/2010/wordprocessingInk" xmlns:wne="http://schemas.microsoft.com/office/word/2006/wordml" xmlns:wps="http://schemas.microsoft.com/office/word/2010/wordprocessingShape" mc:Ignorable="w14 w15 wp14">
+  <w:p>
+    <w:pPr>
+      <w:pStyle w:val="Header"/>
+      <w:framePr w:wrap="none" w:vAnchor="text" w:hAnchor="margin" w:xAlign="right" w:y="1"/>
+      <w:rPr>
+        <w:rStyle w:val="PageNumber"/>
+      </w:rPr>
+    </w:pPr>
+    <w:r>
+      <w:rPr>
+        <w:rStyle w:val="PageNumber"/>
+      </w:rPr>
+      <w:fldChar w:fldCharType="begin"/>
+    </w:r>
+    <w:r>
+      <w:rPr>
+        <w:rStyle w:val="PageNumber"/>
+      </w:rPr>
+      <w:instrText xml:space="preserve">PAGE  </w:instrText>
+    </w:r>
+    <w:r>
+      <w:rPr>
+        <w:rStyle w:val="PageNumber"/>
+      </w:rPr>
+      <w:fldChar w:fldCharType="separate"/>
+    </w:r>
+    <w:r>
+      <w:rPr>
+        <w:rStyle w:val="PageNumber"/>
+        <w:noProof/>
+      </w:rPr>
+      <w:t>5</w:t>
+    </w:r>
+    <w:r>
+      <w:rPr>
+        <w:rStyle w:val="PageNumber"/>
+      </w:rPr>
+      <w:fldChar w:fldCharType="end"/>
+    </w:r>
+  </w:p>
+  <w:p>
+    <w:pPr>
+      <w:pStyle w:val="Header"/>
+      <w:ind w:right="360"/>
+    </w:pPr>
+  </w:p>
+</w:hdr>
 </file>
 
 <file path=word/numbering.xml><?xml version="1.0" encoding="utf-8"?>
@@ -4284,11 +3038,13 @@
     <w:uiPriority w:val="2"/>
     <w:unhideWhenUsed/>
     <w:qFormat/>
+    <w:rsid w:val="00E02C2A"/>
     <w:pPr>
+      <w:framePr w:hSpace="187" w:vSpace="187" w:wrap="notBeside" w:vAnchor="text" w:hAnchor="text" w:y="1"/>
       <w:pBdr>
         <w:left w:val="single" w:sz="48" w:space="10" w:color="000000" w:themeColor="text1"/>
       </w:pBdr>
-      <w:spacing w:before="240" w:after="0"/>
+      <w:spacing w:before="240" w:after="240" w:line="360" w:lineRule="auto"/>
       <w:ind w:left="0"/>
       <w:contextualSpacing/>
     </w:pPr>
@@ -4306,6 +3062,7 @@
     <w:basedOn w:val="DefaultParagraphFont"/>
     <w:link w:val="Title"/>
     <w:uiPriority w:val="2"/>
+    <w:rsid w:val="00E02C2A"/>
     <w:rPr>
       <w:rFonts w:asciiTheme="majorHAnsi" w:eastAsiaTheme="majorEastAsia" w:hAnsiTheme="majorHAnsi" w:cstheme="majorBidi"/>
       <w:caps/>
@@ -4640,6 +3397,57 @@
     <w:name w:val="comment"/>
     <w:basedOn w:val="DefaultParagraphFont"/>
     <w:rsid w:val="00677BF5"/>
+  </w:style>
+  <w:style w:type="character" w:styleId="PageNumber">
+    <w:name w:val="page number"/>
+    <w:basedOn w:val="DefaultParagraphFont"/>
+    <w:uiPriority w:val="99"/>
+    <w:semiHidden/>
+    <w:unhideWhenUsed/>
+    <w:rsid w:val="00E02C2A"/>
+  </w:style>
+  <w:style w:type="paragraph" w:customStyle="1" w:styleId="MyTitle">
+    <w:name w:val="MyTitle"/>
+    <w:basedOn w:val="Heading1"/>
+    <w:link w:val="MyTitleChar"/>
+    <w:qFormat/>
+    <w:rsid w:val="00E02C2A"/>
+    <w:pPr>
+      <w:numPr>
+        <w:numId w:val="0"/>
+      </w:numPr>
+      <w:spacing w:before="240" w:line="360" w:lineRule="auto"/>
+      <w:jc w:val="center"/>
+    </w:pPr>
+    <w:rPr>
+      <w:sz w:val="32"/>
+    </w:rPr>
+  </w:style>
+  <w:style w:type="character" w:customStyle="1" w:styleId="MyTitleChar">
+    <w:name w:val="MyTitle Char"/>
+    <w:basedOn w:val="Heading1Char"/>
+    <w:link w:val="MyTitle"/>
+    <w:rsid w:val="00E02C2A"/>
+    <w:rPr>
+      <w:rFonts w:asciiTheme="majorHAnsi" w:hAnsiTheme="majorHAnsi"/>
+      <w:caps/>
+      <w:color w:val="2E2E2E" w:themeColor="accent2"/>
+      <w:spacing w:val="14"/>
+      <w:sz w:val="32"/>
+      <w:szCs w:val="26"/>
+    </w:rPr>
+  </w:style>
+  <w:style w:type="paragraph" w:customStyle="1" w:styleId="TitlePgInfo">
+    <w:name w:val="TitlePgInfo"/>
+    <w:basedOn w:val="Normal"/>
+    <w:qFormat/>
+    <w:rsid w:val="00E02C2A"/>
+    <w:pPr>
+      <w:jc w:val="center"/>
+    </w:pPr>
+    <w:rPr>
+      <w:sz w:val="24"/>
+    </w:rPr>
   </w:style>
 </w:styles>
 </file>

</xml_diff>

<commit_message>
Heavily commenting code for presentation in DC.
</commit_message>
<xml_diff>
--- a/docs/ABMsAsAlgebraic.docx
+++ b/docs/ABMsAsAlgebraic.docx
@@ -63,13 +63,8 @@
         <w:pStyle w:val="TitlePgInfo"/>
       </w:pPr>
       <w:r>
-        <w:t xml:space="preserve">David </w:t>
-      </w:r>
-      <w:proofErr w:type="spellStart"/>
-      <w:r>
-        <w:t>Seppala-Holtzman</w:t>
-      </w:r>
-      <w:proofErr w:type="spellEnd"/>
+        <w:t>David Seppala-Holtzman</w:t>
+      </w:r>
     </w:p>
     <w:p>
       <w:pPr>
@@ -169,75 +164,67 @@
         <w:t xml:space="preserve">: </w:t>
       </w:r>
       <w:r>
-        <w:t xml:space="preserve">closure, associativity, identity and </w:t>
-      </w:r>
-      <w:proofErr w:type="spellStart"/>
-      <w:r>
-        <w:t>invertibility</w:t>
-      </w:r>
-      <w:proofErr w:type="spellEnd"/>
+        <w:t>closure, associativity, identity and invertibility.</w:t>
+      </w:r>
+      <w:r>
+        <w:t xml:space="preserve"> There is an operator </w:t>
+      </w:r>
+      <w:r>
+        <w:sym w:font="Symbol" w:char="F0C5"/>
+      </w:r>
+      <w:r>
+        <w:t xml:space="preserve"> </w:t>
+      </w:r>
+      <w:r>
+        <w:t>which takes two elements of the g</w:t>
+      </w:r>
+      <w:r>
+        <w:t>roup and yields a third element and its op</w:t>
+      </w:r>
+      <w:r>
+        <w:t>eration satisfies these axioms.</w:t>
+      </w:r>
+    </w:p>
+    <w:p>
+      <w:r>
+        <w:t>In ad</w:t>
+      </w:r>
+      <w:r>
+        <w:t>dition, a module</w:t>
+      </w:r>
+      <w:r>
+        <w:t xml:space="preserve"> contains a secondary set, R, a ring of coefficients, with a second operation, </w:t>
+      </w:r>
+      <w:r>
+        <w:sym w:font="Symbol" w:char="F0C4"/>
+      </w:r>
+      <w:r>
+        <w:t>,</w:t>
+      </w:r>
+      <w:r>
+        <w:t xml:space="preserve"> which</w:t>
+      </w:r>
+      <w:r>
+        <w:t xml:space="preserve"> takes a</w:t>
+      </w:r>
+      <w:r>
+        <w:t>n element of R</w:t>
+      </w:r>
+      <w:r>
+        <w:t xml:space="preserve"> and an element of </w:t>
+      </w:r>
+      <w:r>
+        <w:t>G</w:t>
+      </w:r>
+      <w:r>
+        <w:t xml:space="preserve"> and p</w:t>
+      </w:r>
+      <w:r>
+        <w:t>roduces and element of G</w:t>
+      </w:r>
       <w:r>
         <w:t>.</w:t>
       </w:r>
-      <w:r>
-        <w:t xml:space="preserve"> There is an operator </w:t>
-      </w:r>
-      <w:r>
-        <w:sym w:font="Symbol" w:char="F0C5"/>
-      </w:r>
-      <w:r>
-        <w:t xml:space="preserve"> </w:t>
-      </w:r>
-      <w:r>
-        <w:t>which takes two elements of the g</w:t>
-      </w:r>
-      <w:r>
-        <w:t>roup and yields a third element and its op</w:t>
-      </w:r>
-      <w:r>
-        <w:t>eration satisfies these axioms.</w:t>
-      </w:r>
-    </w:p>
-    <w:p>
-      <w:r>
-        <w:t>In ad</w:t>
-      </w:r>
-      <w:r>
-        <w:t>dition, a module</w:t>
-      </w:r>
-      <w:r>
-        <w:t xml:space="preserve"> contains a secondary set, R, a ring of coefficients, with a second operation, </w:t>
-      </w:r>
-      <w:r>
-        <w:sym w:font="Symbol" w:char="F0C4"/>
-      </w:r>
-      <w:r>
-        <w:t>,</w:t>
-      </w:r>
-      <w:r>
-        <w:t xml:space="preserve"> which</w:t>
-      </w:r>
-      <w:r>
-        <w:t xml:space="preserve"> takes a</w:t>
-      </w:r>
-      <w:r>
-        <w:t>n element of R</w:t>
-      </w:r>
-      <w:r>
-        <w:t xml:space="preserve"> and an element of </w:t>
-      </w:r>
-      <w:r>
-        <w:t>G</w:t>
-      </w:r>
-      <w:r>
-        <w:t xml:space="preserve"> and p</w:t>
-      </w:r>
-      <w:r>
-        <w:t>roduces and element of G</w:t>
-      </w:r>
-      <w:r>
-        <w:t>.</w:t>
-      </w:r>
     </w:p>
     <w:p>
       <w:pPr>
@@ -272,24 +259,14 @@
       <w:r>
         <w:t xml:space="preserve">, we call the elements of our group </w:t>
       </w:r>
-      <w:proofErr w:type="spellStart"/>
       <w:r>
         <w:rPr>
           <w:i/>
         </w:rPr>
         <w:t>prehensions</w:t>
       </w:r>
-      <w:proofErr w:type="spellEnd"/>
-      <w:r>
-        <w:t xml:space="preserve">. A </w:t>
-      </w:r>
-      <w:proofErr w:type="spellStart"/>
-      <w:r>
-        <w:t>prehension</w:t>
-      </w:r>
-      <w:proofErr w:type="spellEnd"/>
-      <w:r>
-        <w:t xml:space="preserve"> can be roughly understood as a state of affairs </w:t>
+      <w:r>
+        <w:t xml:space="preserve">. A prehension can be roughly understood as a state of affairs </w:t>
       </w:r>
       <w:r>
         <w:t xml:space="preserve">in the world </w:t>
@@ -330,31 +307,10 @@
         <w:t>, which we will c</w:t>
       </w:r>
       <w:r>
-        <w:t>all “</w:t>
-      </w:r>
-      <w:proofErr w:type="spellStart"/>
-      <w:r>
-        <w:t>prehend</w:t>
-      </w:r>
-      <w:proofErr w:type="spellEnd"/>
-      <w:r>
-        <w:t xml:space="preserve">”, accepts two </w:t>
-      </w:r>
-      <w:proofErr w:type="spellStart"/>
-      <w:r>
-        <w:t>prehensions</w:t>
-      </w:r>
-      <w:proofErr w:type="spellEnd"/>
-      <w:r>
-        <w:t xml:space="preserve"> as arguments and produces a third </w:t>
-      </w:r>
-      <w:proofErr w:type="spellStart"/>
-      <w:r>
-        <w:t>prehension</w:t>
-      </w:r>
-      <w:proofErr w:type="spellEnd"/>
-      <w:r>
-        <w:t>.</w:t>
+        <w:t>all “prehend</w:t>
+      </w:r>
+      <w:r>
+        <w:t>”, accepts two prehensions as arguments and produces a third prehension.</w:t>
       </w:r>
     </w:p>
     <w:p>
@@ -376,37 +332,19 @@
         <w:t>Closure:</w:t>
       </w:r>
       <w:r>
-        <w:t xml:space="preserve"> Every </w:t>
-      </w:r>
-      <w:proofErr w:type="spellStart"/>
-      <w:r>
-        <w:t>prehend</w:t>
+        <w:t xml:space="preserve"> Every prehend</w:t>
       </w:r>
       <w:r>
         <w:t>ing</w:t>
       </w:r>
-      <w:proofErr w:type="spellEnd"/>
       <w:r>
         <w:t xml:space="preserve"> involving two </w:t>
       </w:r>
-      <w:proofErr w:type="spellStart"/>
-      <w:r>
-        <w:t>prehensions</w:t>
-      </w:r>
-      <w:proofErr w:type="spellEnd"/>
-      <w:r>
-        <w:t xml:space="preserve"> will produce a</w:t>
-      </w:r>
-      <w:r>
-        <w:t xml:space="preserve"> </w:t>
-      </w:r>
-      <w:proofErr w:type="spellStart"/>
-      <w:r>
-        <w:t>prehension</w:t>
-      </w:r>
-      <w:proofErr w:type="spellEnd"/>
-      <w:r>
-        <w:t>.</w:t>
+      <w:r>
+        <w:t>prehensions will produce a</w:t>
+      </w:r>
+      <w:r>
+        <w:t xml:space="preserve"> prehension.</w:t>
       </w:r>
     </w:p>
     <w:p>
@@ -480,15 +418,7 @@
         <w:t xml:space="preserve"> c)</w:t>
       </w:r>
       <w:r>
-        <w:t xml:space="preserve">). Furthermore, this must produce an identical </w:t>
-      </w:r>
-      <w:proofErr w:type="spellStart"/>
-      <w:r>
-        <w:t>prehension</w:t>
-      </w:r>
-      <w:proofErr w:type="spellEnd"/>
-      <w:r>
-        <w:t xml:space="preserve"> to that produced by an agent interacting with one neighborhood and then another one (</w:t>
+        <w:t>). Furthermore, this must produce an identical prehension to that produced by an agent interacting with one neighborhood and then another one (</w:t>
       </w:r>
       <w:r>
         <w:t xml:space="preserve">(a </w:t>
@@ -526,34 +456,16 @@
         <w:t xml:space="preserve"> </w:t>
       </w:r>
       <w:r>
-        <w:t xml:space="preserve">Any </w:t>
-      </w:r>
-      <w:proofErr w:type="spellStart"/>
-      <w:r>
-        <w:t>prehension</w:t>
-      </w:r>
-      <w:proofErr w:type="spellEnd"/>
-      <w:r>
-        <w:t xml:space="preserve"> </w:t>
-      </w:r>
-      <w:proofErr w:type="spellStart"/>
+        <w:t xml:space="preserve">Any prehension </w:t>
+      </w:r>
       <w:r>
         <w:t>prehending</w:t>
       </w:r>
-      <w:proofErr w:type="spellEnd"/>
       <w:r>
         <w:t xml:space="preserve"> the n</w:t>
       </w:r>
       <w:r>
-        <w:t xml:space="preserve">ull </w:t>
-      </w:r>
-      <w:proofErr w:type="spellStart"/>
-      <w:r>
-        <w:t>prehension</w:t>
-      </w:r>
-      <w:proofErr w:type="spellEnd"/>
-      <w:r>
-        <w:t xml:space="preserve"> produces itself</w:t>
+        <w:t>ull prehension produces itself</w:t>
       </w:r>
       <w:r>
         <w:t>.</w:t>
@@ -566,50 +478,18 @@
           <w:b/>
         </w:rPr>
       </w:pPr>
-      <w:proofErr w:type="spellStart"/>
       <w:r>
         <w:rPr>
           <w:b/>
         </w:rPr>
         <w:lastRenderedPageBreak/>
-        <w:t>Invertibility</w:t>
-      </w:r>
-      <w:proofErr w:type="spellEnd"/>
-      <w:r>
-        <w:rPr>
-          <w:b/>
-        </w:rPr>
-        <w:t>:</w:t>
+        <w:t>Invertibility:</w:t>
       </w:r>
       <w:r>
         <w:t xml:space="preserve"> </w:t>
       </w:r>
       <w:r>
-        <w:t xml:space="preserve">For any </w:t>
-      </w:r>
-      <w:proofErr w:type="spellStart"/>
-      <w:r>
-        <w:t>prehension</w:t>
-      </w:r>
-      <w:proofErr w:type="spellEnd"/>
-      <w:r>
-        <w:t xml:space="preserve">, there is another </w:t>
-      </w:r>
-      <w:proofErr w:type="spellStart"/>
-      <w:r>
-        <w:t>prehension</w:t>
-      </w:r>
-      <w:proofErr w:type="spellEnd"/>
-      <w:r>
-        <w:t xml:space="preserve"> that combines with it to produce the null </w:t>
-      </w:r>
-      <w:proofErr w:type="spellStart"/>
-      <w:r>
-        <w:t>prehension</w:t>
-      </w:r>
-      <w:proofErr w:type="spellEnd"/>
-      <w:r>
-        <w:t>.</w:t>
+        <w:t>For any prehension, there is another prehension that combines with it to produce the null prehension.</w:t>
       </w:r>
     </w:p>
     <w:p>
@@ -623,15 +503,7 @@
         <w:sym w:font="Symbol" w:char="F0C4"/>
       </w:r>
       <w:r>
-        <w:t xml:space="preserve">, which we will call “intensify” (although it may also de-intensify) accepts an element of R and an element of G (a </w:t>
-      </w:r>
-      <w:proofErr w:type="spellStart"/>
-      <w:r>
-        <w:t>prehension</w:t>
-      </w:r>
-      <w:proofErr w:type="spellEnd"/>
-      <w:r>
-        <w:t>), and produces an element of G.</w:t>
+        <w:t>, which we will call “intensify” (although it may also de-intensify) accepts an element of R and an element of G (a prehension), and produces an element of G.</w:t>
       </w:r>
     </w:p>
     <w:p>
@@ -673,13 +545,8 @@
         <w:sym w:font="Symbol" w:char="F0C5"/>
       </w:r>
       <w:r>
-        <w:t xml:space="preserve"> </w:t>
-      </w:r>
-      <w:proofErr w:type="spellStart"/>
-      <w:r>
-        <w:t>bx</w:t>
-      </w:r>
-      <w:proofErr w:type="spellEnd"/>
+        <w:t xml:space="preserve"> bx</w:t>
+      </w:r>
     </w:p>
     <w:p>
       <w:pPr>
@@ -714,15 +581,7 @@
         <w:pStyle w:val="Heading4"/>
       </w:pPr>
       <w:r>
-        <w:t xml:space="preserve">An agent’s </w:t>
-      </w:r>
-      <w:proofErr w:type="spellStart"/>
-      <w:r>
-        <w:t>prehension</w:t>
-      </w:r>
-      <w:proofErr w:type="spellEnd"/>
-      <w:r>
-        <w:t xml:space="preserve"> of itself is its view of its own internal state.</w:t>
+        <w:t>An agent’s prehension of itself is its view of its own internal state.</w:t>
       </w:r>
     </w:p>
     <w:p>
@@ -730,15 +589,7 @@
         <w:pStyle w:val="Heading4"/>
       </w:pPr>
       <w:r>
-        <w:t xml:space="preserve">An agent’s </w:t>
-      </w:r>
-      <w:proofErr w:type="spellStart"/>
-      <w:r>
-        <w:t>prehension</w:t>
-      </w:r>
-      <w:proofErr w:type="spellEnd"/>
-      <w:r>
-        <w:t xml:space="preserve"> of its environment is its view of its surroundings.</w:t>
+        <w:t>An agent’s prehension of its environment is its view of its surroundings.</w:t>
       </w:r>
     </w:p>
     <w:p>
@@ -746,23 +597,7 @@
         <w:pStyle w:val="Heading4"/>
       </w:pPr>
       <w:r>
-        <w:t xml:space="preserve">But from the point of view of the </w:t>
-      </w:r>
-      <w:proofErr w:type="spellStart"/>
-      <w:r>
-        <w:t>prehension</w:t>
-      </w:r>
-      <w:proofErr w:type="spellEnd"/>
-      <w:r>
-        <w:t xml:space="preserve"> module, these </w:t>
-      </w:r>
-      <w:proofErr w:type="spellStart"/>
-      <w:r>
-        <w:t>prehensions</w:t>
-      </w:r>
-      <w:proofErr w:type="spellEnd"/>
-      <w:r>
-        <w:t xml:space="preserve"> are interchangeable.</w:t>
+        <w:t>But from the point of view of the prehension module, these prehensions are interchangeable.</w:t>
       </w:r>
     </w:p>
     <w:p>
@@ -770,28 +605,15 @@
         <w:pStyle w:val="Heading4"/>
       </w:pPr>
       <w:r>
-        <w:t xml:space="preserve">A null </w:t>
-      </w:r>
-      <w:proofErr w:type="spellStart"/>
-      <w:r>
-        <w:t>prehension</w:t>
-      </w:r>
-      <w:proofErr w:type="spellEnd"/>
-      <w:r>
-        <w:t xml:space="preserve"> could arise, e.g., from the environment when an agent has no neighbors. It could arise internally when an agent has “no opinion” on the relevant parameters, e.g., a color-blind agent in our fashion model.</w:t>
+        <w:t>A null prehension could arise, e.g., from the environment when an agent has no neighbors. It could arise internally when an agent has “no opinion” on the relevant parameters, e.g., a color-blind agent in our fashion model.</w:t>
       </w:r>
     </w:p>
     <w:p>
       <w:pPr>
         <w:pStyle w:val="Heading4"/>
       </w:pPr>
-      <w:proofErr w:type="spellStart"/>
-      <w:r>
-        <w:t>Invertibility</w:t>
-      </w:r>
-      <w:proofErr w:type="spellEnd"/>
-      <w:r>
-        <w:t xml:space="preserve"> may occur, for instance, when an agent has some internal </w:t>
+      <w:r>
+        <w:t xml:space="preserve">Invertibility may occur, for instance, when an agent has some internal </w:t>
       </w:r>
       <w:r>
         <w:t>tendency to act in some way (e.g., to move to a new neighborhood or switch fashions) but some force in the environment exactly offsets that tendency (e.g., that “authorities” establish come penalty for so acting).</w:t>
@@ -802,31 +624,7 @@
         <w:pStyle w:val="Heading4"/>
       </w:pPr>
       <w:r>
-        <w:t xml:space="preserve">An intensification of a </w:t>
-      </w:r>
-      <w:proofErr w:type="spellStart"/>
-      <w:r>
-        <w:t>prehension</w:t>
-      </w:r>
-      <w:proofErr w:type="spellEnd"/>
-      <w:r>
-        <w:t xml:space="preserve"> leaves the elements of the </w:t>
-      </w:r>
-      <w:proofErr w:type="spellStart"/>
-      <w:r>
-        <w:t>prehension</w:t>
-      </w:r>
-      <w:proofErr w:type="spellEnd"/>
-      <w:r>
-        <w:t xml:space="preserve"> in the same internal relationship, but they are scaled up or down relative to other </w:t>
-      </w:r>
-      <w:proofErr w:type="spellStart"/>
-      <w:r>
-        <w:t>prehensions</w:t>
-      </w:r>
-      <w:proofErr w:type="spellEnd"/>
-      <w:r>
-        <w:t>.</w:t>
+        <w:t>An intensification of a prehension leaves the elements of the prehension in the same internal relationship, but they are scaled up or down relative to other prehensions.</w:t>
       </w:r>
       <w:r>
         <w:t xml:space="preserve"> This is useful for capturing </w:t>
@@ -877,317 +675,300 @@
     </w:p>
     <w:p>
       <w:r>
-        <w:t xml:space="preserve">Programming new models </w:t>
+        <w:t>Programming new models becomes much easier.</w:t>
+      </w:r>
+      <w:r>
+        <w:t xml:space="preserve"> We have, in fact, been achieving code reductions on the order of 30-40% for models we have converted to the new paradigm.</w:t>
+      </w:r>
+    </w:p>
+    <w:p>
+      <w:pPr>
+        <w:pStyle w:val="Heading3"/>
+      </w:pPr>
+      <w:r>
+        <w:t>We will have taken a huge step towards enabling “fill-in-the-template” style programming of ABMs.</w:t>
+      </w:r>
+    </w:p>
+    <w:p>
+      <w:r>
+        <w:lastRenderedPageBreak/>
+        <w:t>A non-programming user ultimately should be able to build his model by choosing from a palette of possible module operations, setting parameters for each, and chaining them together.</w:t>
+      </w:r>
+    </w:p>
+    <w:p>
+      <w:pPr>
+        <w:pStyle w:val="Heading3"/>
+      </w:pPr>
+      <w:r>
+        <w:t>We open up the possibility of using known properties of modules to identify properties of our ABM.</w:t>
+      </w:r>
+    </w:p>
+    <w:p>
+      <w:r>
+        <w:t>This has not been achieved yet, but the possibility always remains open.</w:t>
+      </w:r>
+    </w:p>
+    <w:p>
+      <w:pPr>
+        <w:pStyle w:val="Heading1"/>
+      </w:pPr>
+      <w:r>
+        <w:t>a sketch of the usual action pattern</w:t>
+      </w:r>
+    </w:p>
+    <w:p>
+      <w:r>
+        <w:t xml:space="preserve">An agent gathers together a prehension of its environment, and then combines that with how it </w:t>
+      </w:r>
+      <w:r>
+        <w:t>views its own state</w:t>
+      </w:r>
+      <w:r>
+        <w:t xml:space="preserve"> (</w:t>
+      </w:r>
+      <w:r>
+        <w:t>its self-prehension</w:t>
+      </w:r>
+      <w:r>
+        <w:t>) to produce a new prehen</w:t>
+      </w:r>
+      <w:r>
+        <w:t>sion</w:t>
+      </w:r>
+      <w:r>
+        <w:t>.</w:t>
+      </w:r>
+      <w:r>
+        <w:t xml:space="preserve"> The new prehension may simply be adopted, or it may trigger some further step, such as a move</w:t>
+      </w:r>
+      <w:r>
+        <w:t>ment in space</w:t>
+      </w:r>
+      <w:r>
+        <w:t xml:space="preserve"> on the part of the agent.</w:t>
+      </w:r>
+      <w:r>
+        <w:t xml:space="preserve"> And each agent may prehend not only a local slice of the overall environment, but a different sized slice as well.</w:t>
+      </w:r>
+    </w:p>
+    <w:p>
+      <w:r>
+        <w:t>The combination of very generic processing in treating the prehensions with individual agent flexibility in responding to that outcome allows us to combine some of the best features of older-style simulations with ABMs.</w:t>
+      </w:r>
+    </w:p>
+    <w:p/>
+    <w:p>
+      <w:pPr>
+        <w:pStyle w:val="Heading2"/>
+      </w:pPr>
+      <w:r>
+        <w:t>Some examples:</w:t>
+      </w:r>
+    </w:p>
+    <w:p>
+      <w:pPr>
+        <w:pStyle w:val="Heading3"/>
+      </w:pPr>
+      <w:r>
+        <w:t>Fashion model</w:t>
+      </w:r>
+    </w:p>
+    <w:p>
+      <w:r>
+        <w:t>The prehension returned from the environment will be a vector representing the mix of fashions being worn in the agent’s neighborhood. The agent will modify her own preferred fashion based on that vector and the sort of agent she is. (Fashion followers will incline toward the prevailing fashion, while trend-setters will move away from it.)</w:t>
+      </w:r>
+    </w:p>
+    <w:p/>
+    <w:p>
+      <w:pPr>
+        <w:pStyle w:val="Heading3"/>
+      </w:pPr>
+      <w:r>
+        <w:t>Financial market model</w:t>
+      </w:r>
+    </w:p>
+    <w:p>
+      <w:r>
+        <w:t>The prehension returned from the environment will be a vector representing the</w:t>
+      </w:r>
+      <w:r>
+        <w:t xml:space="preserve"> buy/sell sentiment prevailing around the agent. </w:t>
+      </w:r>
+      <w:r>
+        <w:t>The agent will modify her own</w:t>
+      </w:r>
+      <w:r>
+        <w:t xml:space="preserve"> market stance </w:t>
+      </w:r>
+      <w:r>
+        <w:t>based on that vector and the sort of agent she is.</w:t>
+      </w:r>
+      <w:r>
+        <w:t xml:space="preserve"> </w:t>
+      </w:r>
+      <w:r>
+        <w:t>(</w:t>
+      </w:r>
+      <w:r>
+        <w:t>Chart</w:t>
+      </w:r>
+      <w:r>
+        <w:t xml:space="preserve"> followers will incline toward the prevailing </w:t>
+      </w:r>
+      <w:r>
+        <w:t>sentiment</w:t>
+      </w:r>
+      <w:r>
+        <w:t xml:space="preserve">, while </w:t>
+      </w:r>
+      <w:r>
+        <w:t>value investors</w:t>
+      </w:r>
+      <w:r>
+        <w:t xml:space="preserve"> will move away from it.)</w:t>
+      </w:r>
+    </w:p>
+    <w:p/>
+    <w:p/>
+    <w:p>
+      <w:pPr>
+        <w:pStyle w:val="Heading3"/>
+      </w:pPr>
+      <w:r>
+        <w:t>Schelling’s segregation model</w:t>
+      </w:r>
+    </w:p>
+    <w:p>
+      <w:r>
+        <w:t xml:space="preserve">In </w:t>
+      </w:r>
+      <w:r>
+        <w:t xml:space="preserve">this model, the agent prehends the color mix of his neighborhood. We normalize the vector we get back, and project it onto the axis representing his own color. His self-prehension represents his minimum percentage “like him” he will tolerate in his </w:t>
+      </w:r>
+      <w:r>
+        <w:lastRenderedPageBreak/>
+        <w:t>neighborhood.  If the normalized, projected vector representing the neighborhood Falls below that amount, the agent jumps to a random cell.</w:t>
+      </w:r>
+    </w:p>
+    <w:p/>
+    <w:p/>
+    <w:p>
+      <w:r>
+        <w:t xml:space="preserve">However, while the above may be typical, our </w:t>
+      </w:r>
+      <w:r>
+        <w:t>system</w:t>
+      </w:r>
+      <w:r>
+        <w:t xml:space="preserve"> allows</w:t>
+      </w:r>
+      <w:r>
+        <w:t xml:space="preserve"> for</w:t>
+      </w:r>
+      <w:r>
+        <w:t xml:space="preserve"> the reverse: in some models (e.g., Forest Fire), it may be the environment that </w:t>
+      </w:r>
+      <w:r>
+        <w:t>adopts the new prehension.</w:t>
+      </w:r>
+      <w:r>
+        <w:t xml:space="preserve"> Furthermore, environmental prehensions may interact directly with each other as well.</w:t>
+      </w:r>
+    </w:p>
+    <w:p/>
+    <w:p>
+      <w:pPr>
+        <w:pStyle w:val="Heading1"/>
+      </w:pPr>
+      <w:r>
+        <w:t>Implementation</w:t>
+      </w:r>
+      <w:r>
+        <w:t xml:space="preserve"> details</w:t>
+      </w:r>
+    </w:p>
+    <w:p>
+      <w:r>
+        <w:t>The following are the main modules implementing this paradigm. They have been written up for maximum readability, in both the comments and especially the code itself.</w:t>
+      </w:r>
+      <w:r>
+        <w:t xml:space="preserve"> (See Knuth, 1992.)</w:t>
       </w:r>
       <w:bookmarkStart w:id="0" w:name="_GoBack"/>
       <w:bookmarkEnd w:id="0"/>
-      <w:r>
-        <w:t>becomes much easier.</w:t>
-      </w:r>
-      <w:r>
-        <w:t xml:space="preserve"> We have, in fact, been achieving code reductions on the order of 30-40% for models we have converted to the new paradigm.</w:t>
-      </w:r>
-    </w:p>
-    <w:p>
-      <w:pPr>
-        <w:pStyle w:val="Heading3"/>
-      </w:pPr>
-      <w:r>
-        <w:t>We will have taken a huge step towards enabling “fill-in-the-template” style programming of ABMs.</w:t>
-      </w:r>
-    </w:p>
-    <w:p>
-      <w:r>
-        <w:lastRenderedPageBreak/>
-        <w:t>A non-programming user ultimately should be able to build his model by choosing from a palette of possible module operations, setting parameters for each, and chaining them together.</w:t>
-      </w:r>
-    </w:p>
-    <w:p>
-      <w:pPr>
-        <w:pStyle w:val="Heading3"/>
-      </w:pPr>
-      <w:r>
-        <w:t>We open up the possibility of using known properties of modules to identify properties of our ABM.</w:t>
-      </w:r>
-    </w:p>
-    <w:p>
-      <w:r>
-        <w:t>This has not been achieved yet, but the possibility always remains open.</w:t>
-      </w:r>
-    </w:p>
-    <w:p>
-      <w:pPr>
-        <w:pStyle w:val="Heading1"/>
-      </w:pPr>
-      <w:r>
-        <w:t>a sketch of the usual action pattern</w:t>
-      </w:r>
-    </w:p>
-    <w:p>
-      <w:r>
-        <w:t xml:space="preserve">An agent gathers together a </w:t>
-      </w:r>
-      <w:proofErr w:type="spellStart"/>
-      <w:r>
-        <w:t>prehension</w:t>
-      </w:r>
-      <w:proofErr w:type="spellEnd"/>
-      <w:r>
-        <w:t xml:space="preserve"> of its environment, and then combines that with how it </w:t>
-      </w:r>
-      <w:r>
-        <w:t>views its own state</w:t>
-      </w:r>
-      <w:r>
-        <w:t xml:space="preserve"> (</w:t>
-      </w:r>
-      <w:r>
-        <w:t>its self-</w:t>
-      </w:r>
-      <w:proofErr w:type="spellStart"/>
-      <w:r>
-        <w:t>prehension</w:t>
-      </w:r>
-      <w:proofErr w:type="spellEnd"/>
-      <w:r>
-        <w:t xml:space="preserve">) to produce a new </w:t>
-      </w:r>
-      <w:proofErr w:type="spellStart"/>
-      <w:r>
-        <w:t>prehen</w:t>
-      </w:r>
-      <w:r>
-        <w:t>sion</w:t>
-      </w:r>
-      <w:proofErr w:type="spellEnd"/>
-      <w:r>
-        <w:t>.</w:t>
-      </w:r>
-      <w:r>
-        <w:t xml:space="preserve"> The new </w:t>
-      </w:r>
-      <w:proofErr w:type="spellStart"/>
-      <w:r>
-        <w:t>prehension</w:t>
-      </w:r>
-      <w:proofErr w:type="spellEnd"/>
-      <w:r>
-        <w:t xml:space="preserve"> may simply be adopted, or it may trigger some further step, such as a move</w:t>
-      </w:r>
-      <w:r>
-        <w:t>ment in space</w:t>
-      </w:r>
-      <w:r>
-        <w:t xml:space="preserve"> on the part of the agent.</w:t>
-      </w:r>
-      <w:r>
-        <w:t xml:space="preserve"> And each agent may </w:t>
-      </w:r>
-      <w:proofErr w:type="spellStart"/>
-      <w:r>
-        <w:t>prehend</w:t>
-      </w:r>
-      <w:proofErr w:type="spellEnd"/>
-      <w:r>
-        <w:t xml:space="preserve"> not only a local slice of the overall environment, but a different sized slice as well.</w:t>
-      </w:r>
-    </w:p>
-    <w:p>
-      <w:r>
-        <w:t xml:space="preserve">The combination of very generic processing in treating the </w:t>
-      </w:r>
-      <w:proofErr w:type="spellStart"/>
-      <w:r>
-        <w:t>prehensions</w:t>
-      </w:r>
-      <w:proofErr w:type="spellEnd"/>
-      <w:r>
-        <w:t xml:space="preserve"> with individual agent flexibility in responding to that outcome allows us to combine some of the best features of older-style simulations with ABMs.</w:t>
-      </w:r>
-    </w:p>
-    <w:p/>
-    <w:p>
-      <w:pPr>
-        <w:pStyle w:val="Heading2"/>
-      </w:pPr>
-      <w:r>
-        <w:t>Some examples:</w:t>
-      </w:r>
-    </w:p>
-    <w:p>
-      <w:pPr>
-        <w:pStyle w:val="Heading3"/>
-      </w:pPr>
-      <w:r>
-        <w:t>Fashion model</w:t>
-      </w:r>
-    </w:p>
-    <w:p>
-      <w:r>
-        <w:t xml:space="preserve">The </w:t>
-      </w:r>
-      <w:proofErr w:type="spellStart"/>
-      <w:r>
-        <w:t>prehension</w:t>
-      </w:r>
-      <w:proofErr w:type="spellEnd"/>
-      <w:r>
-        <w:t xml:space="preserve"> returned from the environment will be a vector representing the mix of fashions being worn in the agent’s neighborhood. The agent will modify her own preferred fashion based on that vector and the sort of agent she is. (Fashion followers will incline toward the prevailing fashion, while trend-setters will move away from it.)</w:t>
-      </w:r>
-    </w:p>
-    <w:p/>
-    <w:p>
-      <w:pPr>
-        <w:pStyle w:val="Heading3"/>
-      </w:pPr>
-      <w:r>
-        <w:t>Financial market model</w:t>
-      </w:r>
-    </w:p>
-    <w:p>
-      <w:r>
-        <w:t xml:space="preserve">The </w:t>
-      </w:r>
-      <w:proofErr w:type="spellStart"/>
-      <w:r>
-        <w:t>prehension</w:t>
-      </w:r>
-      <w:proofErr w:type="spellEnd"/>
-      <w:r>
-        <w:t xml:space="preserve"> returned from the environment will be a vector representing the</w:t>
-      </w:r>
-      <w:r>
-        <w:t xml:space="preserve"> buy/sell sentiment prevailing around the agent. </w:t>
-      </w:r>
-      <w:r>
-        <w:t>The agent will modify her own</w:t>
-      </w:r>
-      <w:r>
-        <w:t xml:space="preserve"> market stance </w:t>
-      </w:r>
-      <w:r>
-        <w:t>based on that vector and the sort of agent she is.</w:t>
-      </w:r>
-      <w:r>
-        <w:t xml:space="preserve"> </w:t>
-      </w:r>
-      <w:r>
-        <w:t>(</w:t>
-      </w:r>
-      <w:r>
-        <w:t>Chart</w:t>
-      </w:r>
-      <w:r>
-        <w:t xml:space="preserve"> followers will incline toward the prevailing </w:t>
-      </w:r>
-      <w:r>
-        <w:t>sentiment</w:t>
-      </w:r>
-      <w:r>
-        <w:t xml:space="preserve">, while </w:t>
-      </w:r>
-      <w:r>
-        <w:t>value investors</w:t>
-      </w:r>
-      <w:r>
-        <w:t xml:space="preserve"> will move away from it.)</w:t>
-      </w:r>
     </w:p>
     <w:p/>
     <w:p/>
     <w:p>
       <w:pPr>
-        <w:pStyle w:val="Heading3"/>
-      </w:pPr>
-      <w:r>
-        <w:t>Schelling’s segregation model</w:t>
-      </w:r>
-    </w:p>
-    <w:p>
-      <w:r>
-        <w:t xml:space="preserve">In </w:t>
-      </w:r>
-      <w:r>
-        <w:t xml:space="preserve">this model, the agent </w:t>
-      </w:r>
-      <w:proofErr w:type="spellStart"/>
-      <w:r>
-        <w:t>prehends</w:t>
-      </w:r>
-      <w:proofErr w:type="spellEnd"/>
-      <w:r>
-        <w:t xml:space="preserve"> the color mix of his neighborhood. We normalize the vector we get back, and project it onto the axis representing his own color. His self-</w:t>
-      </w:r>
-      <w:proofErr w:type="spellStart"/>
-      <w:r>
-        <w:t>prehension</w:t>
-      </w:r>
-      <w:proofErr w:type="spellEnd"/>
-      <w:r>
-        <w:t xml:space="preserve"> represents his minimum percentage “like him” he will tolerate in his </w:t>
-      </w:r>
-      <w:r>
-        <w:lastRenderedPageBreak/>
-        <w:t>neighborhood.  If the normalized, projected vector representing the neighborhood Falls below that amount, the agent jumps to a random cell.</w:t>
+        <w:pStyle w:val="Heading2"/>
+      </w:pPr>
+      <w:r>
+        <w:t>p</w:t>
+      </w:r>
+      <w:r>
+        <w:t>rehension</w:t>
+      </w:r>
+      <w:r>
+        <w:t>.py</w:t>
       </w:r>
     </w:p>
     <w:p/>
     <w:p/>
     <w:p>
-      <w:r>
-        <w:t xml:space="preserve">However, while the above may be typical, our </w:t>
-      </w:r>
-      <w:r>
-        <w:t>system</w:t>
-      </w:r>
-      <w:r>
-        <w:t xml:space="preserve"> allows</w:t>
-      </w:r>
-      <w:r>
-        <w:t xml:space="preserve"> for</w:t>
-      </w:r>
-      <w:r>
-        <w:t xml:space="preserve"> the reverse: in some models (e.g., Forest Fire), it may be the environment that </w:t>
-      </w:r>
-      <w:r>
-        <w:t xml:space="preserve">adopts the new </w:t>
-      </w:r>
-      <w:proofErr w:type="spellStart"/>
-      <w:r>
-        <w:t>prehension</w:t>
-      </w:r>
-      <w:proofErr w:type="spellEnd"/>
-      <w:r>
-        <w:t>.</w:t>
-      </w:r>
-      <w:r>
-        <w:t xml:space="preserve"> Furthermore, environmental </w:t>
-      </w:r>
-      <w:proofErr w:type="spellStart"/>
-      <w:r>
-        <w:t>prehensions</w:t>
-      </w:r>
-      <w:proofErr w:type="spellEnd"/>
-      <w:r>
-        <w:t xml:space="preserve"> may interact directly with each other as well.</w:t>
+      <w:pPr>
+        <w:pStyle w:val="Heading2"/>
+      </w:pPr>
+      <w:r>
+        <w:t>prehension_agent.py</w:t>
       </w:r>
     </w:p>
     <w:p/>
-    <w:p>
-      <w:pPr>
-        <w:pStyle w:val="Heading1"/>
-      </w:pPr>
-      <w:r>
-        <w:t>Implementation</w:t>
-      </w:r>
-      <w:r>
-        <w:t xml:space="preserve"> details</w:t>
+    <w:p/>
+    <w:p>
+      <w:pPr>
+        <w:pStyle w:val="Heading2"/>
+      </w:pPr>
+      <w:r>
+        <w:t>two_population_model.py</w:t>
+      </w:r>
+    </w:p>
+    <w:p/>
+    <w:p/>
+    <w:p>
+      <w:pPr>
+        <w:pStyle w:val="Heading2"/>
+      </w:pPr>
+      <w:r>
+        <w:t>segregation_model.py</w:t>
+      </w:r>
+    </w:p>
+    <w:p/>
+    <w:p/>
+    <w:p>
+      <w:pPr>
+        <w:pStyle w:val="Heading2"/>
+      </w:pPr>
+      <w:r>
+        <w:t>fashion_model.py</w:t>
+      </w:r>
+    </w:p>
+    <w:p/>
+    <w:p/>
+    <w:p>
+      <w:pPr>
+        <w:pStyle w:val="Heading2"/>
+      </w:pPr>
+      <w:r>
+        <w:lastRenderedPageBreak/>
+        <w:t>fmarket_model.py</w:t>
       </w:r>
     </w:p>
     <w:p/>
     <w:p/>
     <w:p/>
     <w:p/>
+    <w:p/>
     <w:p>
       <w:pPr>
         <w:pStyle w:val="Heading1"/>
@@ -1198,178 +979,110 @@
     </w:p>
     <w:p>
       <w:pPr>
-        <w:ind w:hanging="480"/>
+        <w:pStyle w:val="Biblio"/>
+      </w:pPr>
+      <w:r>
+        <w:t>Knuth, Donald E</w:t>
+      </w:r>
+      <w:r>
+        <w:t>.</w:t>
+      </w:r>
+      <w:r>
+        <w:t xml:space="preserve"> 1992.</w:t>
+      </w:r>
+      <w:r>
+        <w:t xml:space="preserve"> </w:t>
+      </w:r>
+      <w:r>
         <w:rPr>
-          <w:rFonts w:eastAsia="Times New Roman"/>
-          <w:sz w:val="24"/>
-          <w:szCs w:val="24"/>
+          <w:i/>
+          <w:iCs/>
         </w:rPr>
-      </w:pPr>
+        <w:t>Literate Programming</w:t>
+      </w:r>
+      <w:r>
+        <w:t>. Stanford, California</w:t>
+      </w:r>
+      <w:r>
+        <w:t>: Center for the Study o</w:t>
+      </w:r>
+      <w:r>
+        <w:t>f Language and Information</w:t>
+      </w:r>
+      <w:r>
+        <w:t>.</w:t>
+      </w:r>
+    </w:p>
+    <w:p>
+      <w:pPr>
+        <w:pStyle w:val="Biblio"/>
+      </w:pPr>
+      <w:r>
+        <w:t xml:space="preserve">Morgan, Mary S. 2012. </w:t>
+      </w:r>
       <w:r>
         <w:rPr>
-          <w:rFonts w:eastAsia="Times New Roman"/>
-        </w:rPr>
-        <w:t xml:space="preserve">Morgan, Mary S. 2012. </w:t>
-      </w:r>
-      <w:r>
-        <w:rPr>
-          <w:rFonts w:eastAsia="Times New Roman"/>
           <w:i/>
           <w:iCs/>
         </w:rPr>
         <w:t>The World in the Model: How Economists Work and Think</w:t>
       </w:r>
       <w:r>
+        <w:t>. Cambridge; New York: Cambridge University Press.</w:t>
+      </w:r>
+    </w:p>
+    <w:p>
+      <w:pPr>
+        <w:pStyle w:val="Biblio"/>
+      </w:pPr>
+      <w:r>
+        <w:t xml:space="preserve">Schelling, Thomas C. 2006. </w:t>
+      </w:r>
+      <w:r>
         <w:rPr>
-          <w:rFonts w:eastAsia="Times New Roman"/>
-        </w:rPr>
-        <w:t>. Cambridge; New York: Cambridge University Press.</w:t>
-      </w:r>
-    </w:p>
-    <w:p>
-      <w:pPr>
-        <w:ind w:hanging="480"/>
-        <w:rPr>
-          <w:rFonts w:eastAsia="Times New Roman"/>
-          <w:sz w:val="24"/>
-          <w:szCs w:val="24"/>
-        </w:rPr>
-      </w:pPr>
-      <w:r>
-        <w:rPr>
-          <w:rFonts w:eastAsia="Times New Roman"/>
-        </w:rPr>
-        <w:t xml:space="preserve">Schelling, Thomas C. 2006. </w:t>
-      </w:r>
-      <w:proofErr w:type="spellStart"/>
-      <w:r>
-        <w:rPr>
-          <w:rFonts w:eastAsia="Times New Roman"/>
           <w:i/>
           <w:iCs/>
         </w:rPr>
-        <w:t>Micromotives</w:t>
-      </w:r>
-      <w:proofErr w:type="spellEnd"/>
+        <w:t>Micromotives and Macrobehavior</w:t>
+      </w:r>
+      <w:r>
+        <w:t>. New York: Norton.</w:t>
+      </w:r>
+    </w:p>
+    <w:p>
+      <w:pPr>
+        <w:pStyle w:val="Biblio"/>
+      </w:pPr>
+      <w:r>
+        <w:t xml:space="preserve">Stepanov, Alexander A, and Daniel E Rose. 2015. </w:t>
+      </w:r>
       <w:r>
         <w:rPr>
-          <w:rFonts w:eastAsia="Times New Roman"/>
-          <w:i/>
-          <w:iCs/>
-        </w:rPr>
-        <w:t xml:space="preserve"> and </w:t>
-      </w:r>
-      <w:proofErr w:type="spellStart"/>
-      <w:r>
-        <w:rPr>
-          <w:rFonts w:eastAsia="Times New Roman"/>
-          <w:i/>
-          <w:iCs/>
-        </w:rPr>
-        <w:t>Macrobehavior</w:t>
-      </w:r>
-      <w:proofErr w:type="spellEnd"/>
-      <w:r>
-        <w:rPr>
-          <w:rFonts w:eastAsia="Times New Roman"/>
-        </w:rPr>
-        <w:t>. New York: Norton.</w:t>
-      </w:r>
-    </w:p>
-    <w:p>
-      <w:pPr>
-        <w:ind w:hanging="480"/>
-        <w:rPr>
-          <w:rFonts w:eastAsia="Times New Roman"/>
-          <w:sz w:val="24"/>
-          <w:szCs w:val="24"/>
-        </w:rPr>
-      </w:pPr>
-      <w:proofErr w:type="spellStart"/>
-      <w:r>
-        <w:rPr>
-          <w:rFonts w:eastAsia="Times New Roman"/>
-        </w:rPr>
-        <w:t>Stepanov</w:t>
-      </w:r>
-      <w:proofErr w:type="spellEnd"/>
-      <w:r>
-        <w:rPr>
-          <w:rFonts w:eastAsia="Times New Roman"/>
-        </w:rPr>
-        <w:t xml:space="preserve">, Alexander A, and Daniel E Rose. 2015. </w:t>
-      </w:r>
-      <w:r>
-        <w:rPr>
-          <w:rFonts w:eastAsia="Times New Roman"/>
           <w:i/>
           <w:iCs/>
         </w:rPr>
         <w:t>From Mathematics to Generic Programming</w:t>
       </w:r>
       <w:r>
+        <w:t>. Upper Saddle River, NJ [u.a.]: Addison-Wesley.</w:t>
+      </w:r>
+    </w:p>
+    <w:p>
+      <w:pPr>
+        <w:pStyle w:val="Biblio"/>
+      </w:pPr>
+      <w:r>
+        <w:t xml:space="preserve">Whitehead, Alfred North. 2014. </w:t>
+      </w:r>
+      <w:r>
         <w:rPr>
-          <w:rFonts w:eastAsia="Times New Roman"/>
-        </w:rPr>
-        <w:t>. Upper Saddle River, NJ [</w:t>
-      </w:r>
-      <w:proofErr w:type="spellStart"/>
-      <w:r>
-        <w:rPr>
-          <w:rFonts w:eastAsia="Times New Roman"/>
-        </w:rPr>
-        <w:t>u.a</w:t>
-      </w:r>
-      <w:proofErr w:type="spellEnd"/>
-      <w:r>
-        <w:rPr>
-          <w:rFonts w:eastAsia="Times New Roman"/>
-        </w:rPr>
-        <w:t>.]: Addison-Wesley.</w:t>
-      </w:r>
-    </w:p>
-    <w:p>
-      <w:pPr>
-        <w:ind w:hanging="480"/>
-        <w:rPr>
-          <w:rFonts w:eastAsia="Times New Roman"/>
-          <w:sz w:val="24"/>
-          <w:szCs w:val="24"/>
-        </w:rPr>
-      </w:pPr>
-      <w:r>
-        <w:rPr>
-          <w:rFonts w:eastAsia="Times New Roman"/>
-        </w:rPr>
-        <w:t xml:space="preserve">Whitehead, Alfred North. 2014. </w:t>
-      </w:r>
-      <w:r>
-        <w:rPr>
-          <w:rFonts w:eastAsia="Times New Roman"/>
           <w:i/>
           <w:iCs/>
         </w:rPr>
         <w:t>Process and Reality</w:t>
       </w:r>
       <w:r>
-        <w:rPr>
-          <w:rFonts w:eastAsia="Times New Roman"/>
-        </w:rPr>
-        <w:t>. [</w:t>
-      </w:r>
-      <w:proofErr w:type="spellStart"/>
-      <w:r>
-        <w:rPr>
-          <w:rFonts w:eastAsia="Times New Roman"/>
-        </w:rPr>
-        <w:t>S.l</w:t>
-      </w:r>
-      <w:proofErr w:type="spellEnd"/>
-      <w:r>
-        <w:rPr>
-          <w:rFonts w:eastAsia="Times New Roman"/>
-        </w:rPr>
-        <w:t>.]: Free Press. http://rbdigital.oneclickdigital.com.</w:t>
+        <w:t>. [S.l.]: Free Press. http://rbdigital.oneclickdigital.com.</w:t>
       </w:r>
     </w:p>
     <w:p>
@@ -1437,7 +1150,7 @@
       <w:rPr>
         <w:noProof/>
       </w:rPr>
-      <w:t>2</w:t>
+      <w:t>5</w:t>
     </w:r>
     <w:r>
       <w:rPr>
@@ -1547,7 +1260,7 @@
         <w:rStyle w:val="PageNumber"/>
         <w:noProof/>
       </w:rPr>
-      <w:t>2</w:t>
+      <w:t>5</w:t>
     </w:r>
     <w:r>
       <w:rPr>
@@ -3348,15 +3061,14 @@
     <w:name w:val="Biblio"/>
     <w:basedOn w:val="Normal"/>
     <w:qFormat/>
-    <w:rsid w:val="00DA545B"/>
+    <w:rsid w:val="001461CA"/>
     <w:pPr>
-      <w:spacing w:after="240" w:line="480" w:lineRule="auto"/>
+      <w:spacing w:after="240" w:line="360" w:lineRule="auto"/>
       <w:ind w:left="562" w:hanging="562"/>
     </w:pPr>
     <w:rPr>
-      <w:rFonts w:ascii="Times New Roman" w:hAnsi="Times New Roman" w:cs="Times New Roman"/>
+      <w:rFonts w:cs="Times New Roman"/>
       <w:color w:val="auto"/>
-      <w:sz w:val="24"/>
       <w:szCs w:val="24"/>
       <w:lang w:eastAsia="en-US"/>
     </w:rPr>

</xml_diff>

<commit_message>
Updated algebraic structure doc.
</commit_message>
<xml_diff>
--- a/docs/ABMsAsAlgebraic.docx
+++ b/docs/ABMsAsAlgebraic.docx
@@ -145,7 +145,21 @@
         <w:t xml:space="preserve"> </w:t>
       </w:r>
       <w:r>
-        <w:t>attempt it are to increase code reuse, and ultimately to enable the creation of agent-based models through the filling in of forms, choosing among  various module operations and chaining them together to produce customized agent behavior.  So far, the results have been promising, Although there is much work to be done.</w:t>
+        <w:t>attempt it are to increase code reuse, and ultimately to enable the creation of agent-based models through the fill</w:t>
+      </w:r>
+      <w:r>
+        <w:t>ing in of forms, choosing among</w:t>
+      </w:r>
+      <w:r>
+        <w:t xml:space="preserve"> various module operations and chaining them together to produce customized agent behavior.  So far, th</w:t>
+      </w:r>
+      <w:r>
+        <w:t>e results have been promising, a</w:t>
+      </w:r>
+      <w:bookmarkStart w:id="0" w:name="_GoBack"/>
+      <w:bookmarkEnd w:id="0"/>
+      <w:r>
+        <w:t>lthough there is much work to be done.</w:t>
       </w:r>
     </w:p>
     <w:p>
@@ -734,8 +748,6 @@
       <w:r>
         <w:t xml:space="preserve">yet, but the possibility </w:t>
       </w:r>
-      <w:bookmarkStart w:id="0" w:name="_GoBack"/>
-      <w:bookmarkEnd w:id="0"/>
       <w:r>
         <w:t>remains open.</w:t>
       </w:r>
@@ -4739,7 +4751,7 @@
       <w:rPr>
         <w:noProof/>
       </w:rPr>
-      <w:t>6</w:t>
+      <w:t>2</w:t>
     </w:r>
     <w:r>
       <w:rPr>
@@ -4849,7 +4861,7 @@
         <w:rStyle w:val="PageNumber"/>
         <w:noProof/>
       </w:rPr>
-      <w:t>6</w:t>
+      <w:t>2</w:t>
     </w:r>
     <w:r>
       <w:rPr>
@@ -7003,6 +7015,7 @@
   <w:style w:type="character" w:default="1" w:styleId="DefaultParagraphFont">
     <w:name w:val="Default Paragraph Font"/>
     <w:uiPriority w:val="1"/>
+    <w:semiHidden/>
     <w:unhideWhenUsed/>
   </w:style>
   <w:style w:type="table" w:default="1" w:styleId="TableNormal">

</xml_diff>